<commit_message>
Cleaning folders and updating background section
Removed unnecessary files/folders and did some manuscript updating.
</commit_message>
<xml_diff>
--- a/products/manuscript/Manuscript.docx
+++ b/products/manuscript/Manuscript.docx
@@ -7,25 +7,67 @@
         <w:pStyle w:val="Title"/>
       </w:pPr>
       <w:r>
-        <w:t xml:space="preserve">Manuscript</w:t>
-      </w:r>
-      <w:r>
-        <w:t xml:space="preserve"> </w:t>
-      </w:r>
-      <w:r>
-        <w:t xml:space="preserve">for</w:t>
-      </w:r>
-      <w:r>
-        <w:t xml:space="preserve"> </w:t>
-      </w:r>
-      <w:r>
-        <w:t xml:space="preserve">MADA</w:t>
-      </w:r>
-      <w:r>
-        <w:t xml:space="preserve"> </w:t>
-      </w:r>
-      <w:r>
-        <w:t xml:space="preserve">Project</w:t>
+        <w:t xml:space="preserve">An</w:t>
+      </w:r>
+      <w:r>
+        <w:t xml:space="preserve"> </w:t>
+      </w:r>
+      <w:r>
+        <w:t xml:space="preserve">Analysis</w:t>
+      </w:r>
+      <w:r>
+        <w:t xml:space="preserve"> </w:t>
+      </w:r>
+      <w:r>
+        <w:t xml:space="preserve">of</w:t>
+      </w:r>
+      <w:r>
+        <w:t xml:space="preserve"> </w:t>
+      </w:r>
+      <w:r>
+        <w:t xml:space="preserve">Health</w:t>
+      </w:r>
+      <w:r>
+        <w:t xml:space="preserve"> </w:t>
+      </w:r>
+      <w:r>
+        <w:t xml:space="preserve">&amp;</w:t>
+      </w:r>
+      <w:r>
+        <w:t xml:space="preserve"> </w:t>
+      </w:r>
+      <w:r>
+        <w:t xml:space="preserve">Lifestyle</w:t>
+      </w:r>
+      <w:r>
+        <w:t xml:space="preserve"> </w:t>
+      </w:r>
+      <w:r>
+        <w:t xml:space="preserve">Factors</w:t>
+      </w:r>
+      <w:r>
+        <w:t xml:space="preserve"> </w:t>
+      </w:r>
+      <w:r>
+        <w:t xml:space="preserve">Associated</w:t>
+      </w:r>
+      <w:r>
+        <w:t xml:space="preserve"> </w:t>
+      </w:r>
+      <w:r>
+        <w:t xml:space="preserve">with</w:t>
+      </w:r>
+      <w:r>
+        <w:t xml:space="preserve"> </w:t>
+      </w:r>
+      <w:r>
+        <w:t xml:space="preserve">Sleep</w:t>
+      </w:r>
+      <w:r>
+        <w:t xml:space="preserve"> </w:t>
+      </w:r>
+      <w:r>
+        <w:t xml:space="preserve">Quality</w:t>
       </w:r>
     </w:p>
     <w:p>
@@ -65,16 +107,28 @@
         <w:pStyle w:val="Date"/>
       </w:pPr>
       <w:r>
-        <w:t xml:space="preserve">2024-03-14</w:t>
-      </w:r>
-    </w:p>
-    <w:bookmarkStart w:id="20" w:name="summaryabstract"/>
+        <w:t xml:space="preserve">2024-04-04</w:t>
+      </w:r>
+    </w:p>
+    <w:p>
+      <w:pPr>
+        <w:pStyle w:val="FirstParagraph"/>
+      </w:pPr>
+      <w:r>
+        <w:rPr>
+          <w:iCs/>
+          <w:i/>
+        </w:rPr>
+        <w:t xml:space="preserve">ANYTHING BELOW CODE LINE 172 IS A DRAFT AND IS NOT TO BE CONSIDERED A PART OF THE FINAL MANUSCRIPT</w:t>
+      </w:r>
+    </w:p>
+    <w:bookmarkStart w:id="20" w:name="summaryabstract-1"/>
     <w:p>
       <w:pPr>
         <w:pStyle w:val="Heading1"/>
       </w:pPr>
       <w:r>
-        <w:t xml:space="preserve">1. Summary/Abstract</w:t>
+        <w:t xml:space="preserve">1. Summary/Abstract (1)</w:t>
       </w:r>
     </w:p>
     <w:p>
@@ -82,31 +136,42 @@
         <w:pStyle w:val="FirstParagraph"/>
       </w:pPr>
       <w:r>
-        <w:t xml:space="preserve">** NEED TO INSERT **</w:t>
-      </w:r>
-    </w:p>
-    <w:p>
-      <w:r>
-        <w:br w:type="page"/>
+        <w:rPr>
+          <w:iCs/>
+          <w:i/>
+        </w:rPr>
+        <w:t xml:space="preserve">NEED TO INSERT</w:t>
+      </w:r>
+    </w:p>
+    <w:p>
+      <w:pPr>
+        <w:pStyle w:val="BodyText"/>
+      </w:pPr>
+      <w:r>
+        <w:rPr>
+          <w:iCs/>
+          <w:i/>
+        </w:rPr>
+        <w:t xml:space="preserve">WILL NEED COLLAB FOR PART 5</w:t>
       </w:r>
     </w:p>
     <w:bookmarkEnd w:id="20"/>
-    <w:bookmarkStart w:id="25" w:name="introduction"/>
+    <w:bookmarkStart w:id="23" w:name="introduction-2"/>
     <w:p>
       <w:pPr>
         <w:pStyle w:val="Heading1"/>
       </w:pPr>
       <w:r>
-        <w:t xml:space="preserve">2. Introduction</w:t>
-      </w:r>
-    </w:p>
-    <w:bookmarkStart w:id="21" w:name="general-background-information"/>
+        <w:t xml:space="preserve">2. Introduction (2)</w:t>
+      </w:r>
+    </w:p>
+    <w:bookmarkStart w:id="22" w:name="background-information"/>
     <w:p>
       <w:pPr>
         <w:pStyle w:val="Heading2"/>
       </w:pPr>
       <w:r>
-        <w:t xml:space="preserve">2.1 General Background Information</w:t>
+        <w:t xml:space="preserve">2.1 Background Information</w:t>
       </w:r>
     </w:p>
     <w:p>
@@ -114,30 +179,12 @@
         <w:pStyle w:val="FirstParagraph"/>
       </w:pPr>
       <w:r>
-        <w:t xml:space="preserve">** NEED TO INSERT **</w:t>
-      </w:r>
-    </w:p>
-    <w:bookmarkEnd w:id="21"/>
-    <w:bookmarkStart w:id="23" w:name="description-of-data-and-data-source"/>
-    <w:p>
-      <w:pPr>
-        <w:pStyle w:val="Heading2"/>
-      </w:pPr>
-      <w:r>
-        <w:t xml:space="preserve">2.2 Description of data and data source</w:t>
-      </w:r>
-    </w:p>
-    <w:p>
-      <w:pPr>
-        <w:pStyle w:val="FirstParagraph"/>
-      </w:pPr>
-      <w:r>
-        <w:t xml:space="preserve">Project Part 1: This dataset was obtained from Kaggle.com at this</w:t>
-      </w:r>
-      <w:r>
-        <w:t xml:space="preserve"> </w:t>
-      </w:r>
-      <w:hyperlink r:id="rId22">
+        <w:t xml:space="preserve">The data was obtained from kaggle.com at this</w:t>
+      </w:r>
+      <w:r>
+        <w:t xml:space="preserve"> </w:t>
+      </w:r>
+      <w:hyperlink r:id="rId21">
         <w:r>
           <w:rPr>
             <w:rStyle w:val="Hyperlink"/>
@@ -146,10 +193,243 @@
         </w:r>
       </w:hyperlink>
       <w:r>
-        <w:t xml:space="preserve"> </w:t>
-      </w:r>
-      <w:r>
-        <w:t xml:space="preserve">and was created by Mark Otto and Andrew Fong at MIT. The set has 373 observations for 13 variables covering a broad spectrum associated with sleep and daily routine.</w:t>
+        <w:t xml:space="preserve">. It contains data from a study on individuals of different sexes and age regarding their sleep quality and different variables that may affect this. We are unsure of where this data set came from and how it was collected; the publisher on Kaggle has yet to respond to a comment with this question posted on March 5th 2024. Regardless, it contains interesting variables that have been shown in previous studies to have an effect on sleep quality.</w:t>
+      </w:r>
+    </w:p>
+    <w:p>
+      <w:pPr>
+        <w:pStyle w:val="BodyText"/>
+      </w:pPr>
+      <w:r>
+        <w:t xml:space="preserve">For instance, in Sun et al. (2015), a sample of Chinese individuals showed a correlation between obesity and worsened sleep quality in men but not women. We are interested in seeing if this trend holds up for our dataset; given that most of the observations are of men, we expect to see a correlation between lower sleep scores and obesity in our data. Furthermore, it has been shown that age and gender have a notable effect on sleep quality (Madrid-Valero et al. 2016). Women seem to experience a deterioration in sleep quality as they age; however, while this trend is still present in men, it is notably less consistent and can vary dramatically between individuals. We expect to see similar trends in our dataset, but as stated previously, our observations contain significantly more men than women. Finally, we wish to test whether or not certain occupational industries have different effects on sleep quality. It has been shown that managerial positions tend to have the worst sleep quality among civilian sector workers while 24 jobs that have rotating shifts tend to have the worst sleep quality (Luckhaupt et al. 2010). Our dataset contains observations of mostly white-collar/service-based jobs, so we expect to find similar trends upon analysis.</w:t>
+      </w:r>
+    </w:p>
+    <w:p>
+      <w:pPr>
+        <w:pStyle w:val="BodyText"/>
+      </w:pPr>
+      <w:r>
+        <w:rPr>
+          <w:iCs/>
+          <w:i/>
+        </w:rPr>
+        <w:t xml:space="preserve">NEED TO INSERT</w:t>
+      </w:r>
+      <w:r>
+        <w:rPr>
+          <w:iCs/>
+          <w:i/>
+        </w:rPr>
+        <w:t xml:space="preserve"> </w:t>
+      </w:r>
+    </w:p>
+    <w:p>
+      <w:pPr>
+        <w:pStyle w:val="BodyText"/>
+      </w:pPr>
+      <w:r>
+        <w:rPr>
+          <w:iCs/>
+          <w:i/>
+        </w:rPr>
+        <w:t xml:space="preserve">EMMA’S SOURCES ARE LINKED HERE:</w:t>
+      </w:r>
+    </w:p>
+    <w:p>
+      <w:pPr>
+        <w:pStyle w:val="BodyText"/>
+      </w:pPr>
+      <w:r>
+        <w:t xml:space="preserve">https://www.ncbi.nlm.nih.gov/pmc/articles/PMC8345503/ –&gt; blood pressure and sleep</w:t>
+      </w:r>
+      <w:r>
+        <w:t xml:space="preserve"> </w:t>
+      </w:r>
+      <w:r>
+        <w:t xml:space="preserve">https://www.apa.org/news/press/releases/stress/2013/sleep –&gt; sleep duration &amp; stress on sleep quality</w:t>
+      </w:r>
+      <w:r>
+        <w:t xml:space="preserve"> </w:t>
+      </w:r>
+      <w:r>
+        <w:t xml:space="preserve">https://www.ncbi.nlm.nih.gov/pmc/articles/PMC10503965/#:~:text=Regular%20physical%20activity%20can%20lead,managing%20sleep%20disorders%20like%20insomnia. –&gt; physical activity and sleep quality</w:t>
+      </w:r>
+    </w:p>
+    <w:p>
+      <w:r>
+        <w:br w:type="page"/>
+      </w:r>
+    </w:p>
+    <w:bookmarkEnd w:id="22"/>
+    <w:bookmarkEnd w:id="23"/>
+    <w:bookmarkStart w:id="31" w:name="materials-and-methods-3"/>
+    <w:p>
+      <w:pPr>
+        <w:pStyle w:val="Heading1"/>
+      </w:pPr>
+      <w:r>
+        <w:t xml:space="preserve">3. Materials and Methods (3)</w:t>
+      </w:r>
+    </w:p>
+    <w:bookmarkStart w:id="25" w:name="data-and-processing"/>
+    <w:p>
+      <w:pPr>
+        <w:pStyle w:val="Heading2"/>
+      </w:pPr>
+      <w:r>
+        <w:t xml:space="preserve">3.1 Data and Processing</w:t>
+      </w:r>
+    </w:p>
+    <w:p>
+      <w:pPr>
+        <w:pStyle w:val="FirstParagraph"/>
+      </w:pPr>
+      <w:r>
+        <w:t xml:space="preserve">The dataset originally contained 373 observations for 13 variables covering a broad spectrum health and lifestyle variables associated with sleep quality. The curators of the dataset did not provide information on how or where this data was collected, so we solely relied on the codebook for variable definitions. There were no missing values or erroneous variables in the dataset that we needed to remove. The</w:t>
+      </w:r>
+      <w:r>
+        <w:t xml:space="preserve"> </w:t>
+      </w:r>
+      <w:r>
+        <w:t xml:space="preserve">“</w:t>
+      </w:r>
+      <w:r>
+        <w:t xml:space="preserve">Blood.Pressure</w:t>
+      </w:r>
+      <w:r>
+        <w:t xml:space="preserve">”</w:t>
+      </w:r>
+      <w:r>
+        <w:t xml:space="preserve"> </w:t>
+      </w:r>
+      <w:r>
+        <w:t xml:space="preserve">variable was transformed to reflect the systolic and diastolic blood pressure measurements from each subject. We then chose to add an additional variable, labeled</w:t>
+      </w:r>
+      <w:r>
+        <w:t xml:space="preserve"> </w:t>
+      </w:r>
+      <w:r>
+        <w:t xml:space="preserve">‘</w:t>
+      </w:r>
+      <w:r>
+        <w:t xml:space="preserve">cat_bp</w:t>
+      </w:r>
+      <w:r>
+        <w:t xml:space="preserve">’</w:t>
+      </w:r>
+      <w:r>
+        <w:t xml:space="preserve"> </w:t>
+      </w:r>
+      <w:r>
+        <w:t xml:space="preserve">to reflect the categorical blood pressure status of a subject based on the American Heart Association guidelines</w:t>
+      </w:r>
+      <w:r>
+        <w:t xml:space="preserve"> </w:t>
+      </w:r>
+      <w:r>
+        <w:rPr>
+          <w:iCs/>
+          <w:i/>
+        </w:rPr>
+        <w:t xml:space="preserve">INCLUDE REFERENCE HERE (can be found in eda.qmd file)</w:t>
+      </w:r>
+      <w:r>
+        <w:t xml:space="preserve"> </w:t>
+      </w:r>
+      <w:r>
+        <w:t xml:space="preserve">. Additionally we created a variable,</w:t>
+      </w:r>
+      <w:r>
+        <w:t xml:space="preserve"> </w:t>
+      </w:r>
+      <w:r>
+        <w:t xml:space="preserve">‘</w:t>
+      </w:r>
+      <w:r>
+        <w:t xml:space="preserve">StepsGroup</w:t>
+      </w:r>
+      <w:r>
+        <w:t xml:space="preserve">’</w:t>
+      </w:r>
+      <w:r>
+        <w:t xml:space="preserve"> </w:t>
+      </w:r>
+      <w:r>
+        <w:t xml:space="preserve">to determine the categorical activity level of subjects in the dataset based on these guidelines provided by 10,000 steps</w:t>
+      </w:r>
+      <w:r>
+        <w:t xml:space="preserve"> </w:t>
+      </w:r>
+      <w:hyperlink r:id="rId24">
+        <w:r>
+          <w:rPr>
+            <w:rStyle w:val="Hyperlink"/>
+            <w:iCs/>
+            <w:i/>
+          </w:rPr>
+          <w:t xml:space="preserve">10,000 steps.org</w:t>
+        </w:r>
+      </w:hyperlink>
+      <w:r>
+        <w:rPr>
+          <w:iCs/>
+          <w:i/>
+        </w:rPr>
+        <w:t xml:space="preserve">.</w:t>
+      </w:r>
+      <w:r>
+        <w:t xml:space="preserve"> </w:t>
+      </w:r>
+      <w:r>
+        <w:t xml:space="preserve">Finally, we created an additional categorical variable,</w:t>
+      </w:r>
+      <w:r>
+        <w:t xml:space="preserve"> </w:t>
+      </w:r>
+      <w:r>
+        <w:t xml:space="preserve">‘</w:t>
+      </w:r>
+      <w:r>
+        <w:t xml:space="preserve">PhysicalActivityGroup</w:t>
+      </w:r>
+      <w:r>
+        <w:t xml:space="preserve">’</w:t>
+      </w:r>
+      <w:r>
+        <w:t xml:space="preserve"> </w:t>
+      </w:r>
+      <w:r>
+        <w:t xml:space="preserve">based on 30 minute increments, to categorically represent the level of physical activity reported by a subject. The outcome of interest is noted as</w:t>
+      </w:r>
+      <w:r>
+        <w:t xml:space="preserve"> </w:t>
+      </w:r>
+      <w:r>
+        <w:t xml:space="preserve">“</w:t>
+      </w:r>
+      <w:r>
+        <w:t xml:space="preserve">Quality.of.Sleep</w:t>
+      </w:r>
+      <w:r>
+        <w:t xml:space="preserve">”</w:t>
+      </w:r>
+      <w:r>
+        <w:t xml:space="preserve"> </w:t>
+      </w:r>
+      <w:r>
+        <w:t xml:space="preserve">that we will reference as Sleep Quality or Quality of Sleep throughout this report.</w:t>
+      </w:r>
+    </w:p>
+    <w:p>
+      <w:pPr>
+        <w:pStyle w:val="BodyText"/>
+      </w:pPr>
+      <w:r>
+        <w:rPr>
+          <w:iCs/>
+          <w:i/>
+        </w:rPr>
+        <w:t xml:space="preserve">Unsure if we need this to be here? Or if it will even show up given the FALSE arguments we added</w:t>
       </w:r>
     </w:p>
     <w:p>
@@ -223,14 +503,24 @@
         <w:t xml:space="preserve">(skimr)</w:t>
       </w:r>
     </w:p>
-    <w:bookmarkEnd w:id="23"/>
-    <w:bookmarkStart w:id="24" w:name="questionshypotheses-to-be-addressed"/>
+    <w:bookmarkEnd w:id="25"/>
+    <w:bookmarkStart w:id="26" w:name="Xa347ea9378214c8782790ffcfa56b85b705bbd5"/>
     <w:p>
       <w:pPr>
         <w:pStyle w:val="Heading2"/>
       </w:pPr>
       <w:r>
-        <w:t xml:space="preserve">2.3 Questions/Hypotheses to be addressed</w:t>
+        <w:t xml:space="preserve">3.2 Variables included in Analyses</w:t>
+      </w:r>
+      <w:r>
+        <w:t xml:space="preserve"> </w:t>
+      </w:r>
+      <w:r>
+        <w:rPr>
+          <w:iCs/>
+          <w:i/>
+        </w:rPr>
+        <w:t xml:space="preserve">Include Questions / Hypotheses Here</w:t>
       </w:r>
     </w:p>
     <w:p>
@@ -238,7 +528,7 @@
         <w:pStyle w:val="FirstParagraph"/>
       </w:pPr>
       <w:r>
-        <w:t xml:space="preserve">We want to explore the influence of each variable on sleep quality and identify which ones seem to have the most impact (both positive and negative). We also wish to explore if certain variables affect male sleep quality more than females. If time allows, we’d also like to see if certain ages seem to be affected by certain variables more often than others. We can focus on every predictor in the dataset since there are only 13.</w:t>
+        <w:t xml:space="preserve">Given that there were only 13 original variables, and 17 variables after final data transformation; simple linear regression models were performed to determine baseline associations between variables and Sleep Quality, the outcome of interest. These regression models were created to determine which variables had the largest impact on Sleep Quality and drove the rest of the analyses. Simple linear regression models were fitted for the following variables: BMI, cat_bp, Stress Level, Gender, Age, and Occupation.</w:t>
       </w:r>
     </w:p>
     <w:p>
@@ -246,6 +536,560 @@
         <w:pStyle w:val="BodyText"/>
       </w:pPr>
       <w:r>
+        <w:t xml:space="preserve">The Occupation variable was then transformed to group the various occupations into the following groups: Healthcare, Education, Engineering, Business/Finance, and Science. Prior to performing any subsequent analyses, we removed the original versions of the variables we transformed: systolic, diastolic, daily steps, occupation, Physical.Activity.Level, Heart.Rate, and AgeGroup.</w:t>
+      </w:r>
+    </w:p>
+    <w:bookmarkEnd w:id="26"/>
+    <w:bookmarkStart w:id="27" w:name="model-development"/>
+    <w:p>
+      <w:pPr>
+        <w:pStyle w:val="Heading2"/>
+      </w:pPr>
+      <w:r>
+        <w:t xml:space="preserve">3.3 Model Development</w:t>
+      </w:r>
+    </w:p>
+    <w:p>
+      <w:pPr>
+        <w:pStyle w:val="FirstParagraph"/>
+      </w:pPr>
+      <w:r>
+        <w:t xml:space="preserve">Random Forest Models and Cross-Validation were considered to be the</w:t>
+      </w:r>
+      <w:r>
+        <w:t xml:space="preserve"> </w:t>
+      </w:r>
+      <w:r>
+        <w:t xml:space="preserve">“</w:t>
+      </w:r>
+      <w:r>
+        <w:t xml:space="preserve">best</w:t>
+      </w:r>
+      <w:r>
+        <w:t xml:space="preserve">”</w:t>
+      </w:r>
+      <w:r>
+        <w:t xml:space="preserve"> </w:t>
+      </w:r>
+      <w:r>
+        <w:t xml:space="preserve">fit for our outcome of interest, Quality of Sleep. The data were not split into train/test subsets as the data contains less than 400 observations and many of the values were unique in comparison to the rest of the data. Prior to constructing this model, a collinearity plot was constructed to determine any presence of collinearity in our data.</w:t>
+      </w:r>
+      <w:r>
+        <w:t xml:space="preserve"> </w:t>
+      </w:r>
+      <w:r>
+        <w:rPr>
+          <w:iCs/>
+          <w:i/>
+        </w:rPr>
+        <w:t xml:space="preserve">INCLUDE PLOT HERE</w:t>
+      </w:r>
+      <w:r>
+        <w:t xml:space="preserve"> </w:t>
+      </w:r>
+      <w:r>
+        <w:t xml:space="preserve">Stress and Sleep Quality had an absolute value of 0.9 on the correlation scale. Sleep Duration and Stress were also seen to be strongly correlated. Stress was still included in our models; however, we found it important to note the strong linear relationship between Stress and Sleep Quality.</w:t>
+      </w:r>
+    </w:p>
+    <w:p>
+      <w:pPr>
+        <w:pStyle w:val="BodyText"/>
+      </w:pPr>
+      <w:r>
+        <w:t xml:space="preserve">A variable importance plot (VIP) was constructed to determine which variables had the strongest impact in our Random Forest Model.</w:t>
+      </w:r>
+      <w:r>
+        <w:t xml:space="preserve"> </w:t>
+      </w:r>
+      <w:r>
+        <w:rPr>
+          <w:iCs/>
+          <w:i/>
+        </w:rPr>
+        <w:t xml:space="preserve">INCLUDE PLOT HERE</w:t>
+      </w:r>
+      <w:r>
+        <w:t xml:space="preserve"> </w:t>
+      </w:r>
+      <w:r>
+        <w:t xml:space="preserve">Sleep Duration, Stress Level, and Age had the highest levels of importance in our model. Physical Activity Level was excluded entirely, which was to be expected given our exploratory data analysis and simple linear regression models.</w:t>
+      </w:r>
+    </w:p>
+    <w:bookmarkEnd w:id="27"/>
+    <w:bookmarkStart w:id="28" w:name="defining-the-models"/>
+    <w:p>
+      <w:pPr>
+        <w:pStyle w:val="Heading2"/>
+      </w:pPr>
+      <w:r>
+        <w:t xml:space="preserve">3.4 Defining the Models</w:t>
+      </w:r>
+    </w:p>
+    <w:p>
+      <w:pPr>
+        <w:pStyle w:val="FirstParagraph"/>
+      </w:pPr>
+      <w:r>
+        <w:rPr>
+          <w:iCs/>
+          <w:i/>
+        </w:rPr>
+        <w:t xml:space="preserve">DEFINE DECISION TREES. DEFINE BAGGING AND BOOTSTRAPPING. DEFINE RANDOM FOREST MODELS</w:t>
+      </w:r>
+      <w:r>
+        <w:t xml:space="preserve"> </w:t>
+      </w:r>
+      <w:r>
+        <w:rPr>
+          <w:iCs/>
+          <w:i/>
+        </w:rPr>
+        <w:t xml:space="preserve">DEFINE CROSS-VALIDATION</w:t>
+      </w:r>
+      <w:r>
+        <w:t xml:space="preserve"> </w:t>
+      </w:r>
+      <w:r>
+        <w:rPr>
+          <w:iCs/>
+          <w:i/>
+        </w:rPr>
+        <w:t xml:space="preserve">DEFINE IMPORTANCE OF NULL MODEL TO COMPARE RESULTS</w:t>
+      </w:r>
+    </w:p>
+    <w:p>
+      <w:pPr>
+        <w:pStyle w:val="BodyText"/>
+      </w:pPr>
+      <w:r>
+        <w:rPr>
+          <w:iCs/>
+          <w:i/>
+        </w:rPr>
+        <w:t xml:space="preserve">INCLUDE CITATIONS OF CHAPTER 9,10,11 OF HMLR LINKED IN</w:t>
+      </w:r>
+      <w:r>
+        <w:rPr>
+          <w:iCs/>
+          <w:i/>
+        </w:rPr>
+        <w:t xml:space="preserve"> </w:t>
+      </w:r>
+      <w:r>
+        <w:rPr>
+          <w:iCs/>
+          <w:i/>
+        </w:rPr>
+        <w:t xml:space="preserve">“</w:t>
+      </w:r>
+      <w:r>
+        <w:rPr>
+          <w:iCs/>
+          <w:i/>
+        </w:rPr>
+        <w:t xml:space="preserve">MANY TREE MODELS</w:t>
+      </w:r>
+      <w:r>
+        <w:rPr>
+          <w:iCs/>
+          <w:i/>
+        </w:rPr>
+        <w:t xml:space="preserve">”</w:t>
+      </w:r>
+      <w:r>
+        <w:rPr>
+          <w:iCs/>
+          <w:i/>
+        </w:rPr>
+        <w:t xml:space="preserve"> </w:t>
+      </w:r>
+      <w:r>
+        <w:rPr>
+          <w:iCs/>
+          <w:i/>
+        </w:rPr>
+        <w:t xml:space="preserve">SECTION OF CONTENT FOLDER 11</w:t>
+      </w:r>
+    </w:p>
+    <w:bookmarkEnd w:id="28"/>
+    <w:bookmarkStart w:id="29" w:name="evaluation-of-models"/>
+    <w:p>
+      <w:pPr>
+        <w:pStyle w:val="Heading2"/>
+      </w:pPr>
+      <w:r>
+        <w:t xml:space="preserve">3.5 Evaluation of Models</w:t>
+      </w:r>
+    </w:p>
+    <w:p>
+      <w:pPr>
+        <w:pStyle w:val="FirstParagraph"/>
+      </w:pPr>
+      <w:r>
+        <w:t xml:space="preserve">Root Mean Squared Error (RMSE) is a common metric used to evaluate regression models. The RMSE is formally defined as the square root of the mean square of all error and is defined by the following formula:</w:t>
+      </w:r>
+      <w:r>
+        <w:t xml:space="preserve"> </w:t>
+      </w:r>
+      <w:r>
+        <w:rPr>
+          <w:iCs/>
+          <w:i/>
+        </w:rPr>
+        <w:t xml:space="preserve">Include LaTeX equation of RMSE?</w:t>
+      </w:r>
+      <w:r>
+        <w:t xml:space="preserve"> </w:t>
+      </w:r>
+      <w:r>
+        <w:t xml:space="preserve">. It is important that while RMSE is scale dependent, common practice notes that low RMSE values indicate stronger model performance.</w:t>
+      </w:r>
+    </w:p>
+    <w:bookmarkEnd w:id="29"/>
+    <w:bookmarkStart w:id="30" w:name="software-used-for-analyses"/>
+    <w:p>
+      <w:pPr>
+        <w:pStyle w:val="Heading2"/>
+      </w:pPr>
+      <w:r>
+        <w:t xml:space="preserve">3.6 Software Used for Analyses</w:t>
+      </w:r>
+    </w:p>
+    <w:p>
+      <w:pPr>
+        <w:pStyle w:val="FirstParagraph"/>
+      </w:pPr>
+      <w:r>
+        <w:t xml:space="preserve">This analysis was conducted under R version 4.3.1 on a MacOS operating system</w:t>
+      </w:r>
+      <w:r>
+        <w:t xml:space="preserve"> </w:t>
+      </w:r>
+      <w:r>
+        <w:rPr>
+          <w:iCs/>
+          <w:i/>
+        </w:rPr>
+        <w:t xml:space="preserve">cite R</w:t>
+      </w:r>
+      <w:r>
+        <w:t xml:space="preserve">. The following R packages were used in the development of these analyses:</w:t>
+      </w:r>
+      <w:r>
+        <w:t xml:space="preserve"> </w:t>
+      </w:r>
+      <w:r>
+        <w:rPr>
+          <w:iCs/>
+          <w:i/>
+        </w:rPr>
+        <w:t xml:space="preserve">R PACKAGES USED: here, skimr, broom, tidyverse, ggplot2, dplyr, corrplot, ranger, vip</w:t>
+      </w:r>
+      <w:r>
+        <w:t xml:space="preserve"> </w:t>
+      </w:r>
+      <w:r>
+        <w:t xml:space="preserve">All processing and analysis code can be found in the Supplementary Material file.</w:t>
+      </w:r>
+    </w:p>
+    <w:bookmarkEnd w:id="30"/>
+    <w:bookmarkEnd w:id="31"/>
+    <w:bookmarkStart w:id="35" w:name="results-4"/>
+    <w:p>
+      <w:pPr>
+        <w:pStyle w:val="Heading1"/>
+      </w:pPr>
+      <w:r>
+        <w:t xml:space="preserve">4. Results (4)</w:t>
+      </w:r>
+    </w:p>
+    <w:bookmarkStart w:id="32" w:name="outcomes-of-interest"/>
+    <w:p>
+      <w:pPr>
+        <w:pStyle w:val="Heading2"/>
+      </w:pPr>
+      <w:r>
+        <w:t xml:space="preserve">4.1 Outcomes of Interest</w:t>
+      </w:r>
+    </w:p>
+    <w:p>
+      <w:pPr>
+        <w:pStyle w:val="FirstParagraph"/>
+      </w:pPr>
+      <w:r>
+        <w:t xml:space="preserve">The</w:t>
+      </w:r>
+      <w:r>
+        <w:t xml:space="preserve"> </w:t>
+      </w:r>
+      <w:r>
+        <w:t xml:space="preserve">‘</w:t>
+      </w:r>
+      <w:r>
+        <w:t xml:space="preserve">Quality of Sleep</w:t>
+      </w:r>
+      <w:r>
+        <w:t xml:space="preserve">’</w:t>
+      </w:r>
+      <w:r>
+        <w:t xml:space="preserve"> </w:t>
+      </w:r>
+      <w:r>
+        <w:t xml:space="preserve">variable has been selected as our outcome of interest. It is important to note that this variable is a subjective measure of a participant’s self-reported sleep quality. The following plot shows that most subjects reported a sleep quality score of 8 (out of 10).</w:t>
+      </w:r>
+      <w:r>
+        <w:t xml:space="preserve"> </w:t>
+      </w:r>
+      <w:r>
+        <w:rPr>
+          <w:iCs/>
+          <w:i/>
+        </w:rPr>
+        <w:t xml:space="preserve">REFERENCE SLEEP_DIS PLOT FROM EDA.QMD FILE</w:t>
+      </w:r>
+    </w:p>
+    <w:bookmarkEnd w:id="32"/>
+    <w:bookmarkStart w:id="33" w:name="exploratory-findings"/>
+    <w:p>
+      <w:pPr>
+        <w:pStyle w:val="Heading2"/>
+      </w:pPr>
+      <w:r>
+        <w:t xml:space="preserve">4.2 Exploratory Findings</w:t>
+      </w:r>
+    </w:p>
+    <w:bookmarkEnd w:id="33"/>
+    <w:bookmarkStart w:id="34" w:name="machine-learning-models"/>
+    <w:p>
+      <w:pPr>
+        <w:pStyle w:val="Heading2"/>
+      </w:pPr>
+      <w:r>
+        <w:t xml:space="preserve">4.3 Machine Learning Models</w:t>
+      </w:r>
+    </w:p>
+    <w:p>
+      <w:pPr>
+        <w:pStyle w:val="FirstParagraph"/>
+      </w:pPr>
+      <w:r>
+        <w:t xml:space="preserve">A variable importance plot (VIP) was constructed to determine which variables had the strongest impact in our Random Forest Model.</w:t>
+      </w:r>
+      <w:r>
+        <w:t xml:space="preserve"> </w:t>
+      </w:r>
+      <w:r>
+        <w:rPr>
+          <w:iCs/>
+          <w:i/>
+        </w:rPr>
+        <w:t xml:space="preserve">INCLUDE PLOT HERE</w:t>
+      </w:r>
+      <w:r>
+        <w:t xml:space="preserve"> </w:t>
+      </w:r>
+      <w:r>
+        <w:t xml:space="preserve">Sleep Duration, Stress Level, and Age had the highest levels of importance in our model. Physical Activity Level was excluded entirely, which was to be expected given our exploratory data analysis and simple linear regression models.</w:t>
+      </w:r>
+    </w:p>
+    <w:p>
+      <w:pPr>
+        <w:pStyle w:val="BodyText"/>
+      </w:pPr>
+      <w:r>
+        <w:rPr>
+          <w:iCs/>
+          <w:i/>
+        </w:rPr>
+        <w:t xml:space="preserve">Include comparison of RF Model and null model</w:t>
+      </w:r>
+    </w:p>
+    <w:bookmarkEnd w:id="34"/>
+    <w:bookmarkEnd w:id="35"/>
+    <w:bookmarkStart w:id="39" w:name="discussion"/>
+    <w:p>
+      <w:pPr>
+        <w:pStyle w:val="Heading1"/>
+      </w:pPr>
+      <w:r>
+        <w:t xml:space="preserve">5. Discussion</w:t>
+      </w:r>
+    </w:p>
+    <w:p>
+      <w:pPr>
+        <w:pStyle w:val="FirstParagraph"/>
+      </w:pPr>
+      <w:r>
+        <w:rPr>
+          <w:iCs/>
+          <w:i/>
+        </w:rPr>
+        <w:t xml:space="preserve">PART 5</w:t>
+      </w:r>
+    </w:p>
+    <w:bookmarkStart w:id="36" w:name="summary"/>
+    <w:p>
+      <w:pPr>
+        <w:pStyle w:val="Heading2"/>
+      </w:pPr>
+      <w:r>
+        <w:t xml:space="preserve">5.1 Summary</w:t>
+      </w:r>
+    </w:p>
+    <w:p>
+      <w:pPr>
+        <w:pStyle w:val="FirstParagraph"/>
+      </w:pPr>
+      <w:r>
+        <w:rPr>
+          <w:iCs/>
+          <w:i/>
+        </w:rPr>
+        <w:t xml:space="preserve">PART 5</w:t>
+      </w:r>
+    </w:p>
+    <w:bookmarkEnd w:id="36"/>
+    <w:bookmarkStart w:id="37" w:name="strengths-and-limitations"/>
+    <w:p>
+      <w:pPr>
+        <w:pStyle w:val="Heading2"/>
+      </w:pPr>
+      <w:r>
+        <w:t xml:space="preserve">5.2 Strengths and Limitations</w:t>
+      </w:r>
+    </w:p>
+    <w:p>
+      <w:pPr>
+        <w:pStyle w:val="FirstParagraph"/>
+      </w:pPr>
+      <w:r>
+        <w:rPr>
+          <w:iCs/>
+          <w:i/>
+        </w:rPr>
+        <w:t xml:space="preserve">PART 5</w:t>
+      </w:r>
+    </w:p>
+    <w:p>
+      <w:pPr>
+        <w:pStyle w:val="BodyText"/>
+      </w:pPr>
+      <w:r>
+        <w:rPr>
+          <w:iCs/>
+          <w:i/>
+        </w:rPr>
+        <w:t xml:space="preserve">Include that all parameters were self-reported and thus subjected to bias</w:t>
+      </w:r>
+    </w:p>
+    <w:bookmarkEnd w:id="37"/>
+    <w:bookmarkStart w:id="38" w:name="conclusion"/>
+    <w:p>
+      <w:pPr>
+        <w:pStyle w:val="Heading2"/>
+      </w:pPr>
+      <w:r>
+        <w:t xml:space="preserve">5.3 Conclusion</w:t>
+      </w:r>
+    </w:p>
+    <w:p>
+      <w:pPr>
+        <w:pStyle w:val="FirstParagraph"/>
+      </w:pPr>
+      <w:r>
+        <w:rPr>
+          <w:iCs/>
+          <w:i/>
+        </w:rPr>
+        <w:t xml:space="preserve">PART 5</w:t>
+      </w:r>
+    </w:p>
+    <w:p>
+      <w:r>
+        <w:br w:type="page"/>
+      </w:r>
+    </w:p>
+    <w:bookmarkEnd w:id="38"/>
+    <w:bookmarkEnd w:id="39"/>
+    <w:bookmarkStart w:id="68" w:name="references"/>
+    <w:p>
+      <w:pPr>
+        <w:pStyle w:val="Heading1"/>
+      </w:pPr>
+      <w:r>
+        <w:t xml:space="preserve">6. References</w:t>
+      </w:r>
+    </w:p>
+    <w:p>
+      <w:pPr>
+        <w:pStyle w:val="FirstParagraph"/>
+      </w:pPr>
+      <w:r>
+        <w:rPr>
+          <w:iCs/>
+          <w:i/>
+        </w:rPr>
+        <w:t xml:space="preserve">INCLUDE INCREMENTALLY – FINALIZE</w:t>
+      </w:r>
+    </w:p>
+    <w:p>
+      <w:pPr>
+        <w:pStyle w:val="BodyText"/>
+      </w:pPr>
+      <w:r>
+        <w:t xml:space="preserve">https://link.springer.com/article/10.1007/s11325-015-1193-z –&gt; obesity and sleep quality (affects men but not women in China)</w:t>
+      </w:r>
+    </w:p>
+    <w:p>
+      <w:pPr>
+        <w:pStyle w:val="BodyText"/>
+      </w:pPr>
+      <w:r>
+        <w:t xml:space="preserve">https://www.scielosp.org/article/gs/2017.v31n1/18-22/en/?uid=680b54f39b# –&gt; effect of age and gender on sleep quality (women worse than men, sleep quality deteriorates with age in women but is a bit all over the place for men)</w:t>
+      </w:r>
+    </w:p>
+    <w:p>
+      <w:pPr>
+        <w:pStyle w:val="BodyText"/>
+      </w:pPr>
+      <w:r>
+        <w:t xml:space="preserve">https://academic.oup.com/sleep/article/33/2/149/2454438#77919376 –&gt; sleep quality by occupation/industry (managerial positions had the worst score)</w:t>
+      </w:r>
+    </w:p>
+    <w:p>
+      <w:pPr>
+        <w:pStyle w:val="BodyText"/>
+      </w:pPr>
+      <w:r>
+        <w:rPr>
+          <w:iCs/>
+          <w:i/>
+        </w:rPr>
+        <w:t xml:space="preserve">ANYTHING BELOW THIS COMMENT IS FROM PRIOR TO THE OVERHAUL AND IS STILL TO BE IGNORED / MOVED TO ANOTHER SECTION OF THE PROJECT</w:t>
+      </w:r>
+    </w:p>
+    <w:bookmarkStart w:id="40" w:name="questionshypotheses-to-be-addressed"/>
+    <w:p>
+      <w:pPr>
+        <w:pStyle w:val="Heading2"/>
+      </w:pPr>
+      <w:r>
+        <w:t xml:space="preserve">6.1 Questions/Hypotheses to be addressed</w:t>
+      </w:r>
+    </w:p>
+    <w:p>
+      <w:pPr>
+        <w:pStyle w:val="FirstParagraph"/>
+      </w:pPr>
+      <w:r>
+        <w:t xml:space="preserve">We intend to explore the influence of each variable on sleep quality and identify which ones seem to have the most impact (both positive and negative). We also wish to explore if certain variables affect male sleep quality more than females. If time allows, we’d also like to see if certain ages seem to be affected by certain variables more often than others. We can focus on every predictor in the dataset since there are only 13.</w:t>
+      </w:r>
+    </w:p>
+    <w:p>
+      <w:pPr>
+        <w:pStyle w:val="BodyText"/>
+      </w:pPr>
+      <w:r>
         <w:t xml:space="preserve">We can likely use GLMs and t-tests/ANOVA tests to see the significance that variables may have in different combinations on an individual’s sleep quality. Heat maps and various plots will also help with exploratory data analysis. We aren’t exceptionally experienced with statistical analyses, but these are what we can think of at the moment.</w:t>
       </w:r>
     </w:p>
@@ -254,15 +1098,14 @@
         <w:br w:type="page"/>
       </w:r>
     </w:p>
-    <w:bookmarkEnd w:id="24"/>
-    <w:bookmarkEnd w:id="25"/>
-    <w:bookmarkStart w:id="28" w:name="methods"/>
-    <w:p>
-      <w:pPr>
-        <w:pStyle w:val="Heading1"/>
-      </w:pPr>
-      <w:r>
-        <w:t xml:space="preserve">3. Methods</w:t>
+    <w:bookmarkEnd w:id="40"/>
+    <w:bookmarkStart w:id="41" w:name="data-import"/>
+    <w:p>
+      <w:pPr>
+        <w:pStyle w:val="Heading2"/>
+      </w:pPr>
+      <w:r>
+        <w:t xml:space="preserve">6.2 Data import</w:t>
       </w:r>
     </w:p>
     <w:p>
@@ -270,16 +1113,109 @@
         <w:pStyle w:val="FirstParagraph"/>
       </w:pPr>
       <w:r>
-        <w:t xml:space="preserve">** NEED TO INSERT **</w:t>
-      </w:r>
-    </w:p>
-    <w:bookmarkStart w:id="26" w:name="data-import"/>
+        <w:t xml:space="preserve">We’ll load in the cleaned data here. Please reference the eda.qmd and Supplementary-Material.qmd files for full exploratory results and the cleaning process.</w:t>
+      </w:r>
+    </w:p>
+    <w:p>
+      <w:pPr>
+        <w:pStyle w:val="SourceCode"/>
+      </w:pPr>
+      <w:r>
+        <w:rPr>
+          <w:rStyle w:val="CommentTok"/>
+        </w:rPr>
+        <w:t xml:space="preserve">#load the cleaned data</w:t>
+      </w:r>
+      <w:r>
+        <w:br/>
+      </w:r>
+      <w:r>
+        <w:rPr>
+          <w:rStyle w:val="NormalTok"/>
+        </w:rPr>
+        <w:t xml:space="preserve">sleepdata</w:t>
+      </w:r>
+      <w:r>
+        <w:rPr>
+          <w:rStyle w:val="OtherTok"/>
+        </w:rPr>
+        <w:t xml:space="preserve">&lt;-</w:t>
+      </w:r>
+      <w:r>
+        <w:rPr>
+          <w:rStyle w:val="NormalTok"/>
+        </w:rPr>
+        <w:t xml:space="preserve"> </w:t>
+      </w:r>
+      <w:r>
+        <w:rPr>
+          <w:rStyle w:val="FunctionTok"/>
+        </w:rPr>
+        <w:t xml:space="preserve">readRDS</w:t>
+      </w:r>
+      <w:r>
+        <w:rPr>
+          <w:rStyle w:val="NormalTok"/>
+        </w:rPr>
+        <w:t xml:space="preserve">(</w:t>
+      </w:r>
+      <w:r>
+        <w:rPr>
+          <w:rStyle w:val="FunctionTok"/>
+        </w:rPr>
+        <w:t xml:space="preserve">here</w:t>
+      </w:r>
+      <w:r>
+        <w:rPr>
+          <w:rStyle w:val="NormalTok"/>
+        </w:rPr>
+        <w:t xml:space="preserve">(</w:t>
+      </w:r>
+      <w:r>
+        <w:rPr>
+          <w:rStyle w:val="StringTok"/>
+        </w:rPr>
+        <w:t xml:space="preserve">"data"</w:t>
+      </w:r>
+      <w:r>
+        <w:rPr>
+          <w:rStyle w:val="NormalTok"/>
+        </w:rPr>
+        <w:t xml:space="preserve">,</w:t>
+      </w:r>
+      <w:r>
+        <w:rPr>
+          <w:rStyle w:val="StringTok"/>
+        </w:rPr>
+        <w:t xml:space="preserve">"processed-data"</w:t>
+      </w:r>
+      <w:r>
+        <w:rPr>
+          <w:rStyle w:val="NormalTok"/>
+        </w:rPr>
+        <w:t xml:space="preserve">, </w:t>
+      </w:r>
+      <w:r>
+        <w:rPr>
+          <w:rStyle w:val="StringTok"/>
+        </w:rPr>
+        <w:t xml:space="preserve">"sleepdataprocessed.rds"</w:t>
+      </w:r>
+      <w:r>
+        <w:rPr>
+          <w:rStyle w:val="NormalTok"/>
+        </w:rPr>
+        <w:t xml:space="preserve">))</w:t>
+      </w:r>
+    </w:p>
+    <w:bookmarkEnd w:id="41"/>
+    <w:bookmarkStart w:id="42" w:name="statistical-analysis"/>
     <w:p>
       <w:pPr>
         <w:pStyle w:val="Heading2"/>
       </w:pPr>
       <w:r>
-        <w:t xml:space="preserve">3.1 Data import</w:t>
+        <w:t xml:space="preserve">6.3 Statistical analysis</w:t>
       </w:r>
     </w:p>
     <w:p>
@@ -287,7 +1223,7 @@
         <w:pStyle w:val="FirstParagraph"/>
       </w:pPr>
       <w:r>
-        <w:t xml:space="preserve">We’ll load in the cleaned data here. Please see the eda.qmd file for full exploratory results and the cleaning process.</w:t>
+        <w:t xml:space="preserve">We’ll begin to look at some of the relationships between our variables now. Sleep Quality is our outcome of interest for all of these. We’ll start with Physical Activity level.</w:t>
       </w:r>
     </w:p>
     <w:p>
@@ -296,18 +1232,87 @@
       </w:pPr>
       <w:r>
         <w:rPr>
+          <w:rStyle w:val="DocumentationTok"/>
+        </w:rPr>
+        <w:t xml:space="preserve">############################</w:t>
+      </w:r>
+      <w:r>
+        <w:br/>
+      </w:r>
+      <w:r>
+        <w:rPr>
+          <w:rStyle w:val="DocumentationTok"/>
+        </w:rPr>
+        <w:t xml:space="preserve">#### Fitting a model using Quality of Sleep as the outcome and Physical Activity Level as a predictor</w:t>
+      </w:r>
+      <w:r>
+        <w:br/>
+      </w:r>
+      <w:r>
+        <w:br/>
+      </w:r>
+      <w:r>
+        <w:rPr>
+          <w:rStyle w:val="NormalTok"/>
+        </w:rPr>
+        <w:t xml:space="preserve">lmfit_quality_activity </w:t>
+      </w:r>
+      <w:r>
+        <w:rPr>
+          <w:rStyle w:val="OtherTok"/>
+        </w:rPr>
+        <w:t xml:space="preserve">&lt;-</w:t>
+      </w:r>
+      <w:r>
+        <w:rPr>
+          <w:rStyle w:val="NormalTok"/>
+        </w:rPr>
+        <w:t xml:space="preserve"> </w:t>
+      </w:r>
+      <w:r>
+        <w:rPr>
+          <w:rStyle w:val="FunctionTok"/>
+        </w:rPr>
+        <w:t xml:space="preserve">lm</w:t>
+      </w:r>
+      <w:r>
+        <w:rPr>
+          <w:rStyle w:val="NormalTok"/>
+        </w:rPr>
+        <w:t xml:space="preserve">(Quality.of.Sleep </w:t>
+      </w:r>
+      <w:r>
+        <w:rPr>
+          <w:rStyle w:val="SpecialCharTok"/>
+        </w:rPr>
+        <w:t xml:space="preserve">~</w:t>
+      </w:r>
+      <w:r>
+        <w:rPr>
+          <w:rStyle w:val="NormalTok"/>
+        </w:rPr>
+        <w:t xml:space="preserve"> Physical.Activity.Level, sleepdata)  </w:t>
+      </w:r>
+      <w:r>
+        <w:br/>
+      </w:r>
+      <w:r>
+        <w:br/>
+      </w:r>
+      <w:r>
+        <w:rPr>
           <w:rStyle w:val="CommentTok"/>
         </w:rPr>
-        <w:t xml:space="preserve">#load the cleaned data</w:t>
-      </w:r>
-      <w:r>
-        <w:br/>
-      </w:r>
-      <w:r>
-        <w:rPr>
-          <w:rStyle w:val="NormalTok"/>
-        </w:rPr>
-        <w:t xml:space="preserve">sleepdata</w:t>
+        <w:t xml:space="preserve"># Placing results from lmfit_quality_activty  into a data frame with the tidy function</w:t>
+      </w:r>
+      <w:r>
+        <w:br/>
+      </w:r>
+      <w:r>
+        <w:rPr>
+          <w:rStyle w:val="NormalTok"/>
+        </w:rPr>
+        <w:t xml:space="preserve">lmtable_quality_activity </w:t>
       </w:r>
       <w:r>
         <w:rPr>
@@ -319,13 +1324,137 @@
         <w:rPr>
           <w:rStyle w:val="NormalTok"/>
         </w:rPr>
-        <w:t xml:space="preserve"> </w:t>
-      </w:r>
-      <w:r>
-        <w:rPr>
-          <w:rStyle w:val="FunctionTok"/>
-        </w:rPr>
-        <w:t xml:space="preserve">readRDS</w:t>
+        <w:t xml:space="preserve"> broom</w:t>
+      </w:r>
+      <w:r>
+        <w:rPr>
+          <w:rStyle w:val="SpecialCharTok"/>
+        </w:rPr>
+        <w:t xml:space="preserve">::</w:t>
+      </w:r>
+      <w:r>
+        <w:rPr>
+          <w:rStyle w:val="FunctionTok"/>
+        </w:rPr>
+        <w:t xml:space="preserve">tidy</w:t>
+      </w:r>
+      <w:r>
+        <w:rPr>
+          <w:rStyle w:val="NormalTok"/>
+        </w:rPr>
+        <w:t xml:space="preserve">(lmfit_quality_activity)</w:t>
+      </w:r>
+      <w:r>
+        <w:br/>
+      </w:r>
+      <w:r>
+        <w:br/>
+      </w:r>
+      <w:r>
+        <w:rPr>
+          <w:rStyle w:val="CommentTok"/>
+        </w:rPr>
+        <w:t xml:space="preserve"># Viewing the results from the first model fit </w:t>
+      </w:r>
+      <w:r>
+        <w:br/>
+      </w:r>
+      <w:r>
+        <w:rPr>
+          <w:rStyle w:val="FunctionTok"/>
+        </w:rPr>
+        <w:t xml:space="preserve">print</w:t>
+      </w:r>
+      <w:r>
+        <w:rPr>
+          <w:rStyle w:val="NormalTok"/>
+        </w:rPr>
+        <w:t xml:space="preserve">(lmtable_quality_activity)</w:t>
+      </w:r>
+    </w:p>
+    <w:p>
+      <w:pPr>
+        <w:pStyle w:val="SourceCode"/>
+      </w:pPr>
+      <w:r>
+        <w:rPr>
+          <w:rStyle w:val="VerbatimChar"/>
+        </w:rPr>
+        <w:t xml:space="preserve"># A tibble: 2 × 5</w:t>
+      </w:r>
+      <w:r>
+        <w:br/>
+      </w:r>
+      <w:r>
+        <w:rPr>
+          <w:rStyle w:val="VerbatimChar"/>
+        </w:rPr>
+        <w:t xml:space="preserve">  term                    estimate std.error statistic   p.value</w:t>
+      </w:r>
+      <w:r>
+        <w:br/>
+      </w:r>
+      <w:r>
+        <w:rPr>
+          <w:rStyle w:val="VerbatimChar"/>
+        </w:rPr>
+        <w:t xml:space="preserve">  &lt;chr&gt;                      &lt;dbl&gt;     &lt;dbl&gt;     &lt;dbl&gt;     &lt;dbl&gt;</w:t>
+      </w:r>
+      <w:r>
+        <w:br/>
+      </w:r>
+      <w:r>
+        <w:rPr>
+          <w:rStyle w:val="VerbatimChar"/>
+        </w:rPr>
+        <w:t xml:space="preserve">1 (Intercept)               6.66     0.183       36.4  2.38e-124</w:t>
+      </w:r>
+      <w:r>
+        <w:br/>
+      </w:r>
+      <w:r>
+        <w:rPr>
+          <w:rStyle w:val="VerbatimChar"/>
+        </w:rPr>
+        <w:t xml:space="preserve">2 Physical.Activity.Level   0.0109   0.00292      3.74 2.12e-  4</w:t>
+      </w:r>
+    </w:p>
+    <w:p>
+      <w:pPr>
+        <w:pStyle w:val="SourceCode"/>
+      </w:pPr>
+      <w:r>
+        <w:rPr>
+          <w:rStyle w:val="CommentTok"/>
+        </w:rPr>
+        <w:t xml:space="preserve"># Saving the lmfit_quality_activity results table  </w:t>
+      </w:r>
+      <w:r>
+        <w:br/>
+      </w:r>
+      <w:r>
+        <w:rPr>
+          <w:rStyle w:val="NormalTok"/>
+        </w:rPr>
+        <w:t xml:space="preserve">lmtable_quality_activity </w:t>
+      </w:r>
+      <w:r>
+        <w:rPr>
+          <w:rStyle w:val="OtherTok"/>
+        </w:rPr>
+        <w:t xml:space="preserve">=</w:t>
+      </w:r>
+      <w:r>
+        <w:rPr>
+          <w:rStyle w:val="NormalTok"/>
+        </w:rPr>
+        <w:t xml:space="preserve"> </w:t>
+      </w:r>
+      <w:r>
+        <w:rPr>
+          <w:rStyle w:val="FunctionTok"/>
+        </w:rPr>
+        <w:t xml:space="preserve">here</w:t>
       </w:r>
       <w:r>
         <w:rPr>
@@ -335,6 +1464,310 @@
       </w:r>
       <w:r>
         <w:rPr>
+          <w:rStyle w:val="StringTok"/>
+        </w:rPr>
+        <w:t xml:space="preserve">"results"</w:t>
+      </w:r>
+      <w:r>
+        <w:rPr>
+          <w:rStyle w:val="NormalTok"/>
+        </w:rPr>
+        <w:t xml:space="preserve">, </w:t>
+      </w:r>
+      <w:r>
+        <w:rPr>
+          <w:rStyle w:val="StringTok"/>
+        </w:rPr>
+        <w:t xml:space="preserve">"tables"</w:t>
+      </w:r>
+      <w:r>
+        <w:rPr>
+          <w:rStyle w:val="NormalTok"/>
+        </w:rPr>
+        <w:t xml:space="preserve">, </w:t>
+      </w:r>
+      <w:r>
+        <w:rPr>
+          <w:rStyle w:val="StringTok"/>
+        </w:rPr>
+        <w:t xml:space="preserve">"lmfit1table.rds"</w:t>
+      </w:r>
+      <w:r>
+        <w:rPr>
+          <w:rStyle w:val="NormalTok"/>
+        </w:rPr>
+        <w:t xml:space="preserve">)</w:t>
+      </w:r>
+      <w:r>
+        <w:br/>
+      </w:r>
+      <w:r>
+        <w:rPr>
+          <w:rStyle w:val="FunctionTok"/>
+        </w:rPr>
+        <w:t xml:space="preserve">saveRDS</w:t>
+      </w:r>
+      <w:r>
+        <w:rPr>
+          <w:rStyle w:val="NormalTok"/>
+        </w:rPr>
+        <w:t xml:space="preserve">(lmtable_quality_activity, </w:t>
+      </w:r>
+      <w:r>
+        <w:rPr>
+          <w:rStyle w:val="AttributeTok"/>
+        </w:rPr>
+        <w:t xml:space="preserve">file =</w:t>
+      </w:r>
+      <w:r>
+        <w:rPr>
+          <w:rStyle w:val="NormalTok"/>
+        </w:rPr>
+        <w:t xml:space="preserve"> lmtable_quality_activity)</w:t>
+      </w:r>
+    </w:p>
+    <w:p>
+      <w:pPr>
+        <w:pStyle w:val="FirstParagraph"/>
+      </w:pPr>
+      <w:r>
+        <w:t xml:space="preserve">The intercept value indicates that Quality of Sleep will be 6.66 if physical activity is at 0. This has a relatively low standard error and high significance.The coefficient for our variable indicates that as Physical activity level increases by one unit, Quality of Sleep will increase by 0.0109. Our t-statistic is indicated as significant by the p-value but is much lower than the intercept’s.This means that Physical Activity Level does have a measurable impact on Quality of Sleep, but it’s relatively small.</w:t>
+      </w:r>
+    </w:p>
+    <w:p>
+      <w:pPr>
+        <w:pStyle w:val="BodyText"/>
+      </w:pPr>
+      <w:r>
+        <w:t xml:space="preserve">Next, we’ll look at Sleep Duration as a predictor.</w:t>
+      </w:r>
+    </w:p>
+    <w:p>
+      <w:pPr>
+        <w:pStyle w:val="SourceCode"/>
+      </w:pPr>
+      <w:r>
+        <w:rPr>
+          <w:rStyle w:val="DocumentationTok"/>
+        </w:rPr>
+        <w:t xml:space="preserve">############################</w:t>
+      </w:r>
+      <w:r>
+        <w:br/>
+      </w:r>
+      <w:r>
+        <w:rPr>
+          <w:rStyle w:val="DocumentationTok"/>
+        </w:rPr>
+        <w:t xml:space="preserve">#### Fitting a model using Quality of Sleep as the outcome and Sleep Duration as a predictor</w:t>
+      </w:r>
+      <w:r>
+        <w:br/>
+      </w:r>
+      <w:r>
+        <w:br/>
+      </w:r>
+      <w:r>
+        <w:rPr>
+          <w:rStyle w:val="NormalTok"/>
+        </w:rPr>
+        <w:t xml:space="preserve">lmfit_quality_duration </w:t>
+      </w:r>
+      <w:r>
+        <w:rPr>
+          <w:rStyle w:val="OtherTok"/>
+        </w:rPr>
+        <w:t xml:space="preserve">&lt;-</w:t>
+      </w:r>
+      <w:r>
+        <w:rPr>
+          <w:rStyle w:val="NormalTok"/>
+        </w:rPr>
+        <w:t xml:space="preserve"> </w:t>
+      </w:r>
+      <w:r>
+        <w:rPr>
+          <w:rStyle w:val="FunctionTok"/>
+        </w:rPr>
+        <w:t xml:space="preserve">lm</w:t>
+      </w:r>
+      <w:r>
+        <w:rPr>
+          <w:rStyle w:val="NormalTok"/>
+        </w:rPr>
+        <w:t xml:space="preserve">(Quality.of.Sleep </w:t>
+      </w:r>
+      <w:r>
+        <w:rPr>
+          <w:rStyle w:val="SpecialCharTok"/>
+        </w:rPr>
+        <w:t xml:space="preserve">~</w:t>
+      </w:r>
+      <w:r>
+        <w:rPr>
+          <w:rStyle w:val="NormalTok"/>
+        </w:rPr>
+        <w:t xml:space="preserve"> Sleep.Duration, sleepdata)  </w:t>
+      </w:r>
+      <w:r>
+        <w:br/>
+      </w:r>
+      <w:r>
+        <w:br/>
+      </w:r>
+      <w:r>
+        <w:rPr>
+          <w:rStyle w:val="CommentTok"/>
+        </w:rPr>
+        <w:t xml:space="preserve"># Placing results from lmfit_quality_duration into a data frame with the tidy function</w:t>
+      </w:r>
+      <w:r>
+        <w:br/>
+      </w:r>
+      <w:r>
+        <w:rPr>
+          <w:rStyle w:val="NormalTok"/>
+        </w:rPr>
+        <w:t xml:space="preserve">lmtable_quality_duration </w:t>
+      </w:r>
+      <w:r>
+        <w:rPr>
+          <w:rStyle w:val="OtherTok"/>
+        </w:rPr>
+        <w:t xml:space="preserve">&lt;-</w:t>
+      </w:r>
+      <w:r>
+        <w:rPr>
+          <w:rStyle w:val="NormalTok"/>
+        </w:rPr>
+        <w:t xml:space="preserve"> broom</w:t>
+      </w:r>
+      <w:r>
+        <w:rPr>
+          <w:rStyle w:val="SpecialCharTok"/>
+        </w:rPr>
+        <w:t xml:space="preserve">::</w:t>
+      </w:r>
+      <w:r>
+        <w:rPr>
+          <w:rStyle w:val="FunctionTok"/>
+        </w:rPr>
+        <w:t xml:space="preserve">tidy</w:t>
+      </w:r>
+      <w:r>
+        <w:rPr>
+          <w:rStyle w:val="NormalTok"/>
+        </w:rPr>
+        <w:t xml:space="preserve">(lmfit_quality_duration)</w:t>
+      </w:r>
+      <w:r>
+        <w:br/>
+      </w:r>
+      <w:r>
+        <w:br/>
+      </w:r>
+      <w:r>
+        <w:rPr>
+          <w:rStyle w:val="CommentTok"/>
+        </w:rPr>
+        <w:t xml:space="preserve">#Viewing the results from the second model fit </w:t>
+      </w:r>
+      <w:r>
+        <w:br/>
+      </w:r>
+      <w:r>
+        <w:rPr>
+          <w:rStyle w:val="FunctionTok"/>
+        </w:rPr>
+        <w:t xml:space="preserve">print</w:t>
+      </w:r>
+      <w:r>
+        <w:rPr>
+          <w:rStyle w:val="NormalTok"/>
+        </w:rPr>
+        <w:t xml:space="preserve">(lmtable_quality_duration)</w:t>
+      </w:r>
+    </w:p>
+    <w:p>
+      <w:pPr>
+        <w:pStyle w:val="SourceCode"/>
+      </w:pPr>
+      <w:r>
+        <w:rPr>
+          <w:rStyle w:val="VerbatimChar"/>
+        </w:rPr>
+        <w:t xml:space="preserve"># A tibble: 2 × 5</w:t>
+      </w:r>
+      <w:r>
+        <w:br/>
+      </w:r>
+      <w:r>
+        <w:rPr>
+          <w:rStyle w:val="VerbatimChar"/>
+        </w:rPr>
+        <w:t xml:space="preserve">  term           estimate std.error statistic   p.value</w:t>
+      </w:r>
+      <w:r>
+        <w:br/>
+      </w:r>
+      <w:r>
+        <w:rPr>
+          <w:rStyle w:val="VerbatimChar"/>
+        </w:rPr>
+        <w:t xml:space="preserve">  &lt;chr&gt;             &lt;dbl&gt;     &lt;dbl&gt;     &lt;dbl&gt;     &lt;dbl&gt;</w:t>
+      </w:r>
+      <w:r>
+        <w:br/>
+      </w:r>
+      <w:r>
+        <w:rPr>
+          <w:rStyle w:val="VerbatimChar"/>
+        </w:rPr>
+        <w:t xml:space="preserve">1 (Intercept)       -2.15    0.263      -8.18 4.51e- 15</w:t>
+      </w:r>
+      <w:r>
+        <w:br/>
+      </w:r>
+      <w:r>
+        <w:rPr>
+          <w:rStyle w:val="VerbatimChar"/>
+        </w:rPr>
+        <w:t xml:space="preserve">2 Sleep.Duration     1.33    0.0367     36.2  9.70e-124</w:t>
+      </w:r>
+    </w:p>
+    <w:p>
+      <w:pPr>
+        <w:pStyle w:val="SourceCode"/>
+      </w:pPr>
+      <w:r>
+        <w:rPr>
+          <w:rStyle w:val="CommentTok"/>
+        </w:rPr>
+        <w:t xml:space="preserve"># Saving the lmfit_quality_duration results table  </w:t>
+      </w:r>
+      <w:r>
+        <w:br/>
+      </w:r>
+      <w:r>
+        <w:rPr>
+          <w:rStyle w:val="NormalTok"/>
+        </w:rPr>
+        <w:t xml:space="preserve">lmtable_quality_duration </w:t>
+      </w:r>
+      <w:r>
+        <w:rPr>
+          <w:rStyle w:val="OtherTok"/>
+        </w:rPr>
+        <w:t xml:space="preserve">=</w:t>
+      </w:r>
+      <w:r>
+        <w:rPr>
+          <w:rStyle w:val="NormalTok"/>
+        </w:rPr>
+        <w:t xml:space="preserve"> </w:t>
+      </w:r>
+      <w:r>
+        <w:rPr>
           <w:rStyle w:val="FunctionTok"/>
         </w:rPr>
         <w:t xml:space="preserve">here</w:t>
@@ -349,19 +1782,19 @@
         <w:rPr>
           <w:rStyle w:val="StringTok"/>
         </w:rPr>
-        <w:t xml:space="preserve">"data"</w:t>
-      </w:r>
-      <w:r>
-        <w:rPr>
-          <w:rStyle w:val="NormalTok"/>
-        </w:rPr>
-        <w:t xml:space="preserve">,</w:t>
+        <w:t xml:space="preserve">"results"</w:t>
+      </w:r>
+      <w:r>
+        <w:rPr>
+          <w:rStyle w:val="NormalTok"/>
+        </w:rPr>
+        <w:t xml:space="preserve">, </w:t>
       </w:r>
       <w:r>
         <w:rPr>
           <w:rStyle w:val="StringTok"/>
         </w:rPr>
-        <w:t xml:space="preserve">"processed-data"</w:t>
+        <w:t xml:space="preserve">"tables"</w:t>
       </w:r>
       <w:r>
         <w:rPr>
@@ -373,1330 +1806,713 @@
         <w:rPr>
           <w:rStyle w:val="StringTok"/>
         </w:rPr>
-        <w:t xml:space="preserve">"sleepdataprocessed.rds"</w:t>
-      </w:r>
-      <w:r>
-        <w:rPr>
-          <w:rStyle w:val="NormalTok"/>
-        </w:rPr>
-        <w:t xml:space="preserve">))</w:t>
-      </w:r>
-    </w:p>
-    <w:bookmarkEnd w:id="26"/>
-    <w:bookmarkStart w:id="27" w:name="statistical-analysis"/>
+        <w:t xml:space="preserve">"lmfit2table.rds"</w:t>
+      </w:r>
+      <w:r>
+        <w:rPr>
+          <w:rStyle w:val="NormalTok"/>
+        </w:rPr>
+        <w:t xml:space="preserve">)</w:t>
+      </w:r>
+      <w:r>
+        <w:br/>
+      </w:r>
+      <w:r>
+        <w:rPr>
+          <w:rStyle w:val="FunctionTok"/>
+        </w:rPr>
+        <w:t xml:space="preserve">saveRDS</w:t>
+      </w:r>
+      <w:r>
+        <w:rPr>
+          <w:rStyle w:val="NormalTok"/>
+        </w:rPr>
+        <w:t xml:space="preserve">(lmtable_quality_duration, </w:t>
+      </w:r>
+      <w:r>
+        <w:rPr>
+          <w:rStyle w:val="AttributeTok"/>
+        </w:rPr>
+        <w:t xml:space="preserve">file =</w:t>
+      </w:r>
+      <w:r>
+        <w:rPr>
+          <w:rStyle w:val="NormalTok"/>
+        </w:rPr>
+        <w:t xml:space="preserve"> lmtable_quality_duration)</w:t>
+      </w:r>
+    </w:p>
+    <w:p>
+      <w:pPr>
+        <w:pStyle w:val="FirstParagraph"/>
+      </w:pPr>
+      <w:r>
+        <w:t xml:space="preserve">For our sleep duration model, we can see that our intercept’s negative value indicates that Quality of Sleep would be very poor if individuals got no sleep. This is rational and is supported by a strong p-value and a decent t-statistic, although the standard error is a bit high. For our variable coefficient, we can see that as sleep duration increases by one unit, Quality of sleep also increases by about 1. This has a very strong p-value and t-statistic, indicating a strong relationship between this predictor and our outcome of interest.</w:t>
+      </w:r>
+    </w:p>
+    <w:p>
+      <w:pPr>
+        <w:pStyle w:val="BodyText"/>
+      </w:pPr>
+      <w:r>
+        <w:t xml:space="preserve">Next, we’ll look at Stress Level as our predictor.</w:t>
+      </w:r>
+    </w:p>
+    <w:p>
+      <w:pPr>
+        <w:pStyle w:val="SourceCode"/>
+      </w:pPr>
+      <w:r>
+        <w:rPr>
+          <w:rStyle w:val="DocumentationTok"/>
+        </w:rPr>
+        <w:t xml:space="preserve">############################</w:t>
+      </w:r>
+      <w:r>
+        <w:br/>
+      </w:r>
+      <w:r>
+        <w:rPr>
+          <w:rStyle w:val="DocumentationTok"/>
+        </w:rPr>
+        <w:t xml:space="preserve">####Fitting a model using Sleep Quality as the outcome and Stress Level as a predictor.</w:t>
+      </w:r>
+      <w:r>
+        <w:br/>
+      </w:r>
+      <w:r>
+        <w:br/>
+      </w:r>
+      <w:r>
+        <w:rPr>
+          <w:rStyle w:val="NormalTok"/>
+        </w:rPr>
+        <w:t xml:space="preserve">lmfit_quality_stress </w:t>
+      </w:r>
+      <w:r>
+        <w:rPr>
+          <w:rStyle w:val="OtherTok"/>
+        </w:rPr>
+        <w:t xml:space="preserve">&lt;-</w:t>
+      </w:r>
+      <w:r>
+        <w:rPr>
+          <w:rStyle w:val="NormalTok"/>
+        </w:rPr>
+        <w:t xml:space="preserve"> </w:t>
+      </w:r>
+      <w:r>
+        <w:rPr>
+          <w:rStyle w:val="FunctionTok"/>
+        </w:rPr>
+        <w:t xml:space="preserve">lm</w:t>
+      </w:r>
+      <w:r>
+        <w:rPr>
+          <w:rStyle w:val="NormalTok"/>
+        </w:rPr>
+        <w:t xml:space="preserve">(Quality.of.Sleep</w:t>
+      </w:r>
+      <w:r>
+        <w:rPr>
+          <w:rStyle w:val="SpecialCharTok"/>
+        </w:rPr>
+        <w:t xml:space="preserve">~</w:t>
+      </w:r>
+      <w:r>
+        <w:rPr>
+          <w:rStyle w:val="NormalTok"/>
+        </w:rPr>
+        <w:t xml:space="preserve"> Stress.Level, sleepdata)</w:t>
+      </w:r>
+      <w:r>
+        <w:br/>
+      </w:r>
+      <w:r>
+        <w:br/>
+      </w:r>
+      <w:r>
+        <w:rPr>
+          <w:rStyle w:val="CommentTok"/>
+        </w:rPr>
+        <w:t xml:space="preserve">#Placing results from lmfit_quality_stress into a data frame with the tidy function</w:t>
+      </w:r>
+      <w:r>
+        <w:br/>
+      </w:r>
+      <w:r>
+        <w:rPr>
+          <w:rStyle w:val="NormalTok"/>
+        </w:rPr>
+        <w:t xml:space="preserve">lmtable_quality_stress </w:t>
+      </w:r>
+      <w:r>
+        <w:rPr>
+          <w:rStyle w:val="OtherTok"/>
+        </w:rPr>
+        <w:t xml:space="preserve">&lt;-</w:t>
+      </w:r>
+      <w:r>
+        <w:rPr>
+          <w:rStyle w:val="NormalTok"/>
+        </w:rPr>
+        <w:t xml:space="preserve"> broom</w:t>
+      </w:r>
+      <w:r>
+        <w:rPr>
+          <w:rStyle w:val="SpecialCharTok"/>
+        </w:rPr>
+        <w:t xml:space="preserve">::</w:t>
+      </w:r>
+      <w:r>
+        <w:rPr>
+          <w:rStyle w:val="FunctionTok"/>
+        </w:rPr>
+        <w:t xml:space="preserve">tidy</w:t>
+      </w:r>
+      <w:r>
+        <w:rPr>
+          <w:rStyle w:val="NormalTok"/>
+        </w:rPr>
+        <w:t xml:space="preserve">(lmfit_quality_stress)</w:t>
+      </w:r>
+      <w:r>
+        <w:br/>
+      </w:r>
+      <w:r>
+        <w:br/>
+      </w:r>
+      <w:r>
+        <w:rPr>
+          <w:rStyle w:val="CommentTok"/>
+        </w:rPr>
+        <w:t xml:space="preserve">#Viewing the results from the sixth model fit </w:t>
+      </w:r>
+      <w:r>
+        <w:br/>
+      </w:r>
+      <w:r>
+        <w:rPr>
+          <w:rStyle w:val="FunctionTok"/>
+        </w:rPr>
+        <w:t xml:space="preserve">print</w:t>
+      </w:r>
+      <w:r>
+        <w:rPr>
+          <w:rStyle w:val="NormalTok"/>
+        </w:rPr>
+        <w:t xml:space="preserve">(lmtable_quality_stress)</w:t>
+      </w:r>
+    </w:p>
+    <w:p>
+      <w:pPr>
+        <w:pStyle w:val="SourceCode"/>
+      </w:pPr>
+      <w:r>
+        <w:rPr>
+          <w:rStyle w:val="VerbatimChar"/>
+        </w:rPr>
+        <w:t xml:space="preserve"># A tibble: 2 × 5</w:t>
+      </w:r>
+      <w:r>
+        <w:br/>
+      </w:r>
+      <w:r>
+        <w:rPr>
+          <w:rStyle w:val="VerbatimChar"/>
+        </w:rPr>
+        <w:t xml:space="preserve">  term         estimate std.error statistic   p.value</w:t>
+      </w:r>
+      <w:r>
+        <w:br/>
+      </w:r>
+      <w:r>
+        <w:rPr>
+          <w:rStyle w:val="VerbatimChar"/>
+        </w:rPr>
+        <w:t xml:space="preserve">  &lt;chr&gt;           &lt;dbl&gt;     &lt;dbl&gt;     &lt;dbl&gt;     &lt;dbl&gt;</w:t>
+      </w:r>
+      <w:r>
+        <w:br/>
+      </w:r>
+      <w:r>
+        <w:rPr>
+          <w:rStyle w:val="VerbatimChar"/>
+        </w:rPr>
+        <w:t xml:space="preserve">1 (Intercept)    10.6      0.0873     121.  2.42e-300</w:t>
+      </w:r>
+      <w:r>
+        <w:br/>
+      </w:r>
+      <w:r>
+        <w:rPr>
+          <w:rStyle w:val="VerbatimChar"/>
+        </w:rPr>
+        <w:t xml:space="preserve">2 Stress.Level   -0.606    0.0154     -39.4 1.60e-134</w:t>
+      </w:r>
+    </w:p>
+    <w:p>
+      <w:pPr>
+        <w:pStyle w:val="SourceCode"/>
+      </w:pPr>
+      <w:r>
+        <w:rPr>
+          <w:rStyle w:val="CommentTok"/>
+        </w:rPr>
+        <w:t xml:space="preserve"># Saving the lmfit_quality_stress results table  </w:t>
+      </w:r>
+      <w:r>
+        <w:br/>
+      </w:r>
+      <w:r>
+        <w:rPr>
+          <w:rStyle w:val="NormalTok"/>
+        </w:rPr>
+        <w:t xml:space="preserve">lmtable_quality_stress </w:t>
+      </w:r>
+      <w:r>
+        <w:rPr>
+          <w:rStyle w:val="OtherTok"/>
+        </w:rPr>
+        <w:t xml:space="preserve">=</w:t>
+      </w:r>
+      <w:r>
+        <w:rPr>
+          <w:rStyle w:val="NormalTok"/>
+        </w:rPr>
+        <w:t xml:space="preserve"> </w:t>
+      </w:r>
+      <w:r>
+        <w:rPr>
+          <w:rStyle w:val="FunctionTok"/>
+        </w:rPr>
+        <w:t xml:space="preserve">here</w:t>
+      </w:r>
+      <w:r>
+        <w:rPr>
+          <w:rStyle w:val="NormalTok"/>
+        </w:rPr>
+        <w:t xml:space="preserve">(</w:t>
+      </w:r>
+      <w:r>
+        <w:rPr>
+          <w:rStyle w:val="StringTok"/>
+        </w:rPr>
+        <w:t xml:space="preserve">"results"</w:t>
+      </w:r>
+      <w:r>
+        <w:rPr>
+          <w:rStyle w:val="NormalTok"/>
+        </w:rPr>
+        <w:t xml:space="preserve">, </w:t>
+      </w:r>
+      <w:r>
+        <w:rPr>
+          <w:rStyle w:val="StringTok"/>
+        </w:rPr>
+        <w:t xml:space="preserve">"tables"</w:t>
+      </w:r>
+      <w:r>
+        <w:rPr>
+          <w:rStyle w:val="NormalTok"/>
+        </w:rPr>
+        <w:t xml:space="preserve">, </w:t>
+      </w:r>
+      <w:r>
+        <w:rPr>
+          <w:rStyle w:val="StringTok"/>
+        </w:rPr>
+        <w:t xml:space="preserve">"lmfit6table.rds"</w:t>
+      </w:r>
+      <w:r>
+        <w:rPr>
+          <w:rStyle w:val="NormalTok"/>
+        </w:rPr>
+        <w:t xml:space="preserve">)</w:t>
+      </w:r>
+      <w:r>
+        <w:br/>
+      </w:r>
+      <w:r>
+        <w:rPr>
+          <w:rStyle w:val="FunctionTok"/>
+        </w:rPr>
+        <w:t xml:space="preserve">saveRDS</w:t>
+      </w:r>
+      <w:r>
+        <w:rPr>
+          <w:rStyle w:val="NormalTok"/>
+        </w:rPr>
+        <w:t xml:space="preserve">(lmtable_quality_stress, </w:t>
+      </w:r>
+      <w:r>
+        <w:rPr>
+          <w:rStyle w:val="AttributeTok"/>
+        </w:rPr>
+        <w:t xml:space="preserve">file =</w:t>
+      </w:r>
+      <w:r>
+        <w:rPr>
+          <w:rStyle w:val="NormalTok"/>
+        </w:rPr>
+        <w:t xml:space="preserve"> lmtable_quality_stress)</w:t>
+      </w:r>
+    </w:p>
+    <w:p>
+      <w:pPr>
+        <w:pStyle w:val="FirstParagraph"/>
+      </w:pPr>
+      <w:r>
+        <w:t xml:space="preserve">According to our model, Stress has a strongly defined relationship with sleep quality. We can see that a value of 0 on the stress score leads to a 10 unit increase in quality of sleep. The Stress Level coefficient indicates that as stress increases by one unit, sleep quality decreases by about 0.6 of a unit. The t-statistics and p-values for the values in this model are extremely strong, indicating a well-defined relationship between stress and sleep quality.</w:t>
+      </w:r>
+    </w:p>
+    <w:p>
+      <w:pPr>
+        <w:pStyle w:val="BodyText"/>
+      </w:pPr>
+      <w:r>
+        <w:t xml:space="preserve">Finally, we’ll look at Age as our predictor.</w:t>
+      </w:r>
+    </w:p>
+    <w:p>
+      <w:pPr>
+        <w:pStyle w:val="SourceCode"/>
+      </w:pPr>
+      <w:r>
+        <w:rPr>
+          <w:rStyle w:val="DocumentationTok"/>
+        </w:rPr>
+        <w:t xml:space="preserve">############################</w:t>
+      </w:r>
+      <w:r>
+        <w:br/>
+      </w:r>
+      <w:r>
+        <w:rPr>
+          <w:rStyle w:val="DocumentationTok"/>
+        </w:rPr>
+        <w:t xml:space="preserve">####Fitting a model using Sleep Quality as the outcome and Age as a predictor.</w:t>
+      </w:r>
+      <w:r>
+        <w:br/>
+      </w:r>
+      <w:r>
+        <w:br/>
+      </w:r>
+      <w:r>
+        <w:rPr>
+          <w:rStyle w:val="NormalTok"/>
+        </w:rPr>
+        <w:t xml:space="preserve">lmfit_quality_age </w:t>
+      </w:r>
+      <w:r>
+        <w:rPr>
+          <w:rStyle w:val="OtherTok"/>
+        </w:rPr>
+        <w:t xml:space="preserve">&lt;-</w:t>
+      </w:r>
+      <w:r>
+        <w:rPr>
+          <w:rStyle w:val="NormalTok"/>
+        </w:rPr>
+        <w:t xml:space="preserve"> </w:t>
+      </w:r>
+      <w:r>
+        <w:rPr>
+          <w:rStyle w:val="FunctionTok"/>
+        </w:rPr>
+        <w:t xml:space="preserve">lm</w:t>
+      </w:r>
+      <w:r>
+        <w:rPr>
+          <w:rStyle w:val="NormalTok"/>
+        </w:rPr>
+        <w:t xml:space="preserve">(Quality.of.Sleep</w:t>
+      </w:r>
+      <w:r>
+        <w:rPr>
+          <w:rStyle w:val="SpecialCharTok"/>
+        </w:rPr>
+        <w:t xml:space="preserve">~</w:t>
+      </w:r>
+      <w:r>
+        <w:rPr>
+          <w:rStyle w:val="NormalTok"/>
+        </w:rPr>
+        <w:t xml:space="preserve"> Age, sleepdata)</w:t>
+      </w:r>
+      <w:r>
+        <w:br/>
+      </w:r>
+      <w:r>
+        <w:br/>
+      </w:r>
+      <w:r>
+        <w:rPr>
+          <w:rStyle w:val="CommentTok"/>
+        </w:rPr>
+        <w:t xml:space="preserve">#Placing results from lmfit_quality_gender_age into a data frame with the tidy function</w:t>
+      </w:r>
+      <w:r>
+        <w:br/>
+      </w:r>
+      <w:r>
+        <w:rPr>
+          <w:rStyle w:val="NormalTok"/>
+        </w:rPr>
+        <w:t xml:space="preserve">lmtable_quality_age </w:t>
+      </w:r>
+      <w:r>
+        <w:rPr>
+          <w:rStyle w:val="OtherTok"/>
+        </w:rPr>
+        <w:t xml:space="preserve">&lt;-</w:t>
+      </w:r>
+      <w:r>
+        <w:rPr>
+          <w:rStyle w:val="NormalTok"/>
+        </w:rPr>
+        <w:t xml:space="preserve"> broom</w:t>
+      </w:r>
+      <w:r>
+        <w:rPr>
+          <w:rStyle w:val="SpecialCharTok"/>
+        </w:rPr>
+        <w:t xml:space="preserve">::</w:t>
+      </w:r>
+      <w:r>
+        <w:rPr>
+          <w:rStyle w:val="FunctionTok"/>
+        </w:rPr>
+        <w:t xml:space="preserve">tidy</w:t>
+      </w:r>
+      <w:r>
+        <w:rPr>
+          <w:rStyle w:val="NormalTok"/>
+        </w:rPr>
+        <w:t xml:space="preserve">(lmfit_quality_age)</w:t>
+      </w:r>
+      <w:r>
+        <w:br/>
+      </w:r>
+      <w:r>
+        <w:br/>
+      </w:r>
+      <w:r>
+        <w:rPr>
+          <w:rStyle w:val="CommentTok"/>
+        </w:rPr>
+        <w:t xml:space="preserve">#Viewing the results from the seventh model fit </w:t>
+      </w:r>
+      <w:r>
+        <w:br/>
+      </w:r>
+      <w:r>
+        <w:rPr>
+          <w:rStyle w:val="FunctionTok"/>
+        </w:rPr>
+        <w:t xml:space="preserve">print</w:t>
+      </w:r>
+      <w:r>
+        <w:rPr>
+          <w:rStyle w:val="NormalTok"/>
+        </w:rPr>
+        <w:t xml:space="preserve">(lmtable_quality_age)</w:t>
+      </w:r>
+    </w:p>
+    <w:p>
+      <w:pPr>
+        <w:pStyle w:val="SourceCode"/>
+      </w:pPr>
+      <w:r>
+        <w:rPr>
+          <w:rStyle w:val="VerbatimChar"/>
+        </w:rPr>
+        <w:t xml:space="preserve"># A tibble: 2 × 5</w:t>
+      </w:r>
+      <w:r>
+        <w:br/>
+      </w:r>
+      <w:r>
+        <w:rPr>
+          <w:rStyle w:val="VerbatimChar"/>
+        </w:rPr>
+        <w:t xml:space="preserve">  term        estimate std.error statistic  p.value</w:t>
+      </w:r>
+      <w:r>
+        <w:br/>
+      </w:r>
+      <w:r>
+        <w:rPr>
+          <w:rStyle w:val="VerbatimChar"/>
+        </w:rPr>
+        <w:t xml:space="preserve">  &lt;chr&gt;          &lt;dbl&gt;     &lt;dbl&gt;     &lt;dbl&gt;    &lt;dbl&gt;</w:t>
+      </w:r>
+      <w:r>
+        <w:br/>
+      </w:r>
+      <w:r>
+        <w:rPr>
+          <w:rStyle w:val="VerbatimChar"/>
+        </w:rPr>
+        <w:t xml:space="preserve">1 (Intercept)   4.57     0.273        16.8 2.60e-47</w:t>
+      </w:r>
+      <w:r>
+        <w:br/>
+      </w:r>
+      <w:r>
+        <w:rPr>
+          <w:rStyle w:val="VerbatimChar"/>
+        </w:rPr>
+        <w:t xml:space="preserve">2 Age           0.0650   0.00634      10.3 6.75e-22</w:t>
+      </w:r>
+    </w:p>
+    <w:p>
+      <w:pPr>
+        <w:pStyle w:val="SourceCode"/>
+      </w:pPr>
+      <w:r>
+        <w:rPr>
+          <w:rStyle w:val="CommentTok"/>
+        </w:rPr>
+        <w:t xml:space="preserve"># Saving the lmfit_quality_gender_age results table  </w:t>
+      </w:r>
+      <w:r>
+        <w:br/>
+      </w:r>
+      <w:r>
+        <w:rPr>
+          <w:rStyle w:val="NormalTok"/>
+        </w:rPr>
+        <w:t xml:space="preserve">lmtable_quality_age </w:t>
+      </w:r>
+      <w:r>
+        <w:rPr>
+          <w:rStyle w:val="OtherTok"/>
+        </w:rPr>
+        <w:t xml:space="preserve">=</w:t>
+      </w:r>
+      <w:r>
+        <w:rPr>
+          <w:rStyle w:val="NormalTok"/>
+        </w:rPr>
+        <w:t xml:space="preserve"> </w:t>
+      </w:r>
+      <w:r>
+        <w:rPr>
+          <w:rStyle w:val="FunctionTok"/>
+        </w:rPr>
+        <w:t xml:space="preserve">here</w:t>
+      </w:r>
+      <w:r>
+        <w:rPr>
+          <w:rStyle w:val="NormalTok"/>
+        </w:rPr>
+        <w:t xml:space="preserve">(</w:t>
+      </w:r>
+      <w:r>
+        <w:rPr>
+          <w:rStyle w:val="StringTok"/>
+        </w:rPr>
+        <w:t xml:space="preserve">"results"</w:t>
+      </w:r>
+      <w:r>
+        <w:rPr>
+          <w:rStyle w:val="NormalTok"/>
+        </w:rPr>
+        <w:t xml:space="preserve">, </w:t>
+      </w:r>
+      <w:r>
+        <w:rPr>
+          <w:rStyle w:val="StringTok"/>
+        </w:rPr>
+        <w:t xml:space="preserve">"tables"</w:t>
+      </w:r>
+      <w:r>
+        <w:rPr>
+          <w:rStyle w:val="NormalTok"/>
+        </w:rPr>
+        <w:t xml:space="preserve">, </w:t>
+      </w:r>
+      <w:r>
+        <w:rPr>
+          <w:rStyle w:val="StringTok"/>
+        </w:rPr>
+        <w:t xml:space="preserve">"lmfit8table.rds"</w:t>
+      </w:r>
+      <w:r>
+        <w:rPr>
+          <w:rStyle w:val="NormalTok"/>
+        </w:rPr>
+        <w:t xml:space="preserve">)</w:t>
+      </w:r>
+      <w:r>
+        <w:br/>
+      </w:r>
+      <w:r>
+        <w:rPr>
+          <w:rStyle w:val="FunctionTok"/>
+        </w:rPr>
+        <w:t xml:space="preserve">saveRDS</w:t>
+      </w:r>
+      <w:r>
+        <w:rPr>
+          <w:rStyle w:val="NormalTok"/>
+        </w:rPr>
+        <w:t xml:space="preserve">(lmtable_quality_age, </w:t>
+      </w:r>
+      <w:r>
+        <w:rPr>
+          <w:rStyle w:val="AttributeTok"/>
+        </w:rPr>
+        <w:t xml:space="preserve">file =</w:t>
+      </w:r>
+      <w:r>
+        <w:rPr>
+          <w:rStyle w:val="NormalTok"/>
+        </w:rPr>
+        <w:t xml:space="preserve"> lmtable_quality_age)</w:t>
+      </w:r>
+    </w:p>
+    <w:p>
+      <w:pPr>
+        <w:pStyle w:val="FirstParagraph"/>
+      </w:pPr>
+      <w:r>
+        <w:t xml:space="preserve">Our model shows a strong relationship between age and quality of sleep. As Age increases, sleep quality seems to improve. Each year increase in age is predicted to have a 0.065 increase in sleep quality score. The intercept here is also interesting as an age of</w:t>
+      </w:r>
+      <w:r>
+        <w:t xml:space="preserve"> </w:t>
+      </w:r>
+      <w:r>
+        <w:t xml:space="preserve">“</w:t>
+      </w:r>
+      <w:r>
+        <w:t xml:space="preserve">0</w:t>
+      </w:r>
+      <w:r>
+        <w:t xml:space="preserve">”</w:t>
+      </w:r>
+      <w:r>
+        <w:t xml:space="preserve"> </w:t>
+      </w:r>
+      <w:r>
+        <w:t xml:space="preserve">is predicted to have a sleep score of 4.57, which is relatively poor. The t-statistics and p-values for these are both strong.</w:t>
+      </w:r>
+    </w:p>
+    <w:p>
+      <w:r>
+        <w:br w:type="page"/>
+      </w:r>
+    </w:p>
+    <w:bookmarkEnd w:id="42"/>
+    <w:bookmarkStart w:id="67" w:name="exploratorydescriptive-analysis"/>
     <w:p>
       <w:pPr>
         <w:pStyle w:val="Heading2"/>
       </w:pPr>
       <w:r>
-        <w:t xml:space="preserve">3.2 Statistical analysis</w:t>
-      </w:r>
-    </w:p>
-    <w:p>
-      <w:pPr>
-        <w:pStyle w:val="FirstParagraph"/>
-      </w:pPr>
-      <w:r>
-        <w:t xml:space="preserve">We’ll begin to look at some of the relationships between our variables now. Sleep Quality is our outcome of interest for all of these. We’ll start with Phyiscal Activity level.</w:t>
-      </w:r>
-    </w:p>
-    <w:p>
-      <w:pPr>
-        <w:pStyle w:val="SourceCode"/>
-      </w:pPr>
-      <w:r>
-        <w:rPr>
-          <w:rStyle w:val="DocumentationTok"/>
-        </w:rPr>
-        <w:t xml:space="preserve">############################</w:t>
-      </w:r>
-      <w:r>
-        <w:br/>
-      </w:r>
-      <w:r>
-        <w:rPr>
-          <w:rStyle w:val="DocumentationTok"/>
-        </w:rPr>
-        <w:t xml:space="preserve">#### Fitting a model using Quality of Sleep as the outcome and Physical Activity Level as a predictor</w:t>
-      </w:r>
-      <w:r>
-        <w:br/>
-      </w:r>
-      <w:r>
-        <w:br/>
-      </w:r>
-      <w:r>
-        <w:rPr>
-          <w:rStyle w:val="NormalTok"/>
-        </w:rPr>
-        <w:t xml:space="preserve">lmfit_quality_activity </w:t>
-      </w:r>
-      <w:r>
-        <w:rPr>
-          <w:rStyle w:val="OtherTok"/>
-        </w:rPr>
-        <w:t xml:space="preserve">&lt;-</w:t>
-      </w:r>
-      <w:r>
-        <w:rPr>
-          <w:rStyle w:val="NormalTok"/>
-        </w:rPr>
-        <w:t xml:space="preserve"> </w:t>
-      </w:r>
-      <w:r>
-        <w:rPr>
-          <w:rStyle w:val="FunctionTok"/>
-        </w:rPr>
-        <w:t xml:space="preserve">lm</w:t>
-      </w:r>
-      <w:r>
-        <w:rPr>
-          <w:rStyle w:val="NormalTok"/>
-        </w:rPr>
-        <w:t xml:space="preserve">(Quality.of.Sleep </w:t>
-      </w:r>
-      <w:r>
-        <w:rPr>
-          <w:rStyle w:val="SpecialCharTok"/>
-        </w:rPr>
-        <w:t xml:space="preserve">~</w:t>
-      </w:r>
-      <w:r>
-        <w:rPr>
-          <w:rStyle w:val="NormalTok"/>
-        </w:rPr>
-        <w:t xml:space="preserve"> Physical.Activity.Level, sleepdata)  </w:t>
-      </w:r>
-      <w:r>
-        <w:br/>
-      </w:r>
-      <w:r>
-        <w:br/>
-      </w:r>
-      <w:r>
-        <w:rPr>
-          <w:rStyle w:val="CommentTok"/>
-        </w:rPr>
-        <w:t xml:space="preserve"># Placing results from lmfit_quality_activty  into a data frame with the tidy function</w:t>
-      </w:r>
-      <w:r>
-        <w:br/>
-      </w:r>
-      <w:r>
-        <w:rPr>
-          <w:rStyle w:val="NormalTok"/>
-        </w:rPr>
-        <w:t xml:space="preserve">lmtable_quality_activity </w:t>
-      </w:r>
-      <w:r>
-        <w:rPr>
-          <w:rStyle w:val="OtherTok"/>
-        </w:rPr>
-        <w:t xml:space="preserve">&lt;-</w:t>
-      </w:r>
-      <w:r>
-        <w:rPr>
-          <w:rStyle w:val="NormalTok"/>
-        </w:rPr>
-        <w:t xml:space="preserve"> broom</w:t>
-      </w:r>
-      <w:r>
-        <w:rPr>
-          <w:rStyle w:val="SpecialCharTok"/>
-        </w:rPr>
-        <w:t xml:space="preserve">::</w:t>
-      </w:r>
-      <w:r>
-        <w:rPr>
-          <w:rStyle w:val="FunctionTok"/>
-        </w:rPr>
-        <w:t xml:space="preserve">tidy</w:t>
-      </w:r>
-      <w:r>
-        <w:rPr>
-          <w:rStyle w:val="NormalTok"/>
-        </w:rPr>
-        <w:t xml:space="preserve">(lmfit_quality_activity)</w:t>
-      </w:r>
-      <w:r>
-        <w:br/>
-      </w:r>
-      <w:r>
-        <w:br/>
-      </w:r>
-      <w:r>
-        <w:rPr>
-          <w:rStyle w:val="CommentTok"/>
-        </w:rPr>
-        <w:t xml:space="preserve"># Viewing the results from the first model fit </w:t>
-      </w:r>
-      <w:r>
-        <w:br/>
-      </w:r>
-      <w:r>
-        <w:rPr>
-          <w:rStyle w:val="FunctionTok"/>
-        </w:rPr>
-        <w:t xml:space="preserve">print</w:t>
-      </w:r>
-      <w:r>
-        <w:rPr>
-          <w:rStyle w:val="NormalTok"/>
-        </w:rPr>
-        <w:t xml:space="preserve">(lmtable_quality_activity)</w:t>
-      </w:r>
-    </w:p>
-    <w:p>
-      <w:pPr>
-        <w:pStyle w:val="SourceCode"/>
-      </w:pPr>
-      <w:r>
-        <w:rPr>
-          <w:rStyle w:val="VerbatimChar"/>
-        </w:rPr>
-        <w:t xml:space="preserve"># A tibble: 2 × 5</w:t>
-      </w:r>
-      <w:r>
-        <w:br/>
-      </w:r>
-      <w:r>
-        <w:rPr>
-          <w:rStyle w:val="VerbatimChar"/>
-        </w:rPr>
-        <w:t xml:space="preserve">  term                    estimate std.error statistic   p.value</w:t>
-      </w:r>
-      <w:r>
-        <w:br/>
-      </w:r>
-      <w:r>
-        <w:rPr>
-          <w:rStyle w:val="VerbatimChar"/>
-        </w:rPr>
-        <w:t xml:space="preserve">  &lt;chr&gt;                      &lt;dbl&gt;     &lt;dbl&gt;     &lt;dbl&gt;     &lt;dbl&gt;</w:t>
-      </w:r>
-      <w:r>
-        <w:br/>
-      </w:r>
-      <w:r>
-        <w:rPr>
-          <w:rStyle w:val="VerbatimChar"/>
-        </w:rPr>
-        <w:t xml:space="preserve">1 (Intercept)               6.66     0.183       36.4  2.38e-124</w:t>
-      </w:r>
-      <w:r>
-        <w:br/>
-      </w:r>
-      <w:r>
-        <w:rPr>
-          <w:rStyle w:val="VerbatimChar"/>
-        </w:rPr>
-        <w:t xml:space="preserve">2 Physical.Activity.Level   0.0109   0.00292      3.74 2.12e-  4</w:t>
-      </w:r>
-    </w:p>
-    <w:p>
-      <w:pPr>
-        <w:pStyle w:val="SourceCode"/>
-      </w:pPr>
-      <w:r>
-        <w:rPr>
-          <w:rStyle w:val="CommentTok"/>
-        </w:rPr>
-        <w:t xml:space="preserve"># Saving the lmfit_quality_activity results table  </w:t>
-      </w:r>
-      <w:r>
-        <w:br/>
-      </w:r>
-      <w:r>
-        <w:rPr>
-          <w:rStyle w:val="NormalTok"/>
-        </w:rPr>
-        <w:t xml:space="preserve">lmtable_quality_activity </w:t>
-      </w:r>
-      <w:r>
-        <w:rPr>
-          <w:rStyle w:val="OtherTok"/>
-        </w:rPr>
-        <w:t xml:space="preserve">=</w:t>
-      </w:r>
-      <w:r>
-        <w:rPr>
-          <w:rStyle w:val="NormalTok"/>
-        </w:rPr>
-        <w:t xml:space="preserve"> </w:t>
-      </w:r>
-      <w:r>
-        <w:rPr>
-          <w:rStyle w:val="FunctionTok"/>
-        </w:rPr>
-        <w:t xml:space="preserve">here</w:t>
-      </w:r>
-      <w:r>
-        <w:rPr>
-          <w:rStyle w:val="NormalTok"/>
-        </w:rPr>
-        <w:t xml:space="preserve">(</w:t>
-      </w:r>
-      <w:r>
-        <w:rPr>
-          <w:rStyle w:val="StringTok"/>
-        </w:rPr>
-        <w:t xml:space="preserve">"results"</w:t>
-      </w:r>
-      <w:r>
-        <w:rPr>
-          <w:rStyle w:val="NormalTok"/>
-        </w:rPr>
-        <w:t xml:space="preserve">, </w:t>
-      </w:r>
-      <w:r>
-        <w:rPr>
-          <w:rStyle w:val="StringTok"/>
-        </w:rPr>
-        <w:t xml:space="preserve">"tables"</w:t>
-      </w:r>
-      <w:r>
-        <w:rPr>
-          <w:rStyle w:val="NormalTok"/>
-        </w:rPr>
-        <w:t xml:space="preserve">, </w:t>
-      </w:r>
-      <w:r>
-        <w:rPr>
-          <w:rStyle w:val="StringTok"/>
-        </w:rPr>
-        <w:t xml:space="preserve">"lmfit1table.rds"</w:t>
-      </w:r>
-      <w:r>
-        <w:rPr>
-          <w:rStyle w:val="NormalTok"/>
-        </w:rPr>
-        <w:t xml:space="preserve">)</w:t>
-      </w:r>
-      <w:r>
-        <w:br/>
-      </w:r>
-      <w:r>
-        <w:rPr>
-          <w:rStyle w:val="FunctionTok"/>
-        </w:rPr>
-        <w:t xml:space="preserve">saveRDS</w:t>
-      </w:r>
-      <w:r>
-        <w:rPr>
-          <w:rStyle w:val="NormalTok"/>
-        </w:rPr>
-        <w:t xml:space="preserve">(lmtable_quality_activity, </w:t>
-      </w:r>
-      <w:r>
-        <w:rPr>
-          <w:rStyle w:val="AttributeTok"/>
-        </w:rPr>
-        <w:t xml:space="preserve">file =</w:t>
-      </w:r>
-      <w:r>
-        <w:rPr>
-          <w:rStyle w:val="NormalTok"/>
-        </w:rPr>
-        <w:t xml:space="preserve"> lmtable_quality_activity)</w:t>
-      </w:r>
-    </w:p>
-    <w:p>
-      <w:pPr>
-        <w:pStyle w:val="FirstParagraph"/>
-      </w:pPr>
-      <w:r>
-        <w:t xml:space="preserve">The intercept value indicates that Quality of Sleep will be 6.66 if physical activity is at 0. This has a relatively low standard error and high significance.The coefficient for our variable indicates that as Physical activity level increases by one unit, Quality of Sleep will increase by 0.0109. Our t-statistic is indicated as significant by the p-value but is much lower than the intercept’s.This means that Physical Activity Level does have a measurable impact on Quality of Sleep, but it’s relatively small.</w:t>
-      </w:r>
-    </w:p>
-    <w:p>
-      <w:pPr>
-        <w:pStyle w:val="BodyText"/>
-      </w:pPr>
-      <w:r>
-        <w:t xml:space="preserve">Next, we’ll look at Sleep Duration as a predictor.</w:t>
-      </w:r>
-    </w:p>
-    <w:p>
-      <w:pPr>
-        <w:pStyle w:val="SourceCode"/>
-      </w:pPr>
-      <w:r>
-        <w:rPr>
-          <w:rStyle w:val="DocumentationTok"/>
-        </w:rPr>
-        <w:t xml:space="preserve">############################</w:t>
-      </w:r>
-      <w:r>
-        <w:br/>
-      </w:r>
-      <w:r>
-        <w:rPr>
-          <w:rStyle w:val="DocumentationTok"/>
-        </w:rPr>
-        <w:t xml:space="preserve">#### Fitting a model using Quality of Sleep as the outcome and Sleep Duration as a predictor</w:t>
-      </w:r>
-      <w:r>
-        <w:br/>
-      </w:r>
-      <w:r>
-        <w:br/>
-      </w:r>
-      <w:r>
-        <w:rPr>
-          <w:rStyle w:val="NormalTok"/>
-        </w:rPr>
-        <w:t xml:space="preserve">lmfit_quality_duration </w:t>
-      </w:r>
-      <w:r>
-        <w:rPr>
-          <w:rStyle w:val="OtherTok"/>
-        </w:rPr>
-        <w:t xml:space="preserve">&lt;-</w:t>
-      </w:r>
-      <w:r>
-        <w:rPr>
-          <w:rStyle w:val="NormalTok"/>
-        </w:rPr>
-        <w:t xml:space="preserve"> </w:t>
-      </w:r>
-      <w:r>
-        <w:rPr>
-          <w:rStyle w:val="FunctionTok"/>
-        </w:rPr>
-        <w:t xml:space="preserve">lm</w:t>
-      </w:r>
-      <w:r>
-        <w:rPr>
-          <w:rStyle w:val="NormalTok"/>
-        </w:rPr>
-        <w:t xml:space="preserve">(Quality.of.Sleep </w:t>
-      </w:r>
-      <w:r>
-        <w:rPr>
-          <w:rStyle w:val="SpecialCharTok"/>
-        </w:rPr>
-        <w:t xml:space="preserve">~</w:t>
-      </w:r>
-      <w:r>
-        <w:rPr>
-          <w:rStyle w:val="NormalTok"/>
-        </w:rPr>
-        <w:t xml:space="preserve"> Sleep.Duration, sleepdata)  </w:t>
-      </w:r>
-      <w:r>
-        <w:br/>
-      </w:r>
-      <w:r>
-        <w:br/>
-      </w:r>
-      <w:r>
-        <w:rPr>
-          <w:rStyle w:val="CommentTok"/>
-        </w:rPr>
-        <w:t xml:space="preserve"># Placing results from lmfit_quality_duration into a data frame with the tidy function</w:t>
-      </w:r>
-      <w:r>
-        <w:br/>
-      </w:r>
-      <w:r>
-        <w:rPr>
-          <w:rStyle w:val="NormalTok"/>
-        </w:rPr>
-        <w:t xml:space="preserve">lmtable_quality_duration </w:t>
-      </w:r>
-      <w:r>
-        <w:rPr>
-          <w:rStyle w:val="OtherTok"/>
-        </w:rPr>
-        <w:t xml:space="preserve">&lt;-</w:t>
-      </w:r>
-      <w:r>
-        <w:rPr>
-          <w:rStyle w:val="NormalTok"/>
-        </w:rPr>
-        <w:t xml:space="preserve"> broom</w:t>
-      </w:r>
-      <w:r>
-        <w:rPr>
-          <w:rStyle w:val="SpecialCharTok"/>
-        </w:rPr>
-        <w:t xml:space="preserve">::</w:t>
-      </w:r>
-      <w:r>
-        <w:rPr>
-          <w:rStyle w:val="FunctionTok"/>
-        </w:rPr>
-        <w:t xml:space="preserve">tidy</w:t>
-      </w:r>
-      <w:r>
-        <w:rPr>
-          <w:rStyle w:val="NormalTok"/>
-        </w:rPr>
-        <w:t xml:space="preserve">(lmfit_quality_duration)</w:t>
-      </w:r>
-      <w:r>
-        <w:br/>
-      </w:r>
-      <w:r>
-        <w:br/>
-      </w:r>
-      <w:r>
-        <w:rPr>
-          <w:rStyle w:val="CommentTok"/>
-        </w:rPr>
-        <w:t xml:space="preserve">#Viewing the results from the second model fit </w:t>
-      </w:r>
-      <w:r>
-        <w:br/>
-      </w:r>
-      <w:r>
-        <w:rPr>
-          <w:rStyle w:val="FunctionTok"/>
-        </w:rPr>
-        <w:t xml:space="preserve">print</w:t>
-      </w:r>
-      <w:r>
-        <w:rPr>
-          <w:rStyle w:val="NormalTok"/>
-        </w:rPr>
-        <w:t xml:space="preserve">(lmtable_quality_duration)</w:t>
-      </w:r>
-    </w:p>
-    <w:p>
-      <w:pPr>
-        <w:pStyle w:val="SourceCode"/>
-      </w:pPr>
-      <w:r>
-        <w:rPr>
-          <w:rStyle w:val="VerbatimChar"/>
-        </w:rPr>
-        <w:t xml:space="preserve"># A tibble: 2 × 5</w:t>
-      </w:r>
-      <w:r>
-        <w:br/>
-      </w:r>
-      <w:r>
-        <w:rPr>
-          <w:rStyle w:val="VerbatimChar"/>
-        </w:rPr>
-        <w:t xml:space="preserve">  term           estimate std.error statistic   p.value</w:t>
-      </w:r>
-      <w:r>
-        <w:br/>
-      </w:r>
-      <w:r>
-        <w:rPr>
-          <w:rStyle w:val="VerbatimChar"/>
-        </w:rPr>
-        <w:t xml:space="preserve">  &lt;chr&gt;             &lt;dbl&gt;     &lt;dbl&gt;     &lt;dbl&gt;     &lt;dbl&gt;</w:t>
-      </w:r>
-      <w:r>
-        <w:br/>
-      </w:r>
-      <w:r>
-        <w:rPr>
-          <w:rStyle w:val="VerbatimChar"/>
-        </w:rPr>
-        <w:t xml:space="preserve">1 (Intercept)       -2.15    0.263      -8.18 4.51e- 15</w:t>
-      </w:r>
-      <w:r>
-        <w:br/>
-      </w:r>
-      <w:r>
-        <w:rPr>
-          <w:rStyle w:val="VerbatimChar"/>
-        </w:rPr>
-        <w:t xml:space="preserve">2 Sleep.Duration     1.33    0.0367     36.2  9.70e-124</w:t>
-      </w:r>
-    </w:p>
-    <w:p>
-      <w:pPr>
-        <w:pStyle w:val="SourceCode"/>
-      </w:pPr>
-      <w:r>
-        <w:rPr>
-          <w:rStyle w:val="CommentTok"/>
-        </w:rPr>
-        <w:t xml:space="preserve"># Saving the lmfit_quality_duration results table  </w:t>
-      </w:r>
-      <w:r>
-        <w:br/>
-      </w:r>
-      <w:r>
-        <w:rPr>
-          <w:rStyle w:val="NormalTok"/>
-        </w:rPr>
-        <w:t xml:space="preserve">lmtable_quality_duration </w:t>
-      </w:r>
-      <w:r>
-        <w:rPr>
-          <w:rStyle w:val="OtherTok"/>
-        </w:rPr>
-        <w:t xml:space="preserve">=</w:t>
-      </w:r>
-      <w:r>
-        <w:rPr>
-          <w:rStyle w:val="NormalTok"/>
-        </w:rPr>
-        <w:t xml:space="preserve"> </w:t>
-      </w:r>
-      <w:r>
-        <w:rPr>
-          <w:rStyle w:val="FunctionTok"/>
-        </w:rPr>
-        <w:t xml:space="preserve">here</w:t>
-      </w:r>
-      <w:r>
-        <w:rPr>
-          <w:rStyle w:val="NormalTok"/>
-        </w:rPr>
-        <w:t xml:space="preserve">(</w:t>
-      </w:r>
-      <w:r>
-        <w:rPr>
-          <w:rStyle w:val="StringTok"/>
-        </w:rPr>
-        <w:t xml:space="preserve">"results"</w:t>
-      </w:r>
-      <w:r>
-        <w:rPr>
-          <w:rStyle w:val="NormalTok"/>
-        </w:rPr>
-        <w:t xml:space="preserve">, </w:t>
-      </w:r>
-      <w:r>
-        <w:rPr>
-          <w:rStyle w:val="StringTok"/>
-        </w:rPr>
-        <w:t xml:space="preserve">"tables"</w:t>
-      </w:r>
-      <w:r>
-        <w:rPr>
-          <w:rStyle w:val="NormalTok"/>
-        </w:rPr>
-        <w:t xml:space="preserve">, </w:t>
-      </w:r>
-      <w:r>
-        <w:rPr>
-          <w:rStyle w:val="StringTok"/>
-        </w:rPr>
-        <w:t xml:space="preserve">"lmfit2table.rds"</w:t>
-      </w:r>
-      <w:r>
-        <w:rPr>
-          <w:rStyle w:val="NormalTok"/>
-        </w:rPr>
-        <w:t xml:space="preserve">)</w:t>
-      </w:r>
-      <w:r>
-        <w:br/>
-      </w:r>
-      <w:r>
-        <w:rPr>
-          <w:rStyle w:val="FunctionTok"/>
-        </w:rPr>
-        <w:t xml:space="preserve">saveRDS</w:t>
-      </w:r>
-      <w:r>
-        <w:rPr>
-          <w:rStyle w:val="NormalTok"/>
-        </w:rPr>
-        <w:t xml:space="preserve">(lmtable_quality_duration, </w:t>
-      </w:r>
-      <w:r>
-        <w:rPr>
-          <w:rStyle w:val="AttributeTok"/>
-        </w:rPr>
-        <w:t xml:space="preserve">file =</w:t>
-      </w:r>
-      <w:r>
-        <w:rPr>
-          <w:rStyle w:val="NormalTok"/>
-        </w:rPr>
-        <w:t xml:space="preserve"> lmtable_quality_duration)</w:t>
-      </w:r>
-    </w:p>
-    <w:p>
-      <w:pPr>
-        <w:pStyle w:val="FirstParagraph"/>
-      </w:pPr>
-      <w:r>
-        <w:t xml:space="preserve">For our sleep duration model, we can see that our intercept’s negative value indicates that Quality of Sleep would be very poor if individuals got no sleep. This is rational and is supported by a strong p-value and a decent t-statistic, although the standard error is a bit high. For our variable coefficient, we can see that as sleep duration increases by one unit, Quality of sleep also increases by about 1. This has a very strong p-value and t-statistic, indicating a strong relationship between this predictor and our outcome of interest.</w:t>
-      </w:r>
-    </w:p>
-    <w:p>
-      <w:pPr>
-        <w:pStyle w:val="BodyText"/>
-      </w:pPr>
-      <w:r>
-        <w:t xml:space="preserve">Next, we’ll look at Stress Level as our predictor.</w:t>
-      </w:r>
-    </w:p>
-    <w:p>
-      <w:pPr>
-        <w:pStyle w:val="SourceCode"/>
-      </w:pPr>
-      <w:r>
-        <w:rPr>
-          <w:rStyle w:val="DocumentationTok"/>
-        </w:rPr>
-        <w:t xml:space="preserve">############################</w:t>
-      </w:r>
-      <w:r>
-        <w:br/>
-      </w:r>
-      <w:r>
-        <w:rPr>
-          <w:rStyle w:val="DocumentationTok"/>
-        </w:rPr>
-        <w:t xml:space="preserve">####Fitting a model using Sleep Quality as the outcome and Stress Level as a predictor.</w:t>
-      </w:r>
-      <w:r>
-        <w:br/>
-      </w:r>
-      <w:r>
-        <w:br/>
-      </w:r>
-      <w:r>
-        <w:rPr>
-          <w:rStyle w:val="NormalTok"/>
-        </w:rPr>
-        <w:t xml:space="preserve">lmfit_quality_stress </w:t>
-      </w:r>
-      <w:r>
-        <w:rPr>
-          <w:rStyle w:val="OtherTok"/>
-        </w:rPr>
-        <w:t xml:space="preserve">&lt;-</w:t>
-      </w:r>
-      <w:r>
-        <w:rPr>
-          <w:rStyle w:val="NormalTok"/>
-        </w:rPr>
-        <w:t xml:space="preserve"> </w:t>
-      </w:r>
-      <w:r>
-        <w:rPr>
-          <w:rStyle w:val="FunctionTok"/>
-        </w:rPr>
-        <w:t xml:space="preserve">lm</w:t>
-      </w:r>
-      <w:r>
-        <w:rPr>
-          <w:rStyle w:val="NormalTok"/>
-        </w:rPr>
-        <w:t xml:space="preserve">(Quality.of.Sleep</w:t>
-      </w:r>
-      <w:r>
-        <w:rPr>
-          <w:rStyle w:val="SpecialCharTok"/>
-        </w:rPr>
-        <w:t xml:space="preserve">~</w:t>
-      </w:r>
-      <w:r>
-        <w:rPr>
-          <w:rStyle w:val="NormalTok"/>
-        </w:rPr>
-        <w:t xml:space="preserve"> Stress.Level, sleepdata)</w:t>
-      </w:r>
-      <w:r>
-        <w:br/>
-      </w:r>
-      <w:r>
-        <w:br/>
-      </w:r>
-      <w:r>
-        <w:rPr>
-          <w:rStyle w:val="CommentTok"/>
-        </w:rPr>
-        <w:t xml:space="preserve">#Placing results from lmfit_quality_stress into a data frame with the tidy function</w:t>
-      </w:r>
-      <w:r>
-        <w:br/>
-      </w:r>
-      <w:r>
-        <w:rPr>
-          <w:rStyle w:val="NormalTok"/>
-        </w:rPr>
-        <w:t xml:space="preserve">lmtable_quality_stress </w:t>
-      </w:r>
-      <w:r>
-        <w:rPr>
-          <w:rStyle w:val="OtherTok"/>
-        </w:rPr>
-        <w:t xml:space="preserve">&lt;-</w:t>
-      </w:r>
-      <w:r>
-        <w:rPr>
-          <w:rStyle w:val="NormalTok"/>
-        </w:rPr>
-        <w:t xml:space="preserve"> broom</w:t>
-      </w:r>
-      <w:r>
-        <w:rPr>
-          <w:rStyle w:val="SpecialCharTok"/>
-        </w:rPr>
-        <w:t xml:space="preserve">::</w:t>
-      </w:r>
-      <w:r>
-        <w:rPr>
-          <w:rStyle w:val="FunctionTok"/>
-        </w:rPr>
-        <w:t xml:space="preserve">tidy</w:t>
-      </w:r>
-      <w:r>
-        <w:rPr>
-          <w:rStyle w:val="NormalTok"/>
-        </w:rPr>
-        <w:t xml:space="preserve">(lmfit_quality_stress)</w:t>
-      </w:r>
-      <w:r>
-        <w:br/>
-      </w:r>
-      <w:r>
-        <w:br/>
-      </w:r>
-      <w:r>
-        <w:rPr>
-          <w:rStyle w:val="CommentTok"/>
-        </w:rPr>
-        <w:t xml:space="preserve">#Viewing the results from the sixth model fit </w:t>
-      </w:r>
-      <w:r>
-        <w:br/>
-      </w:r>
-      <w:r>
-        <w:rPr>
-          <w:rStyle w:val="FunctionTok"/>
-        </w:rPr>
-        <w:t xml:space="preserve">print</w:t>
-      </w:r>
-      <w:r>
-        <w:rPr>
-          <w:rStyle w:val="NormalTok"/>
-        </w:rPr>
-        <w:t xml:space="preserve">(lmtable_quality_stress)</w:t>
-      </w:r>
-    </w:p>
-    <w:p>
-      <w:pPr>
-        <w:pStyle w:val="SourceCode"/>
-      </w:pPr>
-      <w:r>
-        <w:rPr>
-          <w:rStyle w:val="VerbatimChar"/>
-        </w:rPr>
-        <w:t xml:space="preserve"># A tibble: 2 × 5</w:t>
-      </w:r>
-      <w:r>
-        <w:br/>
-      </w:r>
-      <w:r>
-        <w:rPr>
-          <w:rStyle w:val="VerbatimChar"/>
-        </w:rPr>
-        <w:t xml:space="preserve">  term         estimate std.error statistic   p.value</w:t>
-      </w:r>
-      <w:r>
-        <w:br/>
-      </w:r>
-      <w:r>
-        <w:rPr>
-          <w:rStyle w:val="VerbatimChar"/>
-        </w:rPr>
-        <w:t xml:space="preserve">  &lt;chr&gt;           &lt;dbl&gt;     &lt;dbl&gt;     &lt;dbl&gt;     &lt;dbl&gt;</w:t>
-      </w:r>
-      <w:r>
-        <w:br/>
-      </w:r>
-      <w:r>
-        <w:rPr>
-          <w:rStyle w:val="VerbatimChar"/>
-        </w:rPr>
-        <w:t xml:space="preserve">1 (Intercept)    10.6      0.0873     121.  2.42e-300</w:t>
-      </w:r>
-      <w:r>
-        <w:br/>
-      </w:r>
-      <w:r>
-        <w:rPr>
-          <w:rStyle w:val="VerbatimChar"/>
-        </w:rPr>
-        <w:t xml:space="preserve">2 Stress.Level   -0.606    0.0154     -39.4 1.60e-134</w:t>
-      </w:r>
-    </w:p>
-    <w:p>
-      <w:pPr>
-        <w:pStyle w:val="SourceCode"/>
-      </w:pPr>
-      <w:r>
-        <w:rPr>
-          <w:rStyle w:val="CommentTok"/>
-        </w:rPr>
-        <w:t xml:space="preserve"># Saving the lmfit_quality_stress results table  </w:t>
-      </w:r>
-      <w:r>
-        <w:br/>
-      </w:r>
-      <w:r>
-        <w:rPr>
-          <w:rStyle w:val="NormalTok"/>
-        </w:rPr>
-        <w:t xml:space="preserve">lmtable_quality_stress </w:t>
-      </w:r>
-      <w:r>
-        <w:rPr>
-          <w:rStyle w:val="OtherTok"/>
-        </w:rPr>
-        <w:t xml:space="preserve">=</w:t>
-      </w:r>
-      <w:r>
-        <w:rPr>
-          <w:rStyle w:val="NormalTok"/>
-        </w:rPr>
-        <w:t xml:space="preserve"> </w:t>
-      </w:r>
-      <w:r>
-        <w:rPr>
-          <w:rStyle w:val="FunctionTok"/>
-        </w:rPr>
-        <w:t xml:space="preserve">here</w:t>
-      </w:r>
-      <w:r>
-        <w:rPr>
-          <w:rStyle w:val="NormalTok"/>
-        </w:rPr>
-        <w:t xml:space="preserve">(</w:t>
-      </w:r>
-      <w:r>
-        <w:rPr>
-          <w:rStyle w:val="StringTok"/>
-        </w:rPr>
-        <w:t xml:space="preserve">"results"</w:t>
-      </w:r>
-      <w:r>
-        <w:rPr>
-          <w:rStyle w:val="NormalTok"/>
-        </w:rPr>
-        <w:t xml:space="preserve">, </w:t>
-      </w:r>
-      <w:r>
-        <w:rPr>
-          <w:rStyle w:val="StringTok"/>
-        </w:rPr>
-        <w:t xml:space="preserve">"tables"</w:t>
-      </w:r>
-      <w:r>
-        <w:rPr>
-          <w:rStyle w:val="NormalTok"/>
-        </w:rPr>
-        <w:t xml:space="preserve">, </w:t>
-      </w:r>
-      <w:r>
-        <w:rPr>
-          <w:rStyle w:val="StringTok"/>
-        </w:rPr>
-        <w:t xml:space="preserve">"lmfit6table.rds"</w:t>
-      </w:r>
-      <w:r>
-        <w:rPr>
-          <w:rStyle w:val="NormalTok"/>
-        </w:rPr>
-        <w:t xml:space="preserve">)</w:t>
-      </w:r>
-      <w:r>
-        <w:br/>
-      </w:r>
-      <w:r>
-        <w:rPr>
-          <w:rStyle w:val="FunctionTok"/>
-        </w:rPr>
-        <w:t xml:space="preserve">saveRDS</w:t>
-      </w:r>
-      <w:r>
-        <w:rPr>
-          <w:rStyle w:val="NormalTok"/>
-        </w:rPr>
-        <w:t xml:space="preserve">(lmtable_quality_stress, </w:t>
-      </w:r>
-      <w:r>
-        <w:rPr>
-          <w:rStyle w:val="AttributeTok"/>
-        </w:rPr>
-        <w:t xml:space="preserve">file =</w:t>
-      </w:r>
-      <w:r>
-        <w:rPr>
-          <w:rStyle w:val="NormalTok"/>
-        </w:rPr>
-        <w:t xml:space="preserve"> lmtable_quality_stress)</w:t>
-      </w:r>
-    </w:p>
-    <w:p>
-      <w:pPr>
-        <w:pStyle w:val="FirstParagraph"/>
-      </w:pPr>
-      <w:r>
-        <w:t xml:space="preserve">According to our model, Stress has a strongly defined relationship with sleep quality. We can see that a value of 0 on the stress score leads to a 10 unit increase in quality of sleep. The Stress Level coefficient indicates that as stress increases by one unit, sleep quality decreases by about 0.6 of a unit. The t-statistics and p-values for the values in this model are extremely strong, indicating a well-defined relationship between stress and sleep quality.</w:t>
-      </w:r>
-    </w:p>
-    <w:p>
-      <w:pPr>
-        <w:pStyle w:val="BodyText"/>
-      </w:pPr>
-      <w:r>
-        <w:t xml:space="preserve">Finally, we’ll look at Age as our predictor.</w:t>
-      </w:r>
-    </w:p>
-    <w:p>
-      <w:pPr>
-        <w:pStyle w:val="SourceCode"/>
-      </w:pPr>
-      <w:r>
-        <w:rPr>
-          <w:rStyle w:val="DocumentationTok"/>
-        </w:rPr>
-        <w:t xml:space="preserve">############################</w:t>
-      </w:r>
-      <w:r>
-        <w:br/>
-      </w:r>
-      <w:r>
-        <w:rPr>
-          <w:rStyle w:val="DocumentationTok"/>
-        </w:rPr>
-        <w:t xml:space="preserve">####Fitting a model using Sleep Quality as the outcome and Age as a predictor.</w:t>
-      </w:r>
-      <w:r>
-        <w:br/>
-      </w:r>
-      <w:r>
-        <w:br/>
-      </w:r>
-      <w:r>
-        <w:rPr>
-          <w:rStyle w:val="NormalTok"/>
-        </w:rPr>
-        <w:t xml:space="preserve">lmfit_quality_age </w:t>
-      </w:r>
-      <w:r>
-        <w:rPr>
-          <w:rStyle w:val="OtherTok"/>
-        </w:rPr>
-        <w:t xml:space="preserve">&lt;-</w:t>
-      </w:r>
-      <w:r>
-        <w:rPr>
-          <w:rStyle w:val="NormalTok"/>
-        </w:rPr>
-        <w:t xml:space="preserve"> </w:t>
-      </w:r>
-      <w:r>
-        <w:rPr>
-          <w:rStyle w:val="FunctionTok"/>
-        </w:rPr>
-        <w:t xml:space="preserve">lm</w:t>
-      </w:r>
-      <w:r>
-        <w:rPr>
-          <w:rStyle w:val="NormalTok"/>
-        </w:rPr>
-        <w:t xml:space="preserve">(Quality.of.Sleep</w:t>
-      </w:r>
-      <w:r>
-        <w:rPr>
-          <w:rStyle w:val="SpecialCharTok"/>
-        </w:rPr>
-        <w:t xml:space="preserve">~</w:t>
-      </w:r>
-      <w:r>
-        <w:rPr>
-          <w:rStyle w:val="NormalTok"/>
-        </w:rPr>
-        <w:t xml:space="preserve"> Age, sleepdata)</w:t>
-      </w:r>
-      <w:r>
-        <w:br/>
-      </w:r>
-      <w:r>
-        <w:br/>
-      </w:r>
-      <w:r>
-        <w:rPr>
-          <w:rStyle w:val="CommentTok"/>
-        </w:rPr>
-        <w:t xml:space="preserve">#Placing results from lmfit_quality_gender_age into a data frame with the tidy function</w:t>
-      </w:r>
-      <w:r>
-        <w:br/>
-      </w:r>
-      <w:r>
-        <w:rPr>
-          <w:rStyle w:val="NormalTok"/>
-        </w:rPr>
-        <w:t xml:space="preserve">lmtable_quality_age </w:t>
-      </w:r>
-      <w:r>
-        <w:rPr>
-          <w:rStyle w:val="OtherTok"/>
-        </w:rPr>
-        <w:t xml:space="preserve">&lt;-</w:t>
-      </w:r>
-      <w:r>
-        <w:rPr>
-          <w:rStyle w:val="NormalTok"/>
-        </w:rPr>
-        <w:t xml:space="preserve"> broom</w:t>
-      </w:r>
-      <w:r>
-        <w:rPr>
-          <w:rStyle w:val="SpecialCharTok"/>
-        </w:rPr>
-        <w:t xml:space="preserve">::</w:t>
-      </w:r>
-      <w:r>
-        <w:rPr>
-          <w:rStyle w:val="FunctionTok"/>
-        </w:rPr>
-        <w:t xml:space="preserve">tidy</w:t>
-      </w:r>
-      <w:r>
-        <w:rPr>
-          <w:rStyle w:val="NormalTok"/>
-        </w:rPr>
-        <w:t xml:space="preserve">(lmfit_quality_age)</w:t>
-      </w:r>
-      <w:r>
-        <w:br/>
-      </w:r>
-      <w:r>
-        <w:br/>
-      </w:r>
-      <w:r>
-        <w:rPr>
-          <w:rStyle w:val="CommentTok"/>
-        </w:rPr>
-        <w:t xml:space="preserve">#Viewing the results from the seventh model fit </w:t>
-      </w:r>
-      <w:r>
-        <w:br/>
-      </w:r>
-      <w:r>
-        <w:rPr>
-          <w:rStyle w:val="FunctionTok"/>
-        </w:rPr>
-        <w:t xml:space="preserve">print</w:t>
-      </w:r>
-      <w:r>
-        <w:rPr>
-          <w:rStyle w:val="NormalTok"/>
-        </w:rPr>
-        <w:t xml:space="preserve">(lmtable_quality_age)</w:t>
-      </w:r>
-    </w:p>
-    <w:p>
-      <w:pPr>
-        <w:pStyle w:val="SourceCode"/>
-      </w:pPr>
-      <w:r>
-        <w:rPr>
-          <w:rStyle w:val="VerbatimChar"/>
-        </w:rPr>
-        <w:t xml:space="preserve"># A tibble: 2 × 5</w:t>
-      </w:r>
-      <w:r>
-        <w:br/>
-      </w:r>
-      <w:r>
-        <w:rPr>
-          <w:rStyle w:val="VerbatimChar"/>
-        </w:rPr>
-        <w:t xml:space="preserve">  term        estimate std.error statistic  p.value</w:t>
-      </w:r>
-      <w:r>
-        <w:br/>
-      </w:r>
-      <w:r>
-        <w:rPr>
-          <w:rStyle w:val="VerbatimChar"/>
-        </w:rPr>
-        <w:t xml:space="preserve">  &lt;chr&gt;          &lt;dbl&gt;     &lt;dbl&gt;     &lt;dbl&gt;    &lt;dbl&gt;</w:t>
-      </w:r>
-      <w:r>
-        <w:br/>
-      </w:r>
-      <w:r>
-        <w:rPr>
-          <w:rStyle w:val="VerbatimChar"/>
-        </w:rPr>
-        <w:t xml:space="preserve">1 (Intercept)   4.57     0.273        16.8 2.60e-47</w:t>
-      </w:r>
-      <w:r>
-        <w:br/>
-      </w:r>
-      <w:r>
-        <w:rPr>
-          <w:rStyle w:val="VerbatimChar"/>
-        </w:rPr>
-        <w:t xml:space="preserve">2 Age           0.0650   0.00634      10.3 6.75e-22</w:t>
-      </w:r>
-    </w:p>
-    <w:p>
-      <w:pPr>
-        <w:pStyle w:val="SourceCode"/>
-      </w:pPr>
-      <w:r>
-        <w:rPr>
-          <w:rStyle w:val="CommentTok"/>
-        </w:rPr>
-        <w:t xml:space="preserve"># Saving the lmfit_quality_gender_age results table  </w:t>
-      </w:r>
-      <w:r>
-        <w:br/>
-      </w:r>
-      <w:r>
-        <w:rPr>
-          <w:rStyle w:val="NormalTok"/>
-        </w:rPr>
-        <w:t xml:space="preserve">lmtable_quality_age </w:t>
-      </w:r>
-      <w:r>
-        <w:rPr>
-          <w:rStyle w:val="OtherTok"/>
-        </w:rPr>
-        <w:t xml:space="preserve">=</w:t>
-      </w:r>
-      <w:r>
-        <w:rPr>
-          <w:rStyle w:val="NormalTok"/>
-        </w:rPr>
-        <w:t xml:space="preserve"> </w:t>
-      </w:r>
-      <w:r>
-        <w:rPr>
-          <w:rStyle w:val="FunctionTok"/>
-        </w:rPr>
-        <w:t xml:space="preserve">here</w:t>
-      </w:r>
-      <w:r>
-        <w:rPr>
-          <w:rStyle w:val="NormalTok"/>
-        </w:rPr>
-        <w:t xml:space="preserve">(</w:t>
-      </w:r>
-      <w:r>
-        <w:rPr>
-          <w:rStyle w:val="StringTok"/>
-        </w:rPr>
-        <w:t xml:space="preserve">"results"</w:t>
-      </w:r>
-      <w:r>
-        <w:rPr>
-          <w:rStyle w:val="NormalTok"/>
-        </w:rPr>
-        <w:t xml:space="preserve">, </w:t>
-      </w:r>
-      <w:r>
-        <w:rPr>
-          <w:rStyle w:val="StringTok"/>
-        </w:rPr>
-        <w:t xml:space="preserve">"tables"</w:t>
-      </w:r>
-      <w:r>
-        <w:rPr>
-          <w:rStyle w:val="NormalTok"/>
-        </w:rPr>
-        <w:t xml:space="preserve">, </w:t>
-      </w:r>
-      <w:r>
-        <w:rPr>
-          <w:rStyle w:val="StringTok"/>
-        </w:rPr>
-        <w:t xml:space="preserve">"lmfit8table.rds"</w:t>
-      </w:r>
-      <w:r>
-        <w:rPr>
-          <w:rStyle w:val="NormalTok"/>
-        </w:rPr>
-        <w:t xml:space="preserve">)</w:t>
-      </w:r>
-      <w:r>
-        <w:br/>
-      </w:r>
-      <w:r>
-        <w:rPr>
-          <w:rStyle w:val="FunctionTok"/>
-        </w:rPr>
-        <w:t xml:space="preserve">saveRDS</w:t>
-      </w:r>
-      <w:r>
-        <w:rPr>
-          <w:rStyle w:val="NormalTok"/>
-        </w:rPr>
-        <w:t xml:space="preserve">(lmtable_quality_age, </w:t>
-      </w:r>
-      <w:r>
-        <w:rPr>
-          <w:rStyle w:val="AttributeTok"/>
-        </w:rPr>
-        <w:t xml:space="preserve">file =</w:t>
-      </w:r>
-      <w:r>
-        <w:rPr>
-          <w:rStyle w:val="NormalTok"/>
-        </w:rPr>
-        <w:t xml:space="preserve"> lmtable_quality_age)</w:t>
-      </w:r>
-    </w:p>
-    <w:p>
-      <w:pPr>
-        <w:pStyle w:val="FirstParagraph"/>
-      </w:pPr>
-      <w:r>
-        <w:t xml:space="preserve">Our model shows a strong relationship between age and quality of sleep. As Age increases, sleep quality seems to improve. Each year increase in age is predicted to have a 0.065 increase in sleep quality score. The intercept here is also interesting as an age of</w:t>
-      </w:r>
-      <w:r>
-        <w:t xml:space="preserve"> </w:t>
-      </w:r>
-      <w:r>
-        <w:t xml:space="preserve">“</w:t>
-      </w:r>
-      <w:r>
-        <w:t xml:space="preserve">0</w:t>
-      </w:r>
-      <w:r>
-        <w:t xml:space="preserve">”</w:t>
-      </w:r>
-      <w:r>
-        <w:t xml:space="preserve"> </w:t>
-      </w:r>
-      <w:r>
-        <w:t xml:space="preserve">is predicted to have a sleep score of 4.57, which is relatively poor. The t-statistics and p-values for these are both strong.</w:t>
-      </w:r>
-    </w:p>
-    <w:p>
-      <w:r>
-        <w:br w:type="page"/>
-      </w:r>
-    </w:p>
-    <w:bookmarkEnd w:id="27"/>
-    <w:bookmarkEnd w:id="28"/>
-    <w:bookmarkStart w:id="56" w:name="results"/>
-    <w:p>
-      <w:pPr>
-        <w:pStyle w:val="Heading1"/>
-      </w:pPr>
-      <w:r>
-        <w:t xml:space="preserve">4. Results</w:t>
-      </w:r>
-    </w:p>
-    <w:bookmarkStart w:id="53" w:name="exploratorydescriptive-analysis"/>
-    <w:p>
-      <w:pPr>
-        <w:pStyle w:val="Heading2"/>
-      </w:pPr>
-      <w:r>
-        <w:t xml:space="preserve">4.1 Exploratory/Descriptive analysis</w:t>
+        <w:t xml:space="preserve">6.4 Exploratory/Descriptive analysis</w:t>
       </w:r>
     </w:p>
     <w:p>
@@ -1947,18 +2763,18 @@
           <wp:inline>
             <wp:extent cx="4620126" cy="3696101"/>
             <wp:effectExtent b="0" l="0" r="0" t="0"/>
-            <wp:docPr descr="" title="" id="30" name="Picture"/>
+            <wp:docPr descr="" title="" id="44" name="Picture"/>
             <a:graphic>
               <a:graphicData uri="http://schemas.openxmlformats.org/drawingml/2006/picture">
                 <pic:pic>
                   <pic:nvPicPr>
-                    <pic:cNvPr descr="Manuscript_files/figure-docx/Physical%20Activity%20Plot-1.png" id="31" name="Picture"/>
+                    <pic:cNvPr descr="Manuscript_files/figure-docx/Physical%20Activity%20Plot-1.png" id="45" name="Picture"/>
                     <pic:cNvPicPr>
                       <a:picLocks noChangeArrowheads="1" noChangeAspect="1"/>
                     </pic:cNvPicPr>
                   </pic:nvPicPr>
                   <pic:blipFill>
-                    <a:blip r:embed="rId29"/>
+                    <a:blip r:embed="rId43"/>
                     <a:stretch>
                       <a:fillRect/>
                     </a:stretch>
@@ -2216,18 +3032,18 @@
           <wp:inline>
             <wp:extent cx="4620126" cy="3696101"/>
             <wp:effectExtent b="0" l="0" r="0" t="0"/>
-            <wp:docPr descr="" title="" id="33" name="Picture"/>
+            <wp:docPr descr="" title="" id="47" name="Picture"/>
             <a:graphic>
               <a:graphicData uri="http://schemas.openxmlformats.org/drawingml/2006/picture">
                 <pic:pic>
                   <pic:nvPicPr>
-                    <pic:cNvPr descr="Manuscript_files/figure-docx/Gender,%20Age,%20and%20Occupation%20Plot-1.png" id="34" name="Picture"/>
+                    <pic:cNvPr descr="Manuscript_files/figure-docx/Gender,%20Age,%20and%20Occupation%20Plot-1.png" id="48" name="Picture"/>
                     <pic:cNvPicPr>
                       <a:picLocks noChangeArrowheads="1" noChangeAspect="1"/>
                     </pic:cNvPicPr>
                   </pic:nvPicPr>
                   <pic:blipFill>
-                    <a:blip r:embed="rId32"/>
+                    <a:blip r:embed="rId46"/>
                     <a:stretch>
                       <a:fillRect/>
                     </a:stretch>
@@ -2922,18 +3738,18 @@
           <wp:inline>
             <wp:extent cx="4620126" cy="3696101"/>
             <wp:effectExtent b="0" l="0" r="0" t="0"/>
-            <wp:docPr descr="" title="" id="36" name="Picture"/>
+            <wp:docPr descr="" title="" id="50" name="Picture"/>
             <a:graphic>
               <a:graphicData uri="http://schemas.openxmlformats.org/drawingml/2006/picture">
                 <pic:pic>
                   <pic:nvPicPr>
-                    <pic:cNvPr descr="Manuscript_files/figure-docx/Gender,%20Age,%20and%20Occupation%20Plot-2.png" id="37" name="Picture"/>
+                    <pic:cNvPr descr="Manuscript_files/figure-docx/Gender,%20Age,%20and%20Occupation%20Plot-2.png" id="51" name="Picture"/>
                     <pic:cNvPicPr>
                       <a:picLocks noChangeArrowheads="1" noChangeAspect="1"/>
                     </pic:cNvPicPr>
                   </pic:nvPicPr>
                   <pic:blipFill>
-                    <a:blip r:embed="rId35"/>
+                    <a:blip r:embed="rId49"/>
                     <a:stretch>
                       <a:fillRect/>
                     </a:stretch>
@@ -3514,18 +4330,18 @@
           <wp:inline>
             <wp:extent cx="4620126" cy="3696101"/>
             <wp:effectExtent b="0" l="0" r="0" t="0"/>
-            <wp:docPr descr="" title="" id="39" name="Picture"/>
+            <wp:docPr descr="" title="" id="53" name="Picture"/>
             <a:graphic>
               <a:graphicData uri="http://schemas.openxmlformats.org/drawingml/2006/picture">
                 <pic:pic>
                   <pic:nvPicPr>
-                    <pic:cNvPr descr="Manuscript_files/figure-docx/Gender,%20Age,%20and%20Occupation%20Plot-3.png" id="40" name="Picture"/>
+                    <pic:cNvPr descr="Manuscript_files/figure-docx/Gender,%20Age,%20and%20Occupation%20Plot-3.png" id="54" name="Picture"/>
                     <pic:cNvPicPr>
                       <a:picLocks noChangeArrowheads="1" noChangeAspect="1"/>
                     </pic:cNvPicPr>
                   </pic:nvPicPr>
                   <pic:blipFill>
-                    <a:blip r:embed="rId38"/>
+                    <a:blip r:embed="rId52"/>
                     <a:stretch>
                       <a:fillRect/>
                     </a:stretch>
@@ -3763,18 +4579,18 @@
           <wp:inline>
             <wp:extent cx="4620126" cy="3696101"/>
             <wp:effectExtent b="0" l="0" r="0" t="0"/>
-            <wp:docPr descr="" title="" id="42" name="Picture"/>
+            <wp:docPr descr="" title="" id="56" name="Picture"/>
             <a:graphic>
               <a:graphicData uri="http://schemas.openxmlformats.org/drawingml/2006/picture">
                 <pic:pic>
                   <pic:nvPicPr>
-                    <pic:cNvPr descr="Manuscript_files/figure-docx/BMI%20plot-1.png" id="43" name="Picture"/>
+                    <pic:cNvPr descr="Manuscript_files/figure-docx/BMI%20plot-1.png" id="57" name="Picture"/>
                     <pic:cNvPicPr>
                       <a:picLocks noChangeArrowheads="1" noChangeAspect="1"/>
                     </pic:cNvPicPr>
                   </pic:nvPicPr>
                   <pic:blipFill>
-                    <a:blip r:embed="rId41"/>
+                    <a:blip r:embed="rId55"/>
                     <a:stretch>
                       <a:fillRect/>
                     </a:stretch>
@@ -4002,18 +4818,18 @@
           <wp:inline>
             <wp:extent cx="4620126" cy="3696101"/>
             <wp:effectExtent b="0" l="0" r="0" t="0"/>
-            <wp:docPr descr="" title="" id="45" name="Picture"/>
+            <wp:docPr descr="" title="" id="59" name="Picture"/>
             <a:graphic>
               <a:graphicData uri="http://schemas.openxmlformats.org/drawingml/2006/picture">
                 <pic:pic>
                   <pic:nvPicPr>
-                    <pic:cNvPr descr="Manuscript_files/figure-docx/Blood%20Pressure%20Plot-1.png" id="46" name="Picture"/>
+                    <pic:cNvPr descr="Manuscript_files/figure-docx/Blood%20Pressure%20Plot-1.png" id="60" name="Picture"/>
                     <pic:cNvPicPr>
                       <a:picLocks noChangeArrowheads="1" noChangeAspect="1"/>
                     </pic:cNvPicPr>
                   </pic:nvPicPr>
                   <pic:blipFill>
-                    <a:blip r:embed="rId44"/>
+                    <a:blip r:embed="rId58"/>
                     <a:stretch>
                       <a:fillRect/>
                     </a:stretch>
@@ -4237,18 +5053,18 @@
           <wp:inline>
             <wp:extent cx="4620126" cy="3696101"/>
             <wp:effectExtent b="0" l="0" r="0" t="0"/>
-            <wp:docPr descr="" title="" id="48" name="Picture"/>
+            <wp:docPr descr="" title="" id="62" name="Picture"/>
             <a:graphic>
               <a:graphicData uri="http://schemas.openxmlformats.org/drawingml/2006/picture">
                 <pic:pic>
                   <pic:nvPicPr>
-                    <pic:cNvPr descr="Manuscript_files/figure-docx/Blood%20Pressure%20Plot-2.png" id="49" name="Picture"/>
+                    <pic:cNvPr descr="Manuscript_files/figure-docx/Blood%20Pressure%20Plot-2.png" id="63" name="Picture"/>
                     <pic:cNvPicPr>
                       <a:picLocks noChangeArrowheads="1" noChangeAspect="1"/>
                     </pic:cNvPicPr>
                   </pic:nvPicPr>
                   <pic:blipFill>
-                    <a:blip r:embed="rId47"/>
+                    <a:blip r:embed="rId61"/>
                     <a:stretch>
                       <a:fillRect/>
                     </a:stretch>
@@ -4548,18 +5364,18 @@
           <wp:inline>
             <wp:extent cx="4620126" cy="3696101"/>
             <wp:effectExtent b="0" l="0" r="0" t="0"/>
-            <wp:docPr descr="" title="" id="51" name="Picture"/>
+            <wp:docPr descr="" title="" id="65" name="Picture"/>
             <a:graphic>
               <a:graphicData uri="http://schemas.openxmlformats.org/drawingml/2006/picture">
                 <pic:pic>
                   <pic:nvPicPr>
-                    <pic:cNvPr descr="Manuscript_files/figure-docx/Stress%20Level%20Plot-1.png" id="52" name="Picture"/>
+                    <pic:cNvPr descr="Manuscript_files/figure-docx/Stress%20Level%20Plot-1.png" id="66" name="Picture"/>
                     <pic:cNvPicPr>
                       <a:picLocks noChangeArrowheads="1" noChangeAspect="1"/>
                     </pic:cNvPicPr>
                   </pic:nvPicPr>
                   <pic:blipFill>
-                    <a:blip r:embed="rId50"/>
+                    <a:blip r:embed="rId64"/>
                     <a:stretch>
                       <a:fillRect/>
                     </a:stretch>
@@ -4594,108 +5410,8 @@
         <w:t xml:space="preserve">The other plots were either self explanatory (e.g. Sleep Duration meant higher sleep quality) or had less defined trends (e.g. heart rate and daily steps).</w:t>
       </w:r>
     </w:p>
-    <w:p>
-      <w:pPr>
-        <w:pStyle w:val="BodyText"/>
-      </w:pPr>
-      <w:r>
-        <w:t xml:space="preserve">End of Project Part 2.</w:t>
-      </w:r>
-    </w:p>
-    <w:bookmarkEnd w:id="53"/>
-    <w:bookmarkStart w:id="54" w:name="basic-statistical-analysis"/>
-    <w:p>
-      <w:pPr>
-        <w:pStyle w:val="Heading2"/>
-      </w:pPr>
-      <w:r>
-        <w:t xml:space="preserve">4.2 Basic statistical analysis</w:t>
-      </w:r>
-    </w:p>
-    <w:p>
-      <w:pPr>
-        <w:pStyle w:val="FirstParagraph"/>
-      </w:pPr>
-      <w:r>
-        <w:rPr>
-          <w:bCs/>
-          <w:b/>
-        </w:rPr>
-        <w:t xml:space="preserve">Included in the analysis-code folder for now</w:t>
-      </w:r>
-    </w:p>
-    <w:bookmarkEnd w:id="54"/>
-    <w:bookmarkStart w:id="55" w:name="full-analysis"/>
-    <w:p>
-      <w:pPr>
-        <w:pStyle w:val="Heading2"/>
-      </w:pPr>
-      <w:r>
-        <w:t xml:space="preserve">4.3 Full analysis</w:t>
-      </w:r>
-    </w:p>
-    <w:p>
-      <w:r>
-        <w:br w:type="page"/>
-      </w:r>
-    </w:p>
-    <w:bookmarkEnd w:id="55"/>
-    <w:bookmarkEnd w:id="56"/>
-    <w:bookmarkStart w:id="60" w:name="discussion"/>
-    <w:p>
-      <w:pPr>
-        <w:pStyle w:val="Heading1"/>
-      </w:pPr>
-      <w:r>
-        <w:t xml:space="preserve">5. Discussion</w:t>
-      </w:r>
-    </w:p>
-    <w:bookmarkStart w:id="57" w:name="summary-and-interpretation"/>
-    <w:p>
-      <w:pPr>
-        <w:pStyle w:val="Heading2"/>
-      </w:pPr>
-      <w:r>
-        <w:t xml:space="preserve">5.1 Summary and Interpretation</w:t>
-      </w:r>
-    </w:p>
-    <w:bookmarkEnd w:id="57"/>
-    <w:bookmarkStart w:id="58" w:name="strengths-and-limitations"/>
-    <w:p>
-      <w:pPr>
-        <w:pStyle w:val="Heading2"/>
-      </w:pPr>
-      <w:r>
-        <w:t xml:space="preserve">5.2 Strengths and Limitations</w:t>
-      </w:r>
-    </w:p>
-    <w:bookmarkEnd w:id="58"/>
-    <w:bookmarkStart w:id="59" w:name="conclusions"/>
-    <w:p>
-      <w:pPr>
-        <w:pStyle w:val="Heading2"/>
-      </w:pPr>
-      <w:r>
-        <w:t xml:space="preserve">5.3 Conclusions</w:t>
-      </w:r>
-    </w:p>
-    <w:p>
-      <w:r>
-        <w:br w:type="page"/>
-      </w:r>
-    </w:p>
-    <w:bookmarkEnd w:id="59"/>
-    <w:bookmarkEnd w:id="60"/>
-    <w:bookmarkStart w:id="61" w:name="references"/>
-    <w:p>
-      <w:pPr>
-        <w:pStyle w:val="Heading1"/>
-      </w:pPr>
-      <w:r>
-        <w:t xml:space="preserve">6. References</w:t>
-      </w:r>
-    </w:p>
-    <w:bookmarkEnd w:id="61"/>
+    <w:bookmarkEnd w:id="67"/>
+    <w:bookmarkEnd w:id="68"/>
     <w:sectPr/>
   </w:body>
 </w:document>

</xml_diff>

<commit_message>
Added Discussion section and edited manuscript
Wrote discussion section. Improved results section with more figures, descriptions of model creation, and descriptions of results. Edited writing in other parts
</commit_message>
<xml_diff>
--- a/products/manuscript/Manuscript.docx
+++ b/products/manuscript/Manuscript.docx
@@ -107,16 +107,10 @@
         <w:pStyle w:val="Date"/>
       </w:pPr>
       <w:r>
-        <w:t xml:space="preserve">Invalid</w:t>
-      </w:r>
-      <w:r>
-        <w:t xml:space="preserve"> </w:t>
-      </w:r>
-      <w:r>
-        <w:t xml:space="preserve">Date</w:t>
-      </w:r>
-    </w:p>
-    <w:bookmarkStart w:id="20" w:name="summaryabstract-1"/>
+        <w:t xml:space="preserve">2024-04-18</w:t>
+      </w:r>
+    </w:p>
+    <w:bookmarkStart w:id="22" w:name="summaryabstract-1"/>
     <w:p>
       <w:pPr>
         <w:pStyle w:val="Heading1"/>
@@ -130,61 +124,95 @@
         <w:pStyle w:val="FirstParagraph"/>
       </w:pPr>
       <w:r>
-        <w:t xml:space="preserve">For our project, we obtained a dataset from Kaggle.com containing 373</w:t>
-      </w:r>
-      <w:r>
-        <w:t xml:space="preserve"> </w:t>
-      </w:r>
-      <w:r>
-        <w:t xml:space="preserve">observations of 13 variables from a study on different factors that may</w:t>
-      </w:r>
-      <w:r>
-        <w:t xml:space="preserve"> </w:t>
-      </w:r>
-      <w:r>
-        <w:t xml:space="preserve">affect sleep quality. Variables of interest from the study included</w:t>
-      </w:r>
-      <w:r>
-        <w:t xml:space="preserve"> </w:t>
-      </w:r>
-      <w:r>
-        <w:t xml:space="preserve">physical activity level, age, sex, occupation, stress, and several more.</w:t>
-      </w:r>
-      <w:r>
-        <w:t xml:space="preserve"> </w:t>
-      </w:r>
-      <w:r>
-        <w:t xml:space="preserve">In RStudio (version 4.3), we used a combination of packages to create</w:t>
-      </w:r>
-      <w:r>
-        <w:t xml:space="preserve"> </w:t>
-      </w:r>
-      <w:r>
-        <w:t xml:space="preserve">models suitable for answering our primary question: which variables are</w:t>
-      </w:r>
-      <w:r>
-        <w:t xml:space="preserve"> </w:t>
-      </w:r>
-      <w:r>
-        <w:t xml:space="preserve">most important for determining an individual’s sleep quality and what</w:t>
-      </w:r>
-      <w:r>
-        <w:t xml:space="preserve"> </w:t>
-      </w:r>
-      <w:r>
-        <w:t xml:space="preserve">effect do they have? After conducting an exploratory data analysis (EDA)</w:t>
-      </w:r>
-      <w:r>
-        <w:t xml:space="preserve"> </w:t>
-      </w:r>
-      <w:r>
-        <w:t xml:space="preserve">we hypothesized that stress, sleep duration, and occupation would have</w:t>
-      </w:r>
-      <w:r>
-        <w:t xml:space="preserve"> </w:t>
-      </w:r>
-      <w:r>
-        <w:t xml:space="preserve">the largest impact on sleep quality. We believed that stress and sleep</w:t>
+        <w:t xml:space="preserve">For our project, we obtained a dataset from</w:t>
+      </w:r>
+      <w:r>
+        <w:t xml:space="preserve"> </w:t>
+      </w:r>
+      <w:hyperlink r:id="rId20">
+        <w:r>
+          <w:rPr>
+            <w:rStyle w:val="Hyperlink"/>
+          </w:rPr>
+          <w:t xml:space="preserve">Kaggle</w:t>
+        </w:r>
+      </w:hyperlink>
+      <w:r>
+        <w:t xml:space="preserve"> </w:t>
+      </w:r>
+      <w:r>
+        <w:t xml:space="preserve">containing 373 observations of</w:t>
+      </w:r>
+      <w:r>
+        <w:t xml:space="preserve"> </w:t>
+      </w:r>
+      <w:r>
+        <w:t xml:space="preserve">13 variables from a study on different factors that may affect sleep</w:t>
+      </w:r>
+      <w:r>
+        <w:t xml:space="preserve"> </w:t>
+      </w:r>
+      <w:r>
+        <w:t xml:space="preserve">quality. Variables of interest from the study included physical activity</w:t>
+      </w:r>
+      <w:r>
+        <w:t xml:space="preserve"> </w:t>
+      </w:r>
+      <w:r>
+        <w:t xml:space="preserve">level, age, sex, occupation, stress, gender, BMI, blood pressure, and</w:t>
+      </w:r>
+      <w:r>
+        <w:t xml:space="preserve"> </w:t>
+      </w:r>
+      <w:r>
+        <w:t xml:space="preserve">sleep duration. In</w:t>
+      </w:r>
+      <w:r>
+        <w:t xml:space="preserve"> </w:t>
+      </w:r>
+      <w:hyperlink r:id="rId21">
+        <w:r>
+          <w:rPr>
+            <w:rStyle w:val="Hyperlink"/>
+          </w:rPr>
+          <w:t xml:space="preserve">RStudio</w:t>
+        </w:r>
+      </w:hyperlink>
+      <w:r>
+        <w:t xml:space="preserve"> </w:t>
+      </w:r>
+      <w:r>
+        <w:t xml:space="preserve">(version 4.3.1), we used a combination of packages to create models</w:t>
+      </w:r>
+      <w:r>
+        <w:t xml:space="preserve"> </w:t>
+      </w:r>
+      <w:r>
+        <w:t xml:space="preserve">suitable for answering our primary question: which variables are most</w:t>
+      </w:r>
+      <w:r>
+        <w:t xml:space="preserve"> </w:t>
+      </w:r>
+      <w:r>
+        <w:t xml:space="preserve">important for determining an individual’s sleep quality and what effect</w:t>
+      </w:r>
+      <w:r>
+        <w:t xml:space="preserve"> </w:t>
+      </w:r>
+      <w:r>
+        <w:t xml:space="preserve">do they have? After conducting an exploratory data analysis (EDA) we</w:t>
+      </w:r>
+      <w:r>
+        <w:t xml:space="preserve"> </w:t>
+      </w:r>
+      <w:r>
+        <w:t xml:space="preserve">hypothesized that stress, sleep duration, and occupation would have the</w:t>
+      </w:r>
+      <w:r>
+        <w:t xml:space="preserve"> </w:t>
+      </w:r>
+      <w:r>
+        <w:t xml:space="preserve">largest impact on sleep quality. We believed that stress and sleep</w:t>
       </w:r>
       <w:r>
         <w:t xml:space="preserve"> </w:t>
@@ -267,20 +295,8 @@
         <w:t xml:space="preserve">factors that can impact sleep quality.</w:t>
       </w:r>
     </w:p>
-    <w:p>
-      <w:pPr>
-        <w:pStyle w:val="BodyText"/>
-      </w:pPr>
-      <w:r>
-        <w:rPr>
-          <w:iCs/>
-          <w:i/>
-        </w:rPr>
-        <w:t xml:space="preserve">Feel free to edit this Emma; I tried to include everything needed</w:t>
-      </w:r>
-    </w:p>
-    <w:bookmarkEnd w:id="20"/>
-    <w:bookmarkStart w:id="23" w:name="introduction-2"/>
+    <w:bookmarkEnd w:id="22"/>
+    <w:bookmarkStart w:id="25" w:name="introduction-2"/>
     <w:p>
       <w:pPr>
         <w:pStyle w:val="Heading1"/>
@@ -289,7 +305,7 @@
         <w:t xml:space="preserve">2. Introduction (2)</w:t>
       </w:r>
     </w:p>
-    <w:bookmarkStart w:id="22" w:name="background-information"/>
+    <w:bookmarkStart w:id="24" w:name="background-information"/>
     <w:p>
       <w:pPr>
         <w:pStyle w:val="Heading2"/>
@@ -308,7 +324,7 @@
       <w:r>
         <w:t xml:space="preserve"> </w:t>
       </w:r>
-      <w:hyperlink r:id="rId21">
+      <w:hyperlink r:id="rId23">
         <w:r>
           <w:rPr>
             <w:rStyle w:val="Hyperlink"/>
@@ -323,43 +339,43 @@
         <w:t xml:space="preserve"> </w:t>
       </w:r>
       <w:r>
-        <w:t xml:space="preserve">It contains data from a study on individuals of different sexes and age</w:t>
-      </w:r>
-      <w:r>
-        <w:t xml:space="preserve"> </w:t>
-      </w:r>
-      <w:r>
-        <w:t xml:space="preserve">regarding their sleep quality and different variables that may affect</w:t>
-      </w:r>
-      <w:r>
-        <w:t xml:space="preserve"> </w:t>
-      </w:r>
-      <w:r>
-        <w:t xml:space="preserve">this. We are unsure of where this data set came from and how it was</w:t>
-      </w:r>
-      <w:r>
-        <w:t xml:space="preserve"> </w:t>
-      </w:r>
-      <w:r>
-        <w:t xml:space="preserve">collected; the publisher on Kaggle has yet to respond to a comment with</w:t>
-      </w:r>
-      <w:r>
-        <w:t xml:space="preserve"> </w:t>
-      </w:r>
-      <w:r>
-        <w:t xml:space="preserve">this question posted on March 5th 2024. Regardless, it contains</w:t>
-      </w:r>
-      <w:r>
-        <w:t xml:space="preserve"> </w:t>
-      </w:r>
-      <w:r>
-        <w:t xml:space="preserve">interesting variables that have been shown in previous studies to have</w:t>
-      </w:r>
-      <w:r>
-        <w:t xml:space="preserve"> </w:t>
-      </w:r>
-      <w:r>
-        <w:t xml:space="preserve">an effect on sleep quality.</w:t>
+        <w:t xml:space="preserve">The data contains observations from a study on individuals of varying</w:t>
+      </w:r>
+      <w:r>
+        <w:t xml:space="preserve"> </w:t>
+      </w:r>
+      <w:r>
+        <w:t xml:space="preserve">sexes and age regarding their sleep quality and different variables that</w:t>
+      </w:r>
+      <w:r>
+        <w:t xml:space="preserve"> </w:t>
+      </w:r>
+      <w:r>
+        <w:t xml:space="preserve">may affect this. We are unsure of where this data set came from and how</w:t>
+      </w:r>
+      <w:r>
+        <w:t xml:space="preserve"> </w:t>
+      </w:r>
+      <w:r>
+        <w:t xml:space="preserve">the data were collected; the publisher on Kaggle has yet to respond to a</w:t>
+      </w:r>
+      <w:r>
+        <w:t xml:space="preserve"> </w:t>
+      </w:r>
+      <w:r>
+        <w:t xml:space="preserve">comment with this question posted on March 5th 2024. Regardless, it</w:t>
+      </w:r>
+      <w:r>
+        <w:t xml:space="preserve"> </w:t>
+      </w:r>
+      <w:r>
+        <w:t xml:space="preserve">contains interesting variables that have been shown in previous studies</w:t>
+      </w:r>
+      <w:r>
+        <w:t xml:space="preserve"> </w:t>
+      </w:r>
+      <w:r>
+        <w:t xml:space="preserve">to have an effect on sleep quality.</w:t>
       </w:r>
     </w:p>
     <w:p>
@@ -379,79 +395,79 @@
         <w:t xml:space="preserve"> </w:t>
       </w:r>
       <w:r>
-        <w:t xml:space="preserve">but not women. We are interested in seeing if this trend holds up for</w:t>
-      </w:r>
-      <w:r>
-        <w:t xml:space="preserve"> </w:t>
-      </w:r>
-      <w:r>
-        <w:t xml:space="preserve">our dataset; given that most of the observations are of men, we expect</w:t>
-      </w:r>
-      <w:r>
-        <w:t xml:space="preserve"> </w:t>
-      </w:r>
-      <w:r>
-        <w:t xml:space="preserve">to see a correlation between lower sleep scores and obesity in our data.</w:t>
-      </w:r>
-      <w:r>
-        <w:t xml:space="preserve"> </w:t>
-      </w:r>
-      <w:r>
-        <w:t xml:space="preserve">Furthermore, it has been shown that age and gender have a notable effect</w:t>
-      </w:r>
-      <w:r>
-        <w:t xml:space="preserve"> </w:t>
-      </w:r>
-      <w:r>
-        <w:t xml:space="preserve">on sleep quality (Madrid-Valero et al. 2016). Women seem to experience a</w:t>
-      </w:r>
-      <w:r>
-        <w:t xml:space="preserve"> </w:t>
-      </w:r>
-      <w:r>
-        <w:t xml:space="preserve">deterioration in sleep quality as they age; however, while this trend is</w:t>
-      </w:r>
-      <w:r>
-        <w:t xml:space="preserve"> </w:t>
-      </w:r>
-      <w:r>
-        <w:t xml:space="preserve">still present in men, it is notably less consistent and can vary</w:t>
-      </w:r>
-      <w:r>
-        <w:t xml:space="preserve"> </w:t>
-      </w:r>
-      <w:r>
-        <w:t xml:space="preserve">dramatically between individuals. We expect to see similar trends in our</w:t>
-      </w:r>
-      <w:r>
-        <w:t xml:space="preserve"> </w:t>
-      </w:r>
-      <w:r>
-        <w:t xml:space="preserve">dataset, but as stated previously, our observations contain</w:t>
-      </w:r>
-      <w:r>
-        <w:t xml:space="preserve"> </w:t>
-      </w:r>
-      <w:r>
-        <w:t xml:space="preserve">significantly more men than women. Finally, we wish to test whether or</w:t>
-      </w:r>
-      <w:r>
-        <w:t xml:space="preserve"> </w:t>
-      </w:r>
-      <w:r>
-        <w:t xml:space="preserve">not certain occupational industries have different effects on sleep</w:t>
-      </w:r>
-      <w:r>
-        <w:t xml:space="preserve"> </w:t>
-      </w:r>
-      <w:r>
-        <w:t xml:space="preserve">quality. It has been shown that managerial positions tend to have the</w:t>
-      </w:r>
-      <w:r>
-        <w:t xml:space="preserve"> </w:t>
-      </w:r>
-      <w:r>
-        <w:t xml:space="preserve">worst sleep quality among civilian sector workers while 24 jobs that</w:t>
+        <w:t xml:space="preserve">but not women. We are interested in seeing if this trend in present in</w:t>
+      </w:r>
+      <w:r>
+        <w:t xml:space="preserve"> </w:t>
+      </w:r>
+      <w:r>
+        <w:t xml:space="preserve">our dataset; however, given that most of the observations are of men, we</w:t>
+      </w:r>
+      <w:r>
+        <w:t xml:space="preserve"> </w:t>
+      </w:r>
+      <w:r>
+        <w:t xml:space="preserve">expect to see a correlation between lower sleep scores and obesity in</w:t>
+      </w:r>
+      <w:r>
+        <w:t xml:space="preserve"> </w:t>
+      </w:r>
+      <w:r>
+        <w:t xml:space="preserve">our data. Furthermore, it has been shown that age and gender have a</w:t>
+      </w:r>
+      <w:r>
+        <w:t xml:space="preserve"> </w:t>
+      </w:r>
+      <w:r>
+        <w:t xml:space="preserve">notable effect on sleep quality (Madrid-Valero et al. 2016). Women seem</w:t>
+      </w:r>
+      <w:r>
+        <w:t xml:space="preserve"> </w:t>
+      </w:r>
+      <w:r>
+        <w:t xml:space="preserve">to experience a deterioration in sleep quality as they age; however,</w:t>
+      </w:r>
+      <w:r>
+        <w:t xml:space="preserve"> </w:t>
+      </w:r>
+      <w:r>
+        <w:t xml:space="preserve">while this trend is still present in men, it is notably less consistent</w:t>
+      </w:r>
+      <w:r>
+        <w:t xml:space="preserve"> </w:t>
+      </w:r>
+      <w:r>
+        <w:t xml:space="preserve">and can vary dramatically between individuals. We expect to see similar</w:t>
+      </w:r>
+      <w:r>
+        <w:t xml:space="preserve"> </w:t>
+      </w:r>
+      <w:r>
+        <w:t xml:space="preserve">trends in our dataset, but as stated previously, our observations</w:t>
+      </w:r>
+      <w:r>
+        <w:t xml:space="preserve"> </w:t>
+      </w:r>
+      <w:r>
+        <w:t xml:space="preserve">contain significantly more men than women. Finally, we wish to test</w:t>
+      </w:r>
+      <w:r>
+        <w:t xml:space="preserve"> </w:t>
+      </w:r>
+      <w:r>
+        <w:t xml:space="preserve">whether or not certain occupational industries have different effects on</w:t>
+      </w:r>
+      <w:r>
+        <w:t xml:space="preserve"> </w:t>
+      </w:r>
+      <w:r>
+        <w:t xml:space="preserve">sleep quality. It has been shown that managerial positions tend to have</w:t>
+      </w:r>
+      <w:r>
+        <w:t xml:space="preserve"> </w:t>
+      </w:r>
+      <w:r>
+        <w:t xml:space="preserve">the worst sleep quality among civilian sector workers while 24 jobs that</w:t>
       </w:r>
       <w:r>
         <w:t xml:space="preserve"> </w:t>
@@ -483,11 +499,97 @@
         <w:pStyle w:val="BodyText"/>
       </w:pPr>
       <w:r>
-        <w:rPr>
-          <w:iCs/>
-          <w:i/>
-        </w:rPr>
-        <w:t xml:space="preserve">NEED TO INSERT</w:t>
+        <w:t xml:space="preserve">Additionally, based on the findings of Sun et. al that obesity can</w:t>
+      </w:r>
+      <w:r>
+        <w:t xml:space="preserve"> </w:t>
+      </w:r>
+      <w:r>
+        <w:t xml:space="preserve">negatively impact sleep quality, we also expect that higher levels of</w:t>
+      </w:r>
+      <w:r>
+        <w:t xml:space="preserve"> </w:t>
+      </w:r>
+      <w:r>
+        <w:t xml:space="preserve">blood pressure will result in poorer sleep quality. The American Sleep</w:t>
+      </w:r>
+      <w:r>
+        <w:t xml:space="preserve"> </w:t>
+      </w:r>
+      <w:r>
+        <w:t xml:space="preserve">Foundation states that both short and long sleep duration increase risk</w:t>
+      </w:r>
+      <w:r>
+        <w:t xml:space="preserve"> </w:t>
+      </w:r>
+      <w:r>
+        <w:t xml:space="preserve">of hypertension in adults (Li &amp; Shang, 2021). This draws interesting</w:t>
+      </w:r>
+      <w:r>
+        <w:t xml:space="preserve"> </w:t>
+      </w:r>
+      <w:r>
+        <w:t xml:space="preserve">focus to the circular nature of sleep quality and hypertension. Those</w:t>
+      </w:r>
+      <w:r>
+        <w:t xml:space="preserve"> </w:t>
+      </w:r>
+      <w:r>
+        <w:t xml:space="preserve">with hypertension also face a higher risk of insomnia, a disorder</w:t>
+      </w:r>
+      <w:r>
+        <w:t xml:space="preserve"> </w:t>
+      </w:r>
+      <w:r>
+        <w:t xml:space="preserve">affecting the ability to fall asleep, maintain sleep, and sleep without</w:t>
+      </w:r>
+      <w:r>
+        <w:t xml:space="preserve"> </w:t>
+      </w:r>
+      <w:r>
+        <w:t xml:space="preserve">continuous disturbance (Liu et. al, 2022). Short sleep duration is also</w:t>
+      </w:r>
+      <w:r>
+        <w:t xml:space="preserve"> </w:t>
+      </w:r>
+      <w:r>
+        <w:t xml:space="preserve">positively associated with stress level (APA, 2013). Survey findings</w:t>
+      </w:r>
+      <w:r>
+        <w:t xml:space="preserve"> </w:t>
+      </w:r>
+      <w:r>
+        <w:t xml:space="preserve">indicate that the average American sleeps 6.7 hours per night, which is</w:t>
+      </w:r>
+      <w:r>
+        <w:t xml:space="preserve"> </w:t>
+      </w:r>
+      <w:r>
+        <w:t xml:space="preserve">well below the minimum recommended duration seven to nine hours (APA,</w:t>
+      </w:r>
+      <w:r>
+        <w:t xml:space="preserve"> </w:t>
+      </w:r>
+      <w:r>
+        <w:t xml:space="preserve">2013). Similar to the relationship between hypertension and sleep</w:t>
+      </w:r>
+      <w:r>
+        <w:t xml:space="preserve"> </w:t>
+      </w:r>
+      <w:r>
+        <w:t xml:space="preserve">quality, as stress level increases, sleep duration decreases thereby</w:t>
+      </w:r>
+      <w:r>
+        <w:t xml:space="preserve"> </w:t>
+      </w:r>
+      <w:r>
+        <w:t xml:space="preserve">causing poorer sleep quality. Poorer sleep quality then leads to higher</w:t>
+      </w:r>
+      <w:r>
+        <w:t xml:space="preserve"> </w:t>
+      </w:r>
+      <w:r>
+        <w:t xml:space="preserve">stress, greater risk of hypertension, and shorter sleep duration.</w:t>
       </w:r>
     </w:p>
     <w:p>
@@ -495,49 +597,97 @@
         <w:pStyle w:val="BodyText"/>
       </w:pPr>
       <w:r>
-        <w:rPr>
-          <w:iCs/>
-          <w:i/>
-        </w:rPr>
-        <w:t xml:space="preserve">EMMA’S SOURCES ARE LINKED HERE:</w:t>
-      </w:r>
-    </w:p>
-    <w:p>
-      <w:pPr>
-        <w:pStyle w:val="BodyText"/>
-      </w:pPr>
-      <w:r>
-        <w:t xml:space="preserve">https://www.ncbi.nlm.nih.gov/pmc/articles/PMC8345503/ –&gt; blood</w:t>
-      </w:r>
-      <w:r>
-        <w:t xml:space="preserve"> </w:t>
-      </w:r>
-      <w:r>
-        <w:t xml:space="preserve">pressure and sleep</w:t>
-      </w:r>
-      <w:r>
-        <w:t xml:space="preserve"> </w:t>
-      </w:r>
-      <w:r>
-        <w:t xml:space="preserve">https://www.apa.org/news/press/releases/stress/2013/sleep –&gt; sleep</w:t>
-      </w:r>
-      <w:r>
-        <w:t xml:space="preserve"> </w:t>
-      </w:r>
-      <w:r>
-        <w:t xml:space="preserve">duration &amp; stress on sleep quality</w:t>
-      </w:r>
-      <w:r>
-        <w:t xml:space="preserve"> </w:t>
-      </w:r>
-      <w:r>
-        <w:t xml:space="preserve">https://www.ncbi.nlm.nih.gov/pmc/articles/PMC10503965/#:~:text=Regular%20physical%20activity%20can%20lead,managing%20sleep%20disorders%20like%20insomnia.</w:t>
-      </w:r>
-      <w:r>
-        <w:t xml:space="preserve"> </w:t>
-      </w:r>
-      <w:r>
-        <w:t xml:space="preserve">–&gt; physical activity and sleep quality</w:t>
+        <w:t xml:space="preserve">Engaging in physical activity has been suggested to improve both sleep</w:t>
+      </w:r>
+      <w:r>
+        <w:t xml:space="preserve"> </w:t>
+      </w:r>
+      <w:r>
+        <w:t xml:space="preserve">quality and sleep duration. Regular moderate to intense physical</w:t>
+      </w:r>
+      <w:r>
+        <w:t xml:space="preserve"> </w:t>
+      </w:r>
+      <w:r>
+        <w:t xml:space="preserve">activity stimulates an increase of melatonin production, a hormone that</w:t>
+      </w:r>
+      <w:r>
+        <w:t xml:space="preserve"> </w:t>
+      </w:r>
+      <w:r>
+        <w:t xml:space="preserve">regulates sleep-wake cycles (Alnawwar et. al, 2023). Additionally,</w:t>
+      </w:r>
+      <w:r>
+        <w:t xml:space="preserve"> </w:t>
+      </w:r>
+      <w:r>
+        <w:t xml:space="preserve">moderate to intense exercise has shown to have a positive effect on</w:t>
+      </w:r>
+      <w:r>
+        <w:t xml:space="preserve"> </w:t>
+      </w:r>
+      <w:r>
+        <w:t xml:space="preserve">those with insomnia (Alnawwar et. al, 2023). Physical activity also</w:t>
+      </w:r>
+      <w:r>
+        <w:t xml:space="preserve"> </w:t>
+      </w:r>
+      <w:r>
+        <w:t xml:space="preserve">reduces stress and improves both sleep quality and sleep efficiency</w:t>
+      </w:r>
+      <w:r>
+        <w:t xml:space="preserve"> </w:t>
+      </w:r>
+      <w:r>
+        <w:t xml:space="preserve">(Alnawwar et. al, 2023). However, studies also show that frequent</w:t>
+      </w:r>
+      <w:r>
+        <w:t xml:space="preserve"> </w:t>
+      </w:r>
+      <w:r>
+        <w:t xml:space="preserve">high-intensity workouts could lead to poorer sleep quality among people</w:t>
+      </w:r>
+      <w:r>
+        <w:t xml:space="preserve"> </w:t>
+      </w:r>
+      <w:r>
+        <w:t xml:space="preserve">with and without insomnia (Alnawwar et. al, 2023). Studies indicate that</w:t>
+      </w:r>
+      <w:r>
+        <w:t xml:space="preserve"> </w:t>
+      </w:r>
+      <w:r>
+        <w:t xml:space="preserve">consistent moderate exercise three to four times a week (approximately</w:t>
+      </w:r>
+      <w:r>
+        <w:t xml:space="preserve"> </w:t>
+      </w:r>
+      <w:r>
+        <w:t xml:space="preserve">150 minutes total) is the optimal weekly regimen to improve sleep</w:t>
+      </w:r>
+      <w:r>
+        <w:t xml:space="preserve"> </w:t>
+      </w:r>
+      <w:r>
+        <w:t xml:space="preserve">quality and reduce stress. We expect to see similar trends with our</w:t>
+      </w:r>
+      <w:r>
+        <w:t xml:space="preserve"> </w:t>
+      </w:r>
+      <w:r>
+        <w:t xml:space="preserve">data, where increased stress levels negatively impact sleep quality and</w:t>
+      </w:r>
+      <w:r>
+        <w:t xml:space="preserve"> </w:t>
+      </w:r>
+      <w:r>
+        <w:t xml:space="preserve">sleep duration, while noticing a positive association between increased</w:t>
+      </w:r>
+      <w:r>
+        <w:t xml:space="preserve"> </w:t>
+      </w:r>
+      <w:r>
+        <w:t xml:space="preserve">physical activity levels and sleep quality.</w:t>
       </w:r>
     </w:p>
     <w:p>
@@ -545,9 +695,9 @@
         <w:br w:type="page"/>
       </w:r>
     </w:p>
-    <w:bookmarkEnd w:id="22"/>
-    <w:bookmarkEnd w:id="23"/>
-    <w:bookmarkStart w:id="44" w:name="materials-and-methods-3"/>
+    <w:bookmarkEnd w:id="24"/>
+    <w:bookmarkEnd w:id="25"/>
+    <w:bookmarkStart w:id="36" w:name="materials-and-methods-3"/>
     <w:p>
       <w:pPr>
         <w:pStyle w:val="Heading1"/>
@@ -556,7 +706,7 @@
         <w:t xml:space="preserve">3. Materials and Methods (3)</w:t>
       </w:r>
     </w:p>
-    <w:bookmarkStart w:id="26" w:name="data-and-processing"/>
+    <w:bookmarkStart w:id="27" w:name="data-and-processing"/>
     <w:p>
       <w:pPr>
         <w:pStyle w:val="Heading2"/>
@@ -576,31 +726,31 @@
         <w:t xml:space="preserve"> </w:t>
       </w:r>
       <w:r>
-        <w:t xml:space="preserve">covering a broad spectrum health and lifestyle variables associated with</w:t>
-      </w:r>
-      <w:r>
-        <w:t xml:space="preserve"> </w:t>
-      </w:r>
-      <w:r>
-        <w:t xml:space="preserve">sleep quality. The curators of the dataset did not provide information</w:t>
-      </w:r>
-      <w:r>
-        <w:t xml:space="preserve"> </w:t>
-      </w:r>
-      <w:r>
-        <w:t xml:space="preserve">on how or where this data was collected, so we solely relied on the</w:t>
-      </w:r>
-      <w:r>
-        <w:t xml:space="preserve"> </w:t>
-      </w:r>
-      <w:r>
-        <w:t xml:space="preserve">codebook for variable definitions. There were no missing values or</w:t>
-      </w:r>
-      <w:r>
-        <w:t xml:space="preserve"> </w:t>
-      </w:r>
-      <w:r>
-        <w:t xml:space="preserve">erroneous variables in the dataset that we needed to remove. The</w:t>
+        <w:t xml:space="preserve">covering a broad spectrum of health and lifestyle variables associated</w:t>
+      </w:r>
+      <w:r>
+        <w:t xml:space="preserve"> </w:t>
+      </w:r>
+      <w:r>
+        <w:t xml:space="preserve">with sleep quality. The curators of the dataset did not provide</w:t>
+      </w:r>
+      <w:r>
+        <w:t xml:space="preserve"> </w:t>
+      </w:r>
+      <w:r>
+        <w:t xml:space="preserve">information on how or where this data was collected, so we solely relied</w:t>
+      </w:r>
+      <w:r>
+        <w:t xml:space="preserve"> </w:t>
+      </w:r>
+      <w:r>
+        <w:t xml:space="preserve">on the codebook for variable definitions. There were no missing values</w:t>
+      </w:r>
+      <w:r>
+        <w:t xml:space="preserve"> </w:t>
+      </w:r>
+      <w:r>
+        <w:t xml:space="preserve">or erroneous variables in the dataset that we needed to remove. The</w:t>
       </w:r>
       <w:r>
         <w:t xml:space="preserve"> </w:t>
@@ -618,19 +768,19 @@
         <w:t xml:space="preserve"> </w:t>
       </w:r>
       <w:r>
-        <w:t xml:space="preserve">variable was transformed to reflect the systolic and</w:t>
-      </w:r>
-      <w:r>
-        <w:t xml:space="preserve"> </w:t>
-      </w:r>
-      <w:r>
-        <w:t xml:space="preserve">diastolic blood pressure measurements from each subject. We then chose</w:t>
-      </w:r>
-      <w:r>
-        <w:t xml:space="preserve"> </w:t>
-      </w:r>
-      <w:r>
-        <w:t xml:space="preserve">to add an additional variable, labeled</w:t>
+        <w:t xml:space="preserve">variable was transformed to reflect the individual</w:t>
+      </w:r>
+      <w:r>
+        <w:t xml:space="preserve"> </w:t>
+      </w:r>
+      <w:r>
+        <w:t xml:space="preserve">systolic and diastolic blood pressure measurements from each subject. We</w:t>
+      </w:r>
+      <w:r>
+        <w:t xml:space="preserve"> </w:t>
+      </w:r>
+      <w:r>
+        <w:t xml:space="preserve">then chose to add an additional variable, labeled</w:t>
       </w:r>
       <w:r>
         <w:t xml:space="preserve"> </w:t>
@@ -648,55 +798,33 @@
         <w:t xml:space="preserve"> </w:t>
       </w:r>
       <w:r>
-        <w:t xml:space="preserve">to reflect the</w:t>
-      </w:r>
-      <w:r>
-        <w:t xml:space="preserve"> </w:t>
-      </w:r>
-      <w:r>
-        <w:t xml:space="preserve">categorical blood pressure status of a subject based on the</w:t>
-      </w:r>
-      <w:r>
-        <w:t xml:space="preserve"> </w:t>
-      </w:r>
-      <w:hyperlink r:id="rId24">
+        <w:t xml:space="preserve">to reflect</w:t>
+      </w:r>
+      <w:r>
+        <w:t xml:space="preserve"> </w:t>
+      </w:r>
+      <w:r>
+        <w:t xml:space="preserve">the categorical blood pressure status of a subject based on the</w:t>
+      </w:r>
+      <w:r>
+        <w:t xml:space="preserve"> </w:t>
+      </w:r>
+      <w:hyperlink r:id="rId26">
         <w:r>
           <w:rPr>
             <w:rStyle w:val="Hyperlink"/>
-            <w:iCs/>
-            <w:i/>
           </w:rPr>
-          <w:t xml:space="preserve">American</w:t>
+          <w:t xml:space="preserve">American Heart Association</w:t>
         </w:r>
         <w:r>
           <w:rPr>
             <w:rStyle w:val="Hyperlink"/>
-            <w:iCs/>
-            <w:i/>
           </w:rPr>
           <w:t xml:space="preserve"> </w:t>
         </w:r>
         <w:r>
           <w:rPr>
             <w:rStyle w:val="Hyperlink"/>
-            <w:iCs/>
-            <w:i/>
-          </w:rPr>
-          <w:t xml:space="preserve">Heart Association</w:t>
-        </w:r>
-        <w:r>
-          <w:rPr>
-            <w:rStyle w:val="Hyperlink"/>
-            <w:iCs/>
-            <w:i/>
-          </w:rPr>
-          <w:t xml:space="preserve"> </w:t>
-        </w:r>
-        <w:r>
-          <w:rPr>
-            <w:rStyle w:val="Hyperlink"/>
-            <w:iCs/>
-            <w:i/>
           </w:rPr>
           <w:t xml:space="preserve">guidelines</w:t>
         </w:r>
@@ -708,7 +836,7 @@
         <w:t xml:space="preserve"> </w:t>
       </w:r>
       <w:r>
-        <w:t xml:space="preserve">Additionally we created a variable,</w:t>
+        <w:t xml:space="preserve">Additionally we created a variable named</w:t>
       </w:r>
       <w:r>
         <w:t xml:space="preserve"> </w:t>
@@ -738,49 +866,19 @@
         <w:t xml:space="preserve"> </w:t>
       </w:r>
       <w:r>
-        <w:t xml:space="preserve">guidelines provided by 10,000 steps</w:t>
-      </w:r>
-      <w:r>
-        <w:t xml:space="preserve"> </w:t>
-      </w:r>
-      <w:hyperlink r:id="rId25">
-        <w:r>
-          <w:rPr>
-            <w:rStyle w:val="Hyperlink"/>
-            <w:iCs/>
-            <w:i/>
-          </w:rPr>
-          <w:t xml:space="preserve">10,000</w:t>
-        </w:r>
-        <w:r>
-          <w:rPr>
-            <w:rStyle w:val="Hyperlink"/>
-            <w:iCs/>
-            <w:i/>
-          </w:rPr>
-          <w:t xml:space="preserve"> </w:t>
-        </w:r>
-        <w:r>
-          <w:rPr>
-            <w:rStyle w:val="Hyperlink"/>
-            <w:iCs/>
-            <w:i/>
-          </w:rPr>
-          <w:t xml:space="preserve">steps.org</w:t>
-        </w:r>
-      </w:hyperlink>
-      <w:r>
-        <w:rPr>
-          <w:iCs/>
-          <w:i/>
-        </w:rPr>
-        <w:t xml:space="preserve">.</w:t>
-      </w:r>
-      <w:r>
-        <w:t xml:space="preserve"> </w:t>
-      </w:r>
-      <w:r>
-        <w:t xml:space="preserve">Finally, we created an additional categorical variable,</w:t>
+        <w:t xml:space="preserve">guidelines provided by [10,000 steps.org]</w:t>
+      </w:r>
+      <w:r>
+        <w:t xml:space="preserve"> </w:t>
+      </w:r>
+      <w:r>
+        <w:t xml:space="preserve">(https://www.10000steps.org.au/articles/healthy-lifestyles/counting-steps/#:~:text=The%20following%20pedometer%20indices%20have%20been%20developed%20to,day%205%20Highly%20active%20is%20more%20than%2012%2C500)</w:t>
+      </w:r>
+      <w:r>
+        <w:t xml:space="preserve"> </w:t>
+      </w:r>
+      <w:r>
+        <w:t xml:space="preserve">Finally, we created an additional categorical variable called</w:t>
       </w:r>
       <w:r>
         <w:t xml:space="preserve"> </w:t>
@@ -798,19 +896,25 @@
         <w:t xml:space="preserve"> </w:t>
       </w:r>
       <w:r>
-        <w:t xml:space="preserve">based on 30 minute increments, to categorically</w:t>
-      </w:r>
-      <w:r>
-        <w:t xml:space="preserve"> </w:t>
-      </w:r>
-      <w:r>
-        <w:t xml:space="preserve">represent the level of physical activity reported by a subject. The</w:t>
-      </w:r>
-      <w:r>
-        <w:t xml:space="preserve"> </w:t>
-      </w:r>
-      <w:r>
-        <w:t xml:space="preserve">outcome of interest is noted as</w:t>
+        <w:t xml:space="preserve">to categorically represent the level of physical</w:t>
+      </w:r>
+      <w:r>
+        <w:t xml:space="preserve"> </w:t>
+      </w:r>
+      <w:r>
+        <w:t xml:space="preserve">activity reported by a subject. The levels are differentiated by 30</w:t>
+      </w:r>
+      <w:r>
+        <w:t xml:space="preserve"> </w:t>
+      </w:r>
+      <w:r>
+        <w:t xml:space="preserve">minute intervals of weekly physical activity. The outcome of interest is</w:t>
+      </w:r>
+      <w:r>
+        <w:t xml:space="preserve"> </w:t>
+      </w:r>
+      <w:r>
+        <w:t xml:space="preserve">noted as</w:t>
       </w:r>
       <w:r>
         <w:t xml:space="preserve"> </w:t>
@@ -828,17 +932,17 @@
         <w:t xml:space="preserve"> </w:t>
       </w:r>
       <w:r>
-        <w:t xml:space="preserve">that we will</w:t>
-      </w:r>
-      <w:r>
-        <w:t xml:space="preserve"> </w:t>
-      </w:r>
-      <w:r>
-        <w:t xml:space="preserve">reference as Sleep Quality or Quality of Sleep throughout this report.</w:t>
-      </w:r>
-    </w:p>
-    <w:bookmarkEnd w:id="26"/>
-    <w:bookmarkStart w:id="27" w:name="variables-included-in-analyses"/>
+        <w:t xml:space="preserve">that we will reference as Sleep Quality or</w:t>
+      </w:r>
+      <w:r>
+        <w:t xml:space="preserve"> </w:t>
+      </w:r>
+      <w:r>
+        <w:t xml:space="preserve">Quality of Sleep throughout this report.</w:t>
+      </w:r>
+    </w:p>
+    <w:bookmarkEnd w:id="27"/>
+    <w:bookmarkStart w:id="28" w:name="variables-included-in-analyses"/>
     <w:p>
       <w:pPr>
         <w:pStyle w:val="Heading2"/>
@@ -852,49 +956,49 @@
         <w:pStyle w:val="FirstParagraph"/>
       </w:pPr>
       <w:r>
-        <w:t xml:space="preserve">Given that there were only 13 original variables, and 17 variables after</w:t>
-      </w:r>
-      <w:r>
-        <w:t xml:space="preserve"> </w:t>
-      </w:r>
-      <w:r>
-        <w:t xml:space="preserve">final data transformation; simple linear regression models were</w:t>
-      </w:r>
-      <w:r>
-        <w:t xml:space="preserve"> </w:t>
-      </w:r>
-      <w:r>
-        <w:t xml:space="preserve">performed to determine baseline associations between variables and Sleep</w:t>
-      </w:r>
-      <w:r>
-        <w:t xml:space="preserve"> </w:t>
-      </w:r>
-      <w:r>
-        <w:t xml:space="preserve">Quality, the outcome of interest. These regression models were created</w:t>
-      </w:r>
-      <w:r>
-        <w:t xml:space="preserve"> </w:t>
-      </w:r>
-      <w:r>
-        <w:t xml:space="preserve">to determine which variables had the largest impact on Sleep Quality and</w:t>
-      </w:r>
-      <w:r>
-        <w:t xml:space="preserve"> </w:t>
-      </w:r>
-      <w:r>
-        <w:t xml:space="preserve">drove the rest of the analyses. Simple linear regression models were</w:t>
-      </w:r>
-      <w:r>
-        <w:t xml:space="preserve"> </w:t>
-      </w:r>
-      <w:r>
-        <w:t xml:space="preserve">fitted for the following variables: BMI, cat_bp, Stress Level, Gender,</w:t>
-      </w:r>
-      <w:r>
-        <w:t xml:space="preserve"> </w:t>
-      </w:r>
-      <w:r>
-        <w:t xml:space="preserve">Age, and Occupation.</w:t>
+        <w:t xml:space="preserve">Given that there were only 17 variables after final data transformation,</w:t>
+      </w:r>
+      <w:r>
+        <w:t xml:space="preserve"> </w:t>
+      </w:r>
+      <w:r>
+        <w:t xml:space="preserve">simple linear regression models were performed to determine baseline</w:t>
+      </w:r>
+      <w:r>
+        <w:t xml:space="preserve"> </w:t>
+      </w:r>
+      <w:r>
+        <w:t xml:space="preserve">associations between variables and Sleep Quality (the outcome of</w:t>
+      </w:r>
+      <w:r>
+        <w:t xml:space="preserve"> </w:t>
+      </w:r>
+      <w:r>
+        <w:t xml:space="preserve">interest). These regression models were created to determine which</w:t>
+      </w:r>
+      <w:r>
+        <w:t xml:space="preserve"> </w:t>
+      </w:r>
+      <w:r>
+        <w:t xml:space="preserve">variables had the largest impact on Sleep Quality and drove the rest of</w:t>
+      </w:r>
+      <w:r>
+        <w:t xml:space="preserve"> </w:t>
+      </w:r>
+      <w:r>
+        <w:t xml:space="preserve">the analyses. Simple linear regression models were fitted for the</w:t>
+      </w:r>
+      <w:r>
+        <w:t xml:space="preserve"> </w:t>
+      </w:r>
+      <w:r>
+        <w:t xml:space="preserve">following variables: BMI, cat_bp, Stress Level, Gender, Age, and</w:t>
+      </w:r>
+      <w:r>
+        <w:t xml:space="preserve"> </w:t>
+      </w:r>
+      <w:r>
+        <w:t xml:space="preserve">Occupation.</w:t>
       </w:r>
     </w:p>
     <w:p>
@@ -952,41 +1056,41 @@
         <w:t xml:space="preserve"> </w:t>
       </w:r>
       <w:r>
-        <w:t xml:space="preserve">what specific effect they have. After conducting an (EDA) we</w:t>
-      </w:r>
-      <w:r>
-        <w:t xml:space="preserve"> </w:t>
-      </w:r>
-      <w:r>
-        <w:t xml:space="preserve">hypothesized that stress, sleep duration, and occupation would have the</w:t>
-      </w:r>
-      <w:r>
-        <w:t xml:space="preserve"> </w:t>
-      </w:r>
-      <w:r>
-        <w:t xml:space="preserve">largest impact on sleep quality. We believed that stress and sleep</w:t>
-      </w:r>
-      <w:r>
-        <w:t xml:space="preserve"> </w:t>
-      </w:r>
-      <w:r>
-        <w:t xml:space="preserve">quality would be negatively correlated, sleep duration and quality would</w:t>
-      </w:r>
-      <w:r>
-        <w:t xml:space="preserve"> </w:t>
-      </w:r>
-      <w:r>
-        <w:t xml:space="preserve">be positively correlated, and that jobs with longer or more variable</w:t>
-      </w:r>
-      <w:r>
-        <w:t xml:space="preserve"> </w:t>
-      </w:r>
-      <w:r>
-        <w:t xml:space="preserve">hours would negatively affect sleep quality.</w:t>
-      </w:r>
-    </w:p>
-    <w:bookmarkEnd w:id="27"/>
-    <w:bookmarkStart w:id="34" w:name="model-development"/>
+        <w:t xml:space="preserve">what specific effect they have. After conducting an EDA we hypothesized</w:t>
+      </w:r>
+      <w:r>
+        <w:t xml:space="preserve"> </w:t>
+      </w:r>
+      <w:r>
+        <w:t xml:space="preserve">that stress, sleep duration, and occupation would have the largest</w:t>
+      </w:r>
+      <w:r>
+        <w:t xml:space="preserve"> </w:t>
+      </w:r>
+      <w:r>
+        <w:t xml:space="preserve">impact on sleep quality. We believed that stress and sleep quality would</w:t>
+      </w:r>
+      <w:r>
+        <w:t xml:space="preserve"> </w:t>
+      </w:r>
+      <w:r>
+        <w:t xml:space="preserve">be negatively correlated, sleep duration and quality would be positively</w:t>
+      </w:r>
+      <w:r>
+        <w:t xml:space="preserve"> </w:t>
+      </w:r>
+      <w:r>
+        <w:t xml:space="preserve">correlated, and that jobs with longer or more variable hours would</w:t>
+      </w:r>
+      <w:r>
+        <w:t xml:space="preserve"> </w:t>
+      </w:r>
+      <w:r>
+        <w:t xml:space="preserve">negatively affect sleep quality.</w:t>
+      </w:r>
+    </w:p>
+    <w:bookmarkEnd w:id="28"/>
+    <w:bookmarkStart w:id="32" w:name="model-development"/>
     <w:p>
       <w:pPr>
         <w:pStyle w:val="Heading2"/>
@@ -1000,7 +1104,13 @@
         <w:pStyle w:val="FirstParagraph"/>
       </w:pPr>
       <w:r>
-        <w:t xml:space="preserve">Random Forest Models and Cross-Validation were considered to be the</w:t>
+        <w:t xml:space="preserve">Random Forest Models and 5-fold Cross-Validation were considered to be</w:t>
+      </w:r>
+      <w:r>
+        <w:t xml:space="preserve"> </w:t>
+      </w:r>
+      <w:r>
+        <w:t xml:space="preserve">the</w:t>
       </w:r>
       <w:r>
         <w:t xml:space="preserve"> </w:t>
@@ -1018,52 +1128,54 @@
         <w:t xml:space="preserve"> </w:t>
       </w:r>
       <w:r>
-        <w:t xml:space="preserve">fit for our outcome of interest, Quality of Sleep. The data were</w:t>
-      </w:r>
-      <w:r>
-        <w:t xml:space="preserve"> </w:t>
-      </w:r>
-      <w:r>
-        <w:t xml:space="preserve">not split into train/test subsets as the data contains less than 400</w:t>
-      </w:r>
-      <w:r>
-        <w:t xml:space="preserve"> </w:t>
-      </w:r>
-      <w:r>
-        <w:t xml:space="preserve">observations and many of the values were unique in comparison to the</w:t>
-      </w:r>
-      <w:r>
-        <w:t xml:space="preserve"> </w:t>
-      </w:r>
-      <w:r>
-        <w:t xml:space="preserve">rest of the data. Prior to constructing this model, a collinearity plot</w:t>
-      </w:r>
-      <w:r>
-        <w:t xml:space="preserve"> </w:t>
-      </w:r>
-      <w:r>
-        <w:t xml:space="preserve">was constructed to determine any presence of collinearity in our data.</w:t>
-      </w:r>
-      <w:r>
-        <w:t xml:space="preserve"> </w:t>
-      </w:r>
+        <w:t xml:space="preserve">fit for our outcome of interest, Quality of Sleep. The data</w:t>
+      </w:r>
+      <w:r>
+        <w:t xml:space="preserve"> </w:t>
+      </w:r>
+      <w:r>
+        <w:t xml:space="preserve">were not split into train/test subsets as the data contains less than</w:t>
+      </w:r>
+      <w:r>
+        <w:t xml:space="preserve"> </w:t>
+      </w:r>
+      <w:r>
+        <w:t xml:space="preserve">400 observations and many of the values were unique in comparison to the</w:t>
+      </w:r>
+      <w:r>
+        <w:t xml:space="preserve"> </w:t>
+      </w:r>
+      <w:r>
+        <w:t xml:space="preserve">rest of the data. Prior to constructing this model, a colinearity plot</w:t>
+      </w:r>
+      <w:r>
+        <w:t xml:space="preserve"> </w:t>
+      </w:r>
+      <w:r>
+        <w:t xml:space="preserve">was constructed to determine any presence of colinearity in our data.</w:t>
+      </w:r>
+    </w:p>
+    <w:p>
+      <w:pPr>
+        <w:pStyle w:val="CaptionedFigure"/>
+      </w:pPr>
       <w:r>
         <w:drawing>
           <wp:inline>
-            <wp:extent cx="5313145" cy="3647974"/>
+            <wp:extent cx="5334000" cy="3662293"/>
             <wp:effectExtent b="0" l="0" r="0" t="0"/>
-            <wp:docPr descr="Collinearity between all variables." title="" id="29" name="Picture"/>
+            <wp:docPr descr="Figure 1: A colinearity plot demonstrating the colinearity between our variables." title="" id="30" name="Picture"/>
             <a:graphic>
               <a:graphicData uri="http://schemas.openxmlformats.org/drawingml/2006/picture">
                 <pic:pic>
                   <pic:nvPicPr>
-                    <pic:cNvPr descr="images/collinearity.png" id="30" name="Picture"/>
+                    <pic:cNvPr descr="images/collinearity.png" id="31" name="Picture"/>
                     <pic:cNvPicPr>
                       <a:picLocks noChangeArrowheads="1" noChangeAspect="1"/>
                     </pic:cNvPicPr>
                   </pic:nvPicPr>
                   <pic:blipFill>
-                    <a:blip r:embed="rId28"/>
+                    <a:blip r:embed="rId29"/>
                     <a:stretch>
                       <a:fillRect/>
                     </a:stretch>
@@ -1071,7 +1183,7 @@
                   <pic:spPr bwMode="auto">
                     <a:xfrm>
                       <a:off x="0" y="0"/>
-                      <a:ext cx="5313145" cy="3647974"/>
+                      <a:ext cx="5334000" cy="3662293"/>
                     </a:xfrm>
                     <a:prstGeom prst="rect">
                       <a:avLst/>
@@ -1092,6 +1204,20 @@
     </w:p>
     <w:p>
       <w:pPr>
+        <w:pStyle w:val="ImageCaption"/>
+      </w:pPr>
+      <w:r>
+        <w:t xml:space="preserve">Figure 1: A colinearity plot demonstrating the colinearity between our</w:t>
+      </w:r>
+      <w:r>
+        <w:t xml:space="preserve"> </w:t>
+      </w:r>
+      <w:r>
+        <w:t xml:space="preserve">variables.</w:t>
+      </w:r>
+    </w:p>
+    <w:p>
+      <w:pPr>
         <w:pStyle w:val="BodyText"/>
       </w:pPr>
       <w:r>
@@ -1122,88 +1248,8 @@
         <w:t xml:space="preserve">strong linear relationship between Stress and Sleep Quality.</w:t>
       </w:r>
     </w:p>
-    <w:p>
-      <w:pPr>
-        <w:pStyle w:val="BodyText"/>
-      </w:pPr>
-      <w:r>
-        <w:t xml:space="preserve">A variable importance plot (VIP) was constructed to determine which</w:t>
-      </w:r>
-      <w:r>
-        <w:t xml:space="preserve"> </w:t>
-      </w:r>
-      <w:r>
-        <w:t xml:space="preserve">variables had the strongest impact in our Random Forest Model.</w:t>
-      </w:r>
-      <w:r>
-        <w:t xml:space="preserve"> </w:t>
-      </w:r>
-      <w:r>
-        <w:drawing>
-          <wp:inline>
-            <wp:extent cx="5313145" cy="3647974"/>
-            <wp:effectExtent b="0" l="0" r="0" t="0"/>
-            <wp:docPr descr="The ranking of each variable's importance in determining sleep quality according to our Random Forest model." title="" id="32" name="Picture"/>
-            <a:graphic>
-              <a:graphicData uri="http://schemas.openxmlformats.org/drawingml/2006/picture">
-                <pic:pic>
-                  <pic:nvPicPr>
-                    <pic:cNvPr descr="images/variableimportance.png" id="33" name="Picture"/>
-                    <pic:cNvPicPr>
-                      <a:picLocks noChangeArrowheads="1" noChangeAspect="1"/>
-                    </pic:cNvPicPr>
-                  </pic:nvPicPr>
-                  <pic:blipFill>
-                    <a:blip r:embed="rId31"/>
-                    <a:stretch>
-                      <a:fillRect/>
-                    </a:stretch>
-                  </pic:blipFill>
-                  <pic:spPr bwMode="auto">
-                    <a:xfrm>
-                      <a:off x="0" y="0"/>
-                      <a:ext cx="5313145" cy="3647974"/>
-                    </a:xfrm>
-                    <a:prstGeom prst="rect">
-                      <a:avLst/>
-                    </a:prstGeom>
-                    <a:noFill/>
-                    <a:ln w="9525">
-                      <a:noFill/>
-                      <a:headEnd/>
-                      <a:tailEnd/>
-                    </a:ln>
-                  </pic:spPr>
-                </pic:pic>
-              </a:graphicData>
-            </a:graphic>
-          </wp:inline>
-        </w:drawing>
-      </w:r>
-      <w:r>
-        <w:t xml:space="preserve">Sleep Duration, Stress Level, and</w:t>
-      </w:r>
-      <w:r>
-        <w:t xml:space="preserve"> </w:t>
-      </w:r>
-      <w:r>
-        <w:t xml:space="preserve">Age had the highest levels of importance in our model. Physical Activity</w:t>
-      </w:r>
-      <w:r>
-        <w:t xml:space="preserve"> </w:t>
-      </w:r>
-      <w:r>
-        <w:t xml:space="preserve">Level was excluded entirely, which was to be expected given our</w:t>
-      </w:r>
-      <w:r>
-        <w:t xml:space="preserve"> </w:t>
-      </w:r>
-      <w:r>
-        <w:t xml:space="preserve">exploratory data analysis and simple linear regression models.</w:t>
-      </w:r>
-    </w:p>
-    <w:bookmarkEnd w:id="34"/>
-    <w:bookmarkStart w:id="35" w:name="defining-the-models"/>
+    <w:bookmarkEnd w:id="32"/>
+    <w:bookmarkStart w:id="33" w:name="defining-the-models"/>
     <w:p>
       <w:pPr>
         <w:pStyle w:val="Heading2"/>
@@ -1217,131 +1263,89 @@
         <w:pStyle w:val="FirstParagraph"/>
       </w:pPr>
       <w:r>
-        <w:rPr>
-          <w:iCs/>
-          <w:i/>
-        </w:rPr>
-        <w:t xml:space="preserve">DEFINE DECISION TREES. DEFINE BAGGING AND BOOTSTRAPPING. DEFINE RANDOM</w:t>
-      </w:r>
-      <w:r>
-        <w:rPr>
-          <w:iCs/>
-          <w:i/>
-        </w:rPr>
-        <w:t xml:space="preserve"> </w:t>
-      </w:r>
-      <w:r>
-        <w:rPr>
-          <w:iCs/>
-          <w:i/>
-        </w:rPr>
-        <w:t xml:space="preserve">FOREST MODELS</w:t>
-      </w:r>
-      <w:r>
-        <w:t xml:space="preserve"> </w:t>
-      </w:r>
-      <w:r>
-        <w:rPr>
-          <w:iCs/>
-          <w:i/>
-        </w:rPr>
-        <w:t xml:space="preserve">DEFINE CROSS-VALIDATION</w:t>
-      </w:r>
-      <w:r>
-        <w:t xml:space="preserve"> </w:t>
-      </w:r>
-      <w:r>
-        <w:rPr>
-          <w:iCs/>
-          <w:i/>
-        </w:rPr>
-        <w:t xml:space="preserve">DEFINE IMPORTANCE OF NULL</w:t>
-      </w:r>
-      <w:r>
-        <w:rPr>
-          <w:iCs/>
-          <w:i/>
-        </w:rPr>
-        <w:t xml:space="preserve"> </w:t>
-      </w:r>
-      <w:r>
-        <w:rPr>
-          <w:iCs/>
-          <w:i/>
-        </w:rPr>
-        <w:t xml:space="preserve">MODEL TO COMPARE RESULTS</w:t>
-      </w:r>
-    </w:p>
-    <w:p>
-      <w:pPr>
-        <w:pStyle w:val="BodyText"/>
-      </w:pPr>
-      <w:r>
-        <w:rPr>
-          <w:iCs/>
-          <w:i/>
-        </w:rPr>
-        <w:t xml:space="preserve">INCLUDE CITATIONS OF CHAPTER 9,10,11 OF HMLR LINKED IN</w:t>
-      </w:r>
-      <w:r>
-        <w:rPr>
-          <w:iCs/>
-          <w:i/>
-        </w:rPr>
-        <w:t xml:space="preserve"> </w:t>
-      </w:r>
-      <w:r>
-        <w:rPr>
-          <w:iCs/>
-          <w:i/>
-        </w:rPr>
-        <w:t xml:space="preserve">“</w:t>
-      </w:r>
-      <w:r>
-        <w:rPr>
-          <w:iCs/>
-          <w:i/>
-        </w:rPr>
-        <w:t xml:space="preserve">MANY TREE</w:t>
-      </w:r>
-      <w:r>
-        <w:rPr>
-          <w:iCs/>
-          <w:i/>
-        </w:rPr>
-        <w:t xml:space="preserve"> </w:t>
-      </w:r>
-      <w:r>
-        <w:rPr>
-          <w:iCs/>
-          <w:i/>
-        </w:rPr>
-        <w:t xml:space="preserve">MODELS</w:t>
-      </w:r>
-      <w:r>
-        <w:rPr>
-          <w:iCs/>
-          <w:i/>
-        </w:rPr>
-        <w:t xml:space="preserve">”</w:t>
-      </w:r>
-      <w:r>
-        <w:rPr>
-          <w:iCs/>
-          <w:i/>
-        </w:rPr>
-        <w:t xml:space="preserve"> </w:t>
-      </w:r>
-      <w:r>
-        <w:rPr>
-          <w:iCs/>
-          <w:i/>
-        </w:rPr>
-        <w:t xml:space="preserve">SECTION OF CONTENT FOLDER 11</w:t>
-      </w:r>
-    </w:p>
-    <w:bookmarkEnd w:id="35"/>
-    <w:bookmarkStart w:id="42" w:name="evaluation-of-models"/>
+        <w:t xml:space="preserve">We fit GLMs for each predictor in order to determine their effect on</w:t>
+      </w:r>
+      <w:r>
+        <w:t xml:space="preserve"> </w:t>
+      </w:r>
+      <w:r>
+        <w:t xml:space="preserve">sleep quality. Each model only used a single predictor as the only aim</w:t>
+      </w:r>
+      <w:r>
+        <w:t xml:space="preserve"> </w:t>
+      </w:r>
+      <w:r>
+        <w:t xml:space="preserve">was to quantify and understand the impact of each for our outcome of</w:t>
+      </w:r>
+      <w:r>
+        <w:t xml:space="preserve"> </w:t>
+      </w:r>
+      <w:r>
+        <w:t xml:space="preserve">interest. For our Random Forest model, we used mtry (with a range of</w:t>
+      </w:r>
+      <w:r>
+        <w:t xml:space="preserve"> </w:t>
+      </w:r>
+      <w:r>
+        <w:t xml:space="preserve">1-7) and min_n (with a range of 1-21) as tuning parameters to create 300</w:t>
+      </w:r>
+      <w:r>
+        <w:t xml:space="preserve"> </w:t>
+      </w:r>
+      <w:r>
+        <w:t xml:space="preserve">different decision trees. Mtry controls how many predictors a decision</w:t>
+      </w:r>
+      <w:r>
+        <w:t xml:space="preserve"> </w:t>
+      </w:r>
+      <w:r>
+        <w:t xml:space="preserve">tree can consider at any given point in time. It adds randomness to the</w:t>
+      </w:r>
+      <w:r>
+        <w:t xml:space="preserve"> </w:t>
+      </w:r>
+      <w:r>
+        <w:t xml:space="preserve">decision tree creation process and ensures that all of the trees do not</w:t>
+      </w:r>
+      <w:r>
+        <w:t xml:space="preserve"> </w:t>
+      </w:r>
+      <w:r>
+        <w:t xml:space="preserve">look the same. Min_n specifies the minimum number of samples that should</w:t>
+      </w:r>
+      <w:r>
+        <w:t xml:space="preserve"> </w:t>
+      </w:r>
+      <w:r>
+        <w:t xml:space="preserve">be present in the leaf node after splitting a node. In our case, this</w:t>
+      </w:r>
+      <w:r>
+        <w:t xml:space="preserve"> </w:t>
+      </w:r>
+      <w:r>
+        <w:t xml:space="preserve">means that if any terminal node has more than 21 observations and is not</w:t>
+      </w:r>
+      <w:r>
+        <w:t xml:space="preserve"> </w:t>
+      </w:r>
+      <w:r>
+        <w:t xml:space="preserve">a pure node, we can split it further into subnodes. This was all done</w:t>
+      </w:r>
+      <w:r>
+        <w:t xml:space="preserve"> </w:t>
+      </w:r>
+      <w:r>
+        <w:t xml:space="preserve">using 5-fold Cross-Validation repeated 5 times in order to train the</w:t>
+      </w:r>
+      <w:r>
+        <w:t xml:space="preserve"> </w:t>
+      </w:r>
+      <w:r>
+        <w:t xml:space="preserve">data to predict on an unseen dataset.</w:t>
+      </w:r>
+    </w:p>
+    <w:bookmarkEnd w:id="33"/>
+    <w:bookmarkStart w:id="34" w:name="evaluation-of-models"/>
     <w:p>
       <w:pPr>
         <w:pStyle w:val="Heading2"/>
@@ -1577,7 +1581,46 @@
         <w:pStyle w:val="FirstParagraph"/>
       </w:pPr>
       <w:r>
-        <w:t xml:space="preserve">We used both RMSE and R² to evaluate the performance of our model</w:t>
+        <w:t xml:space="preserve">Null models provide a baseline for the evaluation of a model’s</w:t>
+      </w:r>
+      <w:r>
+        <w:t xml:space="preserve"> </w:t>
+      </w:r>
+      <w:r>
+        <w:t xml:space="preserve">performance. They generate predictions for an outcome of interest</w:t>
+      </w:r>
+      <w:r>
+        <w:t xml:space="preserve"> </w:t>
+      </w:r>
+      <w:r>
+        <w:t xml:space="preserve">without using any predictor variables. Instead, they simply average the</w:t>
+      </w:r>
+      <w:r>
+        <w:t xml:space="preserve"> </w:t>
+      </w:r>
+      <w:r>
+        <w:t xml:space="preserve">values of the outcome of interest to make these</w:t>
+      </w:r>
+      <w:r>
+        <w:t xml:space="preserve"> </w:t>
+      </w:r>
+      <w:r>
+        <w:t xml:space="preserve">“</w:t>
+      </w:r>
+      <w:r>
+        <w:t xml:space="preserve">predictions</w:t>
+      </w:r>
+      <w:r>
+        <w:t xml:space="preserve">”</w:t>
+      </w:r>
+      <w:r>
+        <w:t xml:space="preserve">. We used</w:t>
+      </w:r>
+      <w:r>
+        <w:t xml:space="preserve"> </w:t>
+      </w:r>
+      <w:r>
+        <w:t xml:space="preserve">both RMSE and R² values to evaluate the performance of our model</w:t>
       </w:r>
       <w:r>
         <w:t xml:space="preserve"> </w:t>
@@ -1598,34 +1641,113 @@
         <w:t xml:space="preserve">”</w:t>
       </w:r>
       <w:r>
-        <w:t xml:space="preserve">. Null models generate predictions for an</w:t>
-      </w:r>
-      <w:r>
-        <w:t xml:space="preserve"> </w:t>
-      </w:r>
-      <w:r>
-        <w:t xml:space="preserve">outcome of interest without using any predictors. Instead, they simply</w:t>
-      </w:r>
-      <w:r>
-        <w:t xml:space="preserve"> </w:t>
-      </w:r>
-      <w:r>
-        <w:t xml:space="preserve">average the values of the outcome of interest to make</w:t>
-      </w:r>
-      <w:r>
-        <w:t xml:space="preserve"> </w:t>
-      </w:r>
-      <w:r>
-        <w:t xml:space="preserve">“</w:t>
-      </w:r>
-      <w:r>
-        <w:t xml:space="preserve">predictions</w:t>
-      </w:r>
-      <w:r>
-        <w:t xml:space="preserve">”</w:t>
-      </w:r>
-      <w:r>
         <w:t xml:space="preserve">.</w:t>
+      </w:r>
+    </w:p>
+    <w:bookmarkEnd w:id="34"/>
+    <w:bookmarkStart w:id="35" w:name="software-used-for-analyses"/>
+    <w:p>
+      <w:pPr>
+        <w:pStyle w:val="Heading2"/>
+      </w:pPr>
+      <w:r>
+        <w:t xml:space="preserve">3.6 Software Used for Analyses</w:t>
+      </w:r>
+    </w:p>
+    <w:p>
+      <w:pPr>
+        <w:pStyle w:val="FirstParagraph"/>
+      </w:pPr>
+      <w:r>
+        <w:t xml:space="preserve">This analysis was conducted under R version 4.3.1 on a MacOS operating</w:t>
+      </w:r>
+      <w:r>
+        <w:t xml:space="preserve"> </w:t>
+      </w:r>
+      <w:r>
+        <w:t xml:space="preserve">system. The following R packages were used in the development of these</w:t>
+      </w:r>
+      <w:r>
+        <w:t xml:space="preserve"> </w:t>
+      </w:r>
+      <w:r>
+        <w:t xml:space="preserve">analyses: here, skimr, broom, tidyverse, ggplot2, dplyr, corrplot,</w:t>
+      </w:r>
+      <w:r>
+        <w:t xml:space="preserve"> </w:t>
+      </w:r>
+      <w:r>
+        <w:t xml:space="preserve">ranger, and vip. All processing and analysis code can be found in the</w:t>
+      </w:r>
+      <w:r>
+        <w:t xml:space="preserve"> </w:t>
+      </w:r>
+      <w:r>
+        <w:t xml:space="preserve">Supplementary Material file.</w:t>
+      </w:r>
+    </w:p>
+    <w:bookmarkEnd w:id="35"/>
+    <w:bookmarkEnd w:id="36"/>
+    <w:bookmarkStart w:id="57" w:name="results-4"/>
+    <w:p>
+      <w:pPr>
+        <w:pStyle w:val="Heading1"/>
+      </w:pPr>
+      <w:r>
+        <w:t xml:space="preserve">4. Results (4)</w:t>
+      </w:r>
+    </w:p>
+    <w:bookmarkStart w:id="49" w:name="outcomes-of-interest"/>
+    <w:p>
+      <w:pPr>
+        <w:pStyle w:val="Heading2"/>
+      </w:pPr>
+      <w:r>
+        <w:t xml:space="preserve">4.1 Outcomes of Interest</w:t>
+      </w:r>
+    </w:p>
+    <w:p>
+      <w:pPr>
+        <w:pStyle w:val="FirstParagraph"/>
+      </w:pPr>
+      <w:r>
+        <w:t xml:space="preserve">The</w:t>
+      </w:r>
+      <w:r>
+        <w:t xml:space="preserve"> </w:t>
+      </w:r>
+      <w:r>
+        <w:t xml:space="preserve">‘</w:t>
+      </w:r>
+      <w:r>
+        <w:t xml:space="preserve">Quality of Sleep</w:t>
+      </w:r>
+      <w:r>
+        <w:t xml:space="preserve">’</w:t>
+      </w:r>
+      <w:r>
+        <w:t xml:space="preserve"> </w:t>
+      </w:r>
+      <w:r>
+        <w:t xml:space="preserve">variable has been selected as our outcome of</w:t>
+      </w:r>
+      <w:r>
+        <w:t xml:space="preserve"> </w:t>
+      </w:r>
+      <w:r>
+        <w:t xml:space="preserve">interest. It is important to note that this variable is a subjective</w:t>
+      </w:r>
+      <w:r>
+        <w:t xml:space="preserve"> </w:t>
+      </w:r>
+      <w:r>
+        <w:t xml:space="preserve">measure of a participant’s self-reported sleep quality. Figure 2 shows</w:t>
+      </w:r>
+      <w:r>
+        <w:t xml:space="preserve"> </w:t>
+      </w:r>
+      <w:r>
+        <w:t xml:space="preserve">that most subjects reported a sleep quality score of 8 (out of 10).</w:t>
       </w:r>
     </w:p>
     <w:p>
@@ -1635,20 +1757,101 @@
       <w:r>
         <w:drawing>
           <wp:inline>
-            <wp:extent cx="5313145" cy="3647974"/>
+            <wp:extent cx="5334000" cy="3810000"/>
             <wp:effectExtent b="0" l="0" r="0" t="0"/>
-            <wp:docPr descr="The results generated from our RF model. RMSE increases when more predictors are added to the model. The R-squared value also decreases as more predictors are added to the model." title="" id="37" name="Picture"/>
+            <wp:docPr descr="Figure 2: Distribution of Sleep Quality Scores in the dataset." title="" id="38" name="Picture"/>
             <a:graphic>
               <a:graphicData uri="http://schemas.openxmlformats.org/drawingml/2006/picture">
                 <pic:pic>
                   <pic:nvPicPr>
-                    <pic:cNvPr descr="images/RFtuningresults.png" id="38" name="Picture"/>
+                    <pic:cNvPr descr="images/unnamed-chunk-17-1.png" id="39" name="Picture"/>
                     <pic:cNvPicPr>
                       <a:picLocks noChangeArrowheads="1" noChangeAspect="1"/>
                     </pic:cNvPicPr>
                   </pic:nvPicPr>
                   <pic:blipFill>
-                    <a:blip r:embed="rId36"/>
+                    <a:blip r:embed="rId37"/>
+                    <a:stretch>
+                      <a:fillRect/>
+                    </a:stretch>
+                  </pic:blipFill>
+                  <pic:spPr bwMode="auto">
+                    <a:xfrm>
+                      <a:off x="0" y="0"/>
+                      <a:ext cx="5334000" cy="3810000"/>
+                    </a:xfrm>
+                    <a:prstGeom prst="rect">
+                      <a:avLst/>
+                    </a:prstGeom>
+                    <a:noFill/>
+                    <a:ln w="9525">
+                      <a:noFill/>
+                      <a:headEnd/>
+                      <a:tailEnd/>
+                    </a:ln>
+                  </pic:spPr>
+                </pic:pic>
+              </a:graphicData>
+            </a:graphic>
+          </wp:inline>
+        </w:drawing>
+      </w:r>
+    </w:p>
+    <w:p>
+      <w:pPr>
+        <w:pStyle w:val="ImageCaption"/>
+      </w:pPr>
+      <w:r>
+        <w:t xml:space="preserve">Figure 2: Distribution of Sleep Quality Scores in the</w:t>
+      </w:r>
+      <w:r>
+        <w:t xml:space="preserve"> </w:t>
+      </w:r>
+      <w:r>
+        <w:t xml:space="preserve">dataset.</w:t>
+      </w:r>
+    </w:p>
+    <w:p>
+      <w:pPr>
+        <w:pStyle w:val="BodyText"/>
+      </w:pPr>
+      <w:r>
+        <w:t xml:space="preserve">Our Random Forest Model built with 5-fold Cross-Validation explored</w:t>
+      </w:r>
+      <w:r>
+        <w:t xml:space="preserve"> </w:t>
+      </w:r>
+      <w:r>
+        <w:t xml:space="preserve">different combinations of predictors to determine which parameters gave</w:t>
+      </w:r>
+      <w:r>
+        <w:t xml:space="preserve"> </w:t>
+      </w:r>
+      <w:r>
+        <w:t xml:space="preserve">the most accurate predictions of sleep quality.</w:t>
+      </w:r>
+    </w:p>
+    <w:p>
+      <w:pPr>
+        <w:pStyle w:val="CaptionedFigure"/>
+      </w:pPr>
+      <w:r>
+        <w:drawing>
+          <wp:inline>
+            <wp:extent cx="5313145" cy="3647974"/>
+            <wp:effectExtent b="0" l="0" r="0" t="0"/>
+            <wp:docPr descr="Figure 3: The results generated from our RF model. RMSE increases when more predictors are added to the model. The R-squared value also decreases as more predictors are added to the model." title="" id="41" name="Picture"/>
+            <a:graphic>
+              <a:graphicData uri="http://schemas.openxmlformats.org/drawingml/2006/picture">
+                <pic:pic>
+                  <pic:nvPicPr>
+                    <pic:cNvPr descr="images/RFtuningresults.png" id="42" name="Picture"/>
+                    <pic:cNvPicPr>
+                      <a:picLocks noChangeArrowheads="1" noChangeAspect="1"/>
+                    </pic:cNvPicPr>
+                  </pic:nvPicPr>
+                  <pic:blipFill>
+                    <a:blip r:embed="rId40"/>
                     <a:stretch>
                       <a:fillRect/>
                     </a:stretch>
@@ -1680,19 +1883,25 @@
         <w:pStyle w:val="ImageCaption"/>
       </w:pPr>
       <w:r>
-        <w:t xml:space="preserve">The results generated from our RF model. RMSE increases when more</w:t>
-      </w:r>
-      <w:r>
-        <w:t xml:space="preserve"> </w:t>
-      </w:r>
-      <w:r>
-        <w:t xml:space="preserve">predictors are added to the model. The R-squared value also decreases as</w:t>
-      </w:r>
-      <w:r>
-        <w:t xml:space="preserve"> </w:t>
-      </w:r>
-      <w:r>
-        <w:t xml:space="preserve">more predictors are added to the model.</w:t>
+        <w:t xml:space="preserve">Figure 3: The results generated from our RF model. RMSE increases when</w:t>
+      </w:r>
+      <w:r>
+        <w:t xml:space="preserve"> </w:t>
+      </w:r>
+      <w:r>
+        <w:t xml:space="preserve">more predictors are added to the model. The R-squared value also</w:t>
+      </w:r>
+      <w:r>
+        <w:t xml:space="preserve"> </w:t>
+      </w:r>
+      <w:r>
+        <w:t xml:space="preserve">decreases as more predictors are added to the</w:t>
+      </w:r>
+      <w:r>
+        <w:t xml:space="preserve"> </w:t>
+      </w:r>
+      <w:r>
+        <w:t xml:space="preserve">model.</w:t>
       </w:r>
     </w:p>
     <w:p>
@@ -1700,53 +1909,37 @@
         <w:pStyle w:val="BodyText"/>
       </w:pPr>
       <w:r>
-        <w:t xml:space="preserve">Figure (</w:t>
-      </w:r>
-      <w:r>
-        <w:rPr>
-          <w:iCs/>
-          <w:i/>
-        </w:rPr>
-        <w:t xml:space="preserve">name/order figures after we finalize draft</w:t>
-      </w:r>
-      <w:r>
-        <w:t xml:space="preserve">) shows that as we</w:t>
-      </w:r>
-      <w:r>
-        <w:t xml:space="preserve"> </w:t>
-      </w:r>
-      <w:r>
-        <w:t xml:space="preserve">include more predictors in our model, RMSE increases slightly while the</w:t>
-      </w:r>
-      <w:r>
-        <w:t xml:space="preserve"> </w:t>
-      </w:r>
-      <w:r>
-        <w:t xml:space="preserve">R-squared value decreases. This indicates that some variables in our</w:t>
-      </w:r>
-      <w:r>
-        <w:t xml:space="preserve"> </w:t>
-      </w:r>
-      <w:r>
-        <w:t xml:space="preserve">dataset are more important for predicting sleep quality than the others.</w:t>
-      </w:r>
-      <w:r>
-        <w:t xml:space="preserve"> </w:t>
-      </w:r>
-      <w:r>
-        <w:t xml:space="preserve">Based off of our variable importance graph, we can assume that stress</w:t>
-      </w:r>
-      <w:r>
-        <w:t xml:space="preserve"> </w:t>
-      </w:r>
-      <w:r>
-        <w:t xml:space="preserve">level, sleep duration, and age are the factors that carry the most</w:t>
-      </w:r>
-      <w:r>
-        <w:t xml:space="preserve"> </w:t>
-      </w:r>
-      <w:r>
-        <w:t xml:space="preserve">weight when predicting sleep quality.</w:t>
+        <w:t xml:space="preserve">Figure 3 shows that as we include more predictors in our model, RMSE</w:t>
+      </w:r>
+      <w:r>
+        <w:t xml:space="preserve"> </w:t>
+      </w:r>
+      <w:r>
+        <w:t xml:space="preserve">increases slightly while the R-squared value decreases. This indicates</w:t>
+      </w:r>
+      <w:r>
+        <w:t xml:space="preserve"> </w:t>
+      </w:r>
+      <w:r>
+        <w:t xml:space="preserve">that some variables in our dataset are more important for predicting</w:t>
+      </w:r>
+      <w:r>
+        <w:t xml:space="preserve"> </w:t>
+      </w:r>
+      <w:r>
+        <w:t xml:space="preserve">sleep quality than the others. Based off of our variable importance</w:t>
+      </w:r>
+      <w:r>
+        <w:t xml:space="preserve"> </w:t>
+      </w:r>
+      <w:r>
+        <w:t xml:space="preserve">graph, we can assume that stress level, sleep duration, and age are the</w:t>
+      </w:r>
+      <w:r>
+        <w:t xml:space="preserve"> </w:t>
+      </w:r>
+      <w:r>
+        <w:t xml:space="preserve">factors that carry the most weight when predicting sleep quality.</w:t>
       </w:r>
     </w:p>
     <w:p>
@@ -1760,7 +1953,7 @@
         <w:t xml:space="preserve"> </w:t>
       </w:r>
       <w:r>
-        <w:t xml:space="preserve">creating an observed vs. predicted plot.</w:t>
+        <w:t xml:space="preserve">creating an observed vs. predicted plot as seen in figure 4.</w:t>
       </w:r>
     </w:p>
     <w:p>
@@ -1772,18 +1965,18 @@
           <wp:inline>
             <wp:extent cx="5313145" cy="3647974"/>
             <wp:effectExtent b="0" l="0" r="0" t="0"/>
-            <wp:docPr descr="A comparison of the actual values for sleep quality in our dataset (observed) compared to the values predicted by our fitted RF model." title="" id="40" name="Picture"/>
+            <wp:docPr descr="Figure 4: A comparison of the actual values for sleep quality in our dataset (observed) compared to the values predicted by our fitted RF model." title="" id="44" name="Picture"/>
             <a:graphic>
               <a:graphicData uri="http://schemas.openxmlformats.org/drawingml/2006/picture">
                 <pic:pic>
                   <pic:nvPicPr>
-                    <pic:cNvPr descr="images/observed_vs_predicted.png" id="41" name="Picture"/>
+                    <pic:cNvPr descr="images/observed_vs_predicted.png" id="45" name="Picture"/>
                     <pic:cNvPicPr>
                       <a:picLocks noChangeArrowheads="1" noChangeAspect="1"/>
                     </pic:cNvPicPr>
                   </pic:nvPicPr>
                   <pic:blipFill>
-                    <a:blip r:embed="rId39"/>
+                    <a:blip r:embed="rId43"/>
                     <a:stretch>
                       <a:fillRect/>
                     </a:stretch>
@@ -1815,13 +2008,13 @@
         <w:pStyle w:val="ImageCaption"/>
       </w:pPr>
       <w:r>
-        <w:t xml:space="preserve">A comparison of the actual values for sleep quality in our dataset</w:t>
-      </w:r>
-      <w:r>
-        <w:t xml:space="preserve"> </w:t>
-      </w:r>
-      <w:r>
-        <w:t xml:space="preserve">(observed) compared to the values predicted by our fitted RF</w:t>
+        <w:t xml:space="preserve">Figure 4: A comparison of the actual values for sleep quality in our</w:t>
+      </w:r>
+      <w:r>
+        <w:t xml:space="preserve"> </w:t>
+      </w:r>
+      <w:r>
+        <w:t xml:space="preserve">dataset (observed) compared to the values predicted by our fitted RF</w:t>
       </w:r>
       <w:r>
         <w:t xml:space="preserve"> </w:t>
@@ -1866,155 +2059,6 @@
       </w:r>
       <w:r>
         <w:t xml:space="preserve">sufficiently predict sleep quality using unseen data.</w:t>
-      </w:r>
-    </w:p>
-    <w:bookmarkEnd w:id="42"/>
-    <w:bookmarkStart w:id="43" w:name="software-used-for-analyses"/>
-    <w:p>
-      <w:pPr>
-        <w:pStyle w:val="Heading2"/>
-      </w:pPr>
-      <w:r>
-        <w:t xml:space="preserve">3.6 Software Used for Analyses</w:t>
-      </w:r>
-    </w:p>
-    <w:p>
-      <w:pPr>
-        <w:pStyle w:val="FirstParagraph"/>
-      </w:pPr>
-      <w:r>
-        <w:t xml:space="preserve">This analysis was conducted under R version 4.3.1 on a MacOS operating</w:t>
-      </w:r>
-      <w:r>
-        <w:t xml:space="preserve"> </w:t>
-      </w:r>
-      <w:r>
-        <w:t xml:space="preserve">system</w:t>
-      </w:r>
-      <w:r>
-        <w:t xml:space="preserve"> </w:t>
-      </w:r>
-      <w:r>
-        <w:rPr>
-          <w:iCs/>
-          <w:i/>
-        </w:rPr>
-        <w:t xml:space="preserve">cite R</w:t>
-      </w:r>
-      <w:r>
-        <w:t xml:space="preserve">. The following R packages were used in the development</w:t>
-      </w:r>
-      <w:r>
-        <w:t xml:space="preserve"> </w:t>
-      </w:r>
-      <w:r>
-        <w:t xml:space="preserve">of these analyses:</w:t>
-      </w:r>
-      <w:r>
-        <w:t xml:space="preserve"> </w:t>
-      </w:r>
-      <w:r>
-        <w:rPr>
-          <w:iCs/>
-          <w:i/>
-        </w:rPr>
-        <w:t xml:space="preserve">R PACKAGES USED: here, skimr, broom, tidyverse,</w:t>
-      </w:r>
-      <w:r>
-        <w:rPr>
-          <w:iCs/>
-          <w:i/>
-        </w:rPr>
-        <w:t xml:space="preserve"> </w:t>
-      </w:r>
-      <w:r>
-        <w:rPr>
-          <w:iCs/>
-          <w:i/>
-        </w:rPr>
-        <w:t xml:space="preserve">ggplot2, dplyr, corrplot, ranger, vip</w:t>
-      </w:r>
-      <w:r>
-        <w:t xml:space="preserve"> </w:t>
-      </w:r>
-      <w:r>
-        <w:t xml:space="preserve">All processing and analysis code</w:t>
-      </w:r>
-      <w:r>
-        <w:t xml:space="preserve"> </w:t>
-      </w:r>
-      <w:r>
-        <w:t xml:space="preserve">can be found in the Supplementary Material file.</w:t>
-      </w:r>
-    </w:p>
-    <w:bookmarkEnd w:id="43"/>
-    <w:bookmarkEnd w:id="44"/>
-    <w:bookmarkStart w:id="51" w:name="results-4"/>
-    <w:p>
-      <w:pPr>
-        <w:pStyle w:val="Heading1"/>
-      </w:pPr>
-      <w:r>
-        <w:t xml:space="preserve">4. Results (4)</w:t>
-      </w:r>
-    </w:p>
-    <w:bookmarkStart w:id="48" w:name="outcomes-of-interest"/>
-    <w:p>
-      <w:pPr>
-        <w:pStyle w:val="Heading2"/>
-      </w:pPr>
-      <w:r>
-        <w:t xml:space="preserve">4.1 Outcomes of Interest</w:t>
-      </w:r>
-    </w:p>
-    <w:p>
-      <w:pPr>
-        <w:pStyle w:val="FirstParagraph"/>
-      </w:pPr>
-      <w:r>
-        <w:t xml:space="preserve">The</w:t>
-      </w:r>
-      <w:r>
-        <w:t xml:space="preserve"> </w:t>
-      </w:r>
-      <w:r>
-        <w:t xml:space="preserve">‘</w:t>
-      </w:r>
-      <w:r>
-        <w:t xml:space="preserve">Quality of Sleep</w:t>
-      </w:r>
-      <w:r>
-        <w:t xml:space="preserve">’</w:t>
-      </w:r>
-      <w:r>
-        <w:t xml:space="preserve"> </w:t>
-      </w:r>
-      <w:r>
-        <w:t xml:space="preserve">variable has been selected as our outcome of</w:t>
-      </w:r>
-      <w:r>
-        <w:t xml:space="preserve"> </w:t>
-      </w:r>
-      <w:r>
-        <w:t xml:space="preserve">interest. It is important to note that this variable is a subjective</w:t>
-      </w:r>
-      <w:r>
-        <w:t xml:space="preserve"> </w:t>
-      </w:r>
-      <w:r>
-        <w:t xml:space="preserve">measure of a participant’s self-reported sleep quality. The following</w:t>
-      </w:r>
-      <w:r>
-        <w:t xml:space="preserve"> </w:t>
-      </w:r>
-      <w:r>
-        <w:t xml:space="preserve">plot shows that most subjects reported a sleep quality score of 8 (out</w:t>
-      </w:r>
-      <w:r>
-        <w:t xml:space="preserve"> </w:t>
-      </w:r>
-      <w:r>
-        <w:t xml:space="preserve">of 10).</w:t>
       </w:r>
     </w:p>
     <w:p>
@@ -2024,20 +2068,20 @@
       <w:r>
         <w:drawing>
           <wp:inline>
-            <wp:extent cx="5334000" cy="3810000"/>
+            <wp:extent cx="5313145" cy="3647974"/>
             <wp:effectExtent b="0" l="0" r="0" t="0"/>
-            <wp:docPr descr="Distribution of Sleep Quality Scores in the dataset." title="" id="46" name="Picture"/>
+            <wp:docPr descr="Figure 5: The observed vs. predicted values for our “Null model”." title="" id="47" name="Picture"/>
             <a:graphic>
               <a:graphicData uri="http://schemas.openxmlformats.org/drawingml/2006/picture">
                 <pic:pic>
                   <pic:nvPicPr>
-                    <pic:cNvPr descr="images/unnamed-chunk-17-1.png" id="47" name="Picture"/>
+                    <pic:cNvPr descr="images/null_observedvspredicted.png" id="48" name="Picture"/>
                     <pic:cNvPicPr>
                       <a:picLocks noChangeArrowheads="1" noChangeAspect="1"/>
                     </pic:cNvPicPr>
                   </pic:nvPicPr>
                   <pic:blipFill>
-                    <a:blip r:embed="rId45"/>
+                    <a:blip r:embed="rId46"/>
                     <a:stretch>
                       <a:fillRect/>
                     </a:stretch>
@@ -2045,7 +2089,7 @@
                   <pic:spPr bwMode="auto">
                     <a:xfrm>
                       <a:off x="0" y="0"/>
-                      <a:ext cx="5334000" cy="3810000"/>
+                      <a:ext cx="5313145" cy="3647974"/>
                     </a:xfrm>
                     <a:prstGeom prst="rect">
                       <a:avLst/>
@@ -2069,33 +2113,340 @@
         <w:pStyle w:val="ImageCaption"/>
       </w:pPr>
       <w:r>
-        <w:t xml:space="preserve">Distribution of Sleep Quality Scores in the</w:t>
-      </w:r>
-      <w:r>
-        <w:t xml:space="preserve"> </w:t>
-      </w:r>
-      <w:r>
-        <w:t xml:space="preserve">dataset.</w:t>
-      </w:r>
-    </w:p>
-    <w:bookmarkEnd w:id="48"/>
-    <w:bookmarkStart w:id="49" w:name="exploratory-findings"/>
+        <w:t xml:space="preserve">Figure 5: The observed vs. predicted values for our</w:t>
+      </w:r>
+      <w:r>
+        <w:t xml:space="preserve"> </w:t>
+      </w:r>
+      <w:r>
+        <w:t xml:space="preserve">“</w:t>
+      </w:r>
+      <w:r>
+        <w:t xml:space="preserve">Null</w:t>
+      </w:r>
+      <w:r>
+        <w:t xml:space="preserve"> </w:t>
+      </w:r>
+      <w:r>
+        <w:t xml:space="preserve">model</w:t>
+      </w:r>
+      <w:r>
+        <w:t xml:space="preserve">”</w:t>
+      </w:r>
+      <w:r>
+        <w:t xml:space="preserve">.</w:t>
+      </w:r>
+    </w:p>
+    <w:p>
+      <w:pPr>
+        <w:pStyle w:val="BodyText"/>
+      </w:pPr>
+      <w:r>
+        <w:t xml:space="preserve">We can see in figure 5 that the null model only predicts values that are</w:t>
+      </w:r>
+      <w:r>
+        <w:t xml:space="preserve"> </w:t>
+      </w:r>
+      <w:r>
+        <w:t xml:space="preserve">the average of our observed values. As expected, these predictions are</w:t>
+      </w:r>
+      <w:r>
+        <w:t xml:space="preserve"> </w:t>
+      </w:r>
+      <w:r>
+        <w:t xml:space="preserve">far from our actual observed values.</w:t>
+      </w:r>
+    </w:p>
+    <w:p>
+      <w:pPr>
+        <w:pStyle w:val="BodyText"/>
+      </w:pPr>
+      <w:r>
+        <w:t xml:space="preserve">We believed that stress and sleep quality would be negatively</w:t>
+      </w:r>
+      <w:r>
+        <w:t xml:space="preserve"> </w:t>
+      </w:r>
+      <w:r>
+        <w:t xml:space="preserve">correlated, sleep duration and quality would be positively correlated,</w:t>
+      </w:r>
+      <w:r>
+        <w:t xml:space="preserve"> </w:t>
+      </w:r>
+      <w:r>
+        <w:t xml:space="preserve">and that jobs with longer or more variable hours would negatively affect</w:t>
+      </w:r>
+      <w:r>
+        <w:t xml:space="preserve"> </w:t>
+      </w:r>
+      <w:r>
+        <w:t xml:space="preserve">sleep quality. We found that all of our assumptions were supported; the</w:t>
+      </w:r>
+      <w:r>
+        <w:t xml:space="preserve"> </w:t>
+      </w:r>
+      <w:r>
+        <w:t xml:space="preserve">results of our generalized linear models (GLMs) are included in the</w:t>
+      </w:r>
+      <w:r>
+        <w:t xml:space="preserve"> </w:t>
+      </w:r>
+      <w:r>
+        <w:t xml:space="preserve">supplementary material folder as there are too many of them to include</w:t>
+      </w:r>
+      <w:r>
+        <w:t xml:space="preserve"> </w:t>
+      </w:r>
+      <w:r>
+        <w:t xml:space="preserve">in the main manuscript.</w:t>
+      </w:r>
+    </w:p>
+    <w:bookmarkEnd w:id="49"/>
+    <w:bookmarkStart w:id="56" w:name="machine-learning-models"/>
     <w:p>
       <w:pPr>
         <w:pStyle w:val="Heading2"/>
       </w:pPr>
       <w:r>
-        <w:t xml:space="preserve">4.2 Exploratory Findings</w:t>
-      </w:r>
-    </w:p>
-    <w:bookmarkEnd w:id="49"/>
-    <w:bookmarkStart w:id="50" w:name="machine-learning-models"/>
+        <w:t xml:space="preserve">4.2 Machine Learning Models</w:t>
+      </w:r>
+    </w:p>
+    <w:p>
+      <w:pPr>
+        <w:pStyle w:val="FirstParagraph"/>
+      </w:pPr>
+      <w:r>
+        <w:t xml:space="preserve">A variable importance plot (VIP) (figure 6) was constructed using the</w:t>
+      </w:r>
+      <w:r>
+        <w:t xml:space="preserve"> </w:t>
+      </w:r>
+      <w:r>
+        <w:t xml:space="preserve">“</w:t>
+      </w:r>
+      <w:r>
+        <w:t xml:space="preserve">best</w:t>
+      </w:r>
+      <w:r>
+        <w:t xml:space="preserve">”</w:t>
+      </w:r>
+      <w:r>
+        <w:t xml:space="preserve"> </w:t>
+      </w:r>
+      <w:r>
+        <w:t xml:space="preserve">set of parameters (as guided by our RF model) to determine which</w:t>
+      </w:r>
+      <w:r>
+        <w:t xml:space="preserve"> </w:t>
+      </w:r>
+      <w:r>
+        <w:t xml:space="preserve">variables had the strongest impact on sleep quality.</w:t>
+      </w:r>
+    </w:p>
+    <w:p>
+      <w:pPr>
+        <w:pStyle w:val="CaptionedFigure"/>
+      </w:pPr>
+      <w:r>
+        <w:drawing>
+          <wp:inline>
+            <wp:extent cx="5313145" cy="3647974"/>
+            <wp:effectExtent b="0" l="0" r="0" t="0"/>
+            <wp:docPr descr="The ranking of each variable’s importance in determining sleep quality according to our Random Forest model." title="" id="51" name="Picture"/>
+            <a:graphic>
+              <a:graphicData uri="http://schemas.openxmlformats.org/drawingml/2006/picture">
+                <pic:pic>
+                  <pic:nvPicPr>
+                    <pic:cNvPr descr="images/variableimportance.png" id="52" name="Picture"/>
+                    <pic:cNvPicPr>
+                      <a:picLocks noChangeArrowheads="1" noChangeAspect="1"/>
+                    </pic:cNvPicPr>
+                  </pic:nvPicPr>
+                  <pic:blipFill>
+                    <a:blip r:embed="rId50"/>
+                    <a:stretch>
+                      <a:fillRect/>
+                    </a:stretch>
+                  </pic:blipFill>
+                  <pic:spPr bwMode="auto">
+                    <a:xfrm>
+                      <a:off x="0" y="0"/>
+                      <a:ext cx="5313145" cy="3647974"/>
+                    </a:xfrm>
+                    <a:prstGeom prst="rect">
+                      <a:avLst/>
+                    </a:prstGeom>
+                    <a:noFill/>
+                    <a:ln w="9525">
+                      <a:noFill/>
+                      <a:headEnd/>
+                      <a:tailEnd/>
+                    </a:ln>
+                  </pic:spPr>
+                </pic:pic>
+              </a:graphicData>
+            </a:graphic>
+          </wp:inline>
+        </w:drawing>
+      </w:r>
+    </w:p>
+    <w:p>
+      <w:pPr>
+        <w:pStyle w:val="ImageCaption"/>
+      </w:pPr>
+      <w:r>
+        <w:t xml:space="preserve">The ranking of each variable’s importance in determining sleep quality</w:t>
+      </w:r>
+      <w:r>
+        <w:t xml:space="preserve"> </w:t>
+      </w:r>
+      <w:r>
+        <w:t xml:space="preserve">according to our Random Forest model.</w:t>
+      </w:r>
+    </w:p>
+    <w:p>
+      <w:pPr>
+        <w:pStyle w:val="BodyText"/>
+      </w:pPr>
+      <w:r>
+        <w:t xml:space="preserve">As seen in figure 6, Sleep Duration, Stress Level, and Age had the</w:t>
+      </w:r>
+      <w:r>
+        <w:t xml:space="preserve"> </w:t>
+      </w:r>
+      <w:r>
+        <w:t xml:space="preserve">highest levels of importance in our model. Physical Activity Level was</w:t>
+      </w:r>
+      <w:r>
+        <w:t xml:space="preserve"> </w:t>
+      </w:r>
+      <w:r>
+        <w:t xml:space="preserve">excluded entirely, which was to be expected given our exploratory data</w:t>
+      </w:r>
+      <w:r>
+        <w:t xml:space="preserve"> </w:t>
+      </w:r>
+      <w:r>
+        <w:t xml:space="preserve">analysis and simple linear regression models.</w:t>
+      </w:r>
+    </w:p>
+    <w:p>
+      <w:pPr>
+        <w:pStyle w:val="CaptionedFigure"/>
+      </w:pPr>
+      <w:r>
+        <w:drawing>
+          <wp:inline>
+            <wp:extent cx="4857750" cy="3329766"/>
+            <wp:effectExtent b="0" l="0" r="0" t="0"/>
+            <wp:docPr descr="Table 1: A comparison of the RMSE and R-squared values generated by the null and RF models. The null model has no R-squared value due to its method of generating predictions." title="" id="54" name="Picture"/>
+            <a:graphic>
+              <a:graphicData uri="http://schemas.openxmlformats.org/drawingml/2006/picture">
+                <pic:pic>
+                  <pic:nvPicPr>
+                    <pic:cNvPr descr="images/metric_table.png" id="55" name="Picture"/>
+                    <pic:cNvPicPr>
+                      <a:picLocks noChangeArrowheads="1" noChangeAspect="1"/>
+                    </pic:cNvPicPr>
+                  </pic:nvPicPr>
+                  <pic:blipFill>
+                    <a:blip r:embed="rId53"/>
+                    <a:stretch>
+                      <a:fillRect/>
+                    </a:stretch>
+                  </pic:blipFill>
+                  <pic:spPr bwMode="auto">
+                    <a:xfrm>
+                      <a:off x="0" y="0"/>
+                      <a:ext cx="4857750" cy="3329766"/>
+                    </a:xfrm>
+                    <a:prstGeom prst="rect">
+                      <a:avLst/>
+                    </a:prstGeom>
+                    <a:noFill/>
+                    <a:ln w="9525">
+                      <a:noFill/>
+                      <a:headEnd/>
+                      <a:tailEnd/>
+                    </a:ln>
+                  </pic:spPr>
+                </pic:pic>
+              </a:graphicData>
+            </a:graphic>
+          </wp:inline>
+        </w:drawing>
+      </w:r>
+    </w:p>
+    <w:p>
+      <w:pPr>
+        <w:pStyle w:val="ImageCaption"/>
+      </w:pPr>
+      <w:r>
+        <w:t xml:space="preserve">Table 1: A comparison of the RMSE and R-squared values generated by</w:t>
+      </w:r>
+      <w:r>
+        <w:t xml:space="preserve"> </w:t>
+      </w:r>
+      <w:r>
+        <w:t xml:space="preserve">the null and RF models. The null model has no R-squared value due to its</w:t>
+      </w:r>
+      <w:r>
+        <w:t xml:space="preserve"> </w:t>
+      </w:r>
+      <w:r>
+        <w:t xml:space="preserve">method of generating predictions.</w:t>
+      </w:r>
+    </w:p>
+    <w:p>
+      <w:pPr>
+        <w:pStyle w:val="BodyText"/>
+      </w:pPr>
+      <w:r>
+        <w:t xml:space="preserve">As seen in table 1, our null model was found to have an RMSE of 1.193;</w:t>
+      </w:r>
+      <w:r>
+        <w:t xml:space="preserve"> </w:t>
+      </w:r>
+      <w:r>
+        <w:t xml:space="preserve">compared to our best parameter RF model’s RMSE of 0.059, this is</w:t>
+      </w:r>
+      <w:r>
+        <w:t xml:space="preserve"> </w:t>
+      </w:r>
+      <w:r>
+        <w:t xml:space="preserve">relatively high. The R-squared value doesn’t exist for the null model</w:t>
+      </w:r>
+      <w:r>
+        <w:t xml:space="preserve"> </w:t>
+      </w:r>
+      <w:r>
+        <w:t xml:space="preserve">since there is technically no variation between the observed and</w:t>
+      </w:r>
+      <w:r>
+        <w:t xml:space="preserve"> </w:t>
+      </w:r>
+      <w:r>
+        <w:t xml:space="preserve">predicted values.</w:t>
+      </w:r>
+    </w:p>
+    <w:bookmarkEnd w:id="56"/>
+    <w:bookmarkEnd w:id="57"/>
+    <w:bookmarkStart w:id="61" w:name="discussion-5"/>
+    <w:p>
+      <w:pPr>
+        <w:pStyle w:val="Heading1"/>
+      </w:pPr>
+      <w:r>
+        <w:t xml:space="preserve">5. Discussion (5)</w:t>
+      </w:r>
+    </w:p>
+    <w:bookmarkStart w:id="58" w:name="summary"/>
     <w:p>
       <w:pPr>
         <w:pStyle w:val="Heading2"/>
       </w:pPr>
       <w:r>
-        <w:t xml:space="preserve">4.3 Machine Learning Models</w:t>
+        <w:t xml:space="preserve">5.1 Summary</w:t>
       </w:r>
     </w:p>
     <w:p>
@@ -2103,77 +2454,91 @@
         <w:pStyle w:val="FirstParagraph"/>
       </w:pPr>
       <w:r>
-        <w:rPr>
-          <w:iCs/>
-          <w:i/>
-        </w:rPr>
-        <w:t xml:space="preserve">To Emma: did you want this text in both places you placed it?</w:t>
-      </w:r>
-      <w:r>
-        <w:t xml:space="preserve"> </w:t>
-      </w:r>
-      <w:r>
-        <w:t xml:space="preserve">A</w:t>
-      </w:r>
-      <w:r>
-        <w:t xml:space="preserve"> </w:t>
-      </w:r>
-      <w:r>
-        <w:t xml:space="preserve">variable importance plot (VIP) was constructed to determine which</w:t>
-      </w:r>
-      <w:r>
-        <w:t xml:space="preserve"> </w:t>
-      </w:r>
-      <w:r>
-        <w:t xml:space="preserve">variables had the strongest impact in our Random Forest Model.</w:t>
-      </w:r>
-      <w:r>
-        <w:t xml:space="preserve"> </w:t>
-      </w:r>
-      <w:r>
-        <w:rPr>
-          <w:iCs/>
-          <w:i/>
-        </w:rPr>
-        <w:t xml:space="preserve">INCLUDE</w:t>
-      </w:r>
-      <w:r>
-        <w:rPr>
-          <w:iCs/>
-          <w:i/>
-        </w:rPr>
-        <w:t xml:space="preserve"> </w:t>
-      </w:r>
-      <w:r>
-        <w:rPr>
-          <w:iCs/>
-          <w:i/>
-        </w:rPr>
-        <w:t xml:space="preserve">PLOT HERE</w:t>
-      </w:r>
-      <w:r>
-        <w:t xml:space="preserve"> </w:t>
-      </w:r>
-      <w:r>
-        <w:t xml:space="preserve">Sleep Duration, Stress Level, and Age had the highest levels</w:t>
-      </w:r>
-      <w:r>
-        <w:t xml:space="preserve"> </w:t>
-      </w:r>
-      <w:r>
-        <w:t xml:space="preserve">of importance in our model. Physical Activity Level was excluded</w:t>
-      </w:r>
-      <w:r>
-        <w:t xml:space="preserve"> </w:t>
-      </w:r>
-      <w:r>
-        <w:t xml:space="preserve">entirely, which was to be expected given our exploratory data analysis</w:t>
-      </w:r>
-      <w:r>
-        <w:t xml:space="preserve"> </w:t>
-      </w:r>
-      <w:r>
-        <w:t xml:space="preserve">and simple linear regression models.</w:t>
+        <w:t xml:space="preserve">The differences between the null model and RF model’s metrics show that</w:t>
+      </w:r>
+      <w:r>
+        <w:t xml:space="preserve"> </w:t>
+      </w:r>
+      <w:r>
+        <w:t xml:space="preserve">our RF model is better suited for predicting sleep quality on unseen</w:t>
+      </w:r>
+      <w:r>
+        <w:t xml:space="preserve"> </w:t>
+      </w:r>
+      <w:r>
+        <w:t xml:space="preserve">data than a model using no predictors. The R-squared value of 0.997 is</w:t>
+      </w:r>
+      <w:r>
+        <w:t xml:space="preserve"> </w:t>
+      </w:r>
+      <w:r>
+        <w:t xml:space="preserve">extremely high; this shows that a large amount of variation is explained</w:t>
+      </w:r>
+      <w:r>
+        <w:t xml:space="preserve"> </w:t>
+      </w:r>
+      <w:r>
+        <w:t xml:space="preserve">using our RF model. The variable importance plot we created answers our</w:t>
+      </w:r>
+      <w:r>
+        <w:t xml:space="preserve"> </w:t>
+      </w:r>
+      <w:r>
+        <w:t xml:space="preserve">questions about which variables are most important for predicting sleep</w:t>
+      </w:r>
+      <w:r>
+        <w:t xml:space="preserve"> </w:t>
+      </w:r>
+      <w:r>
+        <w:t xml:space="preserve">quality. As we can see, sleep duration, stress level, and age were the</w:t>
+      </w:r>
+      <w:r>
+        <w:t xml:space="preserve"> </w:t>
+      </w:r>
+      <w:r>
+        <w:t xml:space="preserve">top three predictors for sleep quality in our data. This reflects the</w:t>
+      </w:r>
+      <w:r>
+        <w:t xml:space="preserve"> </w:t>
+      </w:r>
+      <w:r>
+        <w:t xml:space="preserve">relationships we saw in our colinearity plot as well as the clear</w:t>
+      </w:r>
+      <w:r>
+        <w:t xml:space="preserve"> </w:t>
+      </w:r>
+      <w:r>
+        <w:t xml:space="preserve">correlations we found between the variables in our EDA. We did not</w:t>
+      </w:r>
+      <w:r>
+        <w:t xml:space="preserve"> </w:t>
+      </w:r>
+      <w:r>
+        <w:t xml:space="preserve">expect to see age so high on the list; this could be due to us grouping</w:t>
+      </w:r>
+      <w:r>
+        <w:t xml:space="preserve"> </w:t>
+      </w:r>
+      <w:r>
+        <w:t xml:space="preserve">ages together in our EDA and therefore misleading us in our preliminary</w:t>
+      </w:r>
+      <w:r>
+        <w:t xml:space="preserve"> </w:t>
+      </w:r>
+      <w:r>
+        <w:t xml:space="preserve">data exploration. We did not use the groups when creating our models as</w:t>
+      </w:r>
+      <w:r>
+        <w:t xml:space="preserve"> </w:t>
+      </w:r>
+      <w:r>
+        <w:t xml:space="preserve">we learned that grouping continuous variables is a poor practice as we</w:t>
+      </w:r>
+      <w:r>
+        <w:t xml:space="preserve"> </w:t>
+      </w:r>
+      <w:r>
+        <w:t xml:space="preserve">progressed in our MADA course.</w:t>
       </w:r>
     </w:p>
     <w:p>
@@ -2181,22 +2546,47 @@
         <w:pStyle w:val="BodyText"/>
       </w:pPr>
       <w:r>
-        <w:rPr>
-          <w:iCs/>
-          <w:i/>
-        </w:rPr>
-        <w:t xml:space="preserve">Include comparison of RF Model and null model</w:t>
-      </w:r>
-    </w:p>
-    <w:bookmarkEnd w:id="50"/>
-    <w:bookmarkEnd w:id="51"/>
-    <w:bookmarkStart w:id="55" w:name="discussion-5"/>
-    <w:p>
-      <w:pPr>
-        <w:pStyle w:val="Heading1"/>
-      </w:pPr>
-      <w:r>
-        <w:t xml:space="preserve">5. Discussion (5)</w:t>
+        <w:t xml:space="preserve">Through our linear models (included in the supplementary materials</w:t>
+      </w:r>
+      <w:r>
+        <w:t xml:space="preserve"> </w:t>
+      </w:r>
+      <w:r>
+        <w:t xml:space="preserve">folder), we determined that our hypotheses regarding each variable’s</w:t>
+      </w:r>
+      <w:r>
+        <w:t xml:space="preserve"> </w:t>
+      </w:r>
+      <w:r>
+        <w:t xml:space="preserve">effect on quality of sleep were supported. The variables determined to</w:t>
+      </w:r>
+      <w:r>
+        <w:t xml:space="preserve"> </w:t>
+      </w:r>
+      <w:r>
+        <w:t xml:space="preserve">be the most important by our RF model had the following effects on sleep</w:t>
+      </w:r>
+      <w:r>
+        <w:t xml:space="preserve"> </w:t>
+      </w:r>
+      <w:r>
+        <w:t xml:space="preserve">quality: sleep duration was positively correlated, age was positively</w:t>
+      </w:r>
+      <w:r>
+        <w:t xml:space="preserve"> </w:t>
+      </w:r>
+      <w:r>
+        <w:t xml:space="preserve">correlated, and stress level was negatively correlated.</w:t>
+      </w:r>
+    </w:p>
+    <w:bookmarkEnd w:id="58"/>
+    <w:bookmarkStart w:id="59" w:name="strengths-and-limitations"/>
+    <w:p>
+      <w:pPr>
+        <w:pStyle w:val="Heading2"/>
+      </w:pPr>
+      <w:r>
+        <w:t xml:space="preserve">5.2 Strengths and Limitations</w:t>
       </w:r>
     </w:p>
     <w:p>
@@ -2204,20 +2594,151 @@
         <w:pStyle w:val="FirstParagraph"/>
       </w:pPr>
       <w:r>
-        <w:rPr>
-          <w:iCs/>
-          <w:i/>
-        </w:rPr>
-        <w:t xml:space="preserve">PART 5</w:t>
-      </w:r>
-    </w:p>
-    <w:bookmarkStart w:id="52" w:name="summary"/>
+        <w:t xml:space="preserve">The main limitations of our models stemmed from the data itself. As</w:t>
+      </w:r>
+      <w:r>
+        <w:t xml:space="preserve"> </w:t>
+      </w:r>
+      <w:r>
+        <w:t xml:space="preserve">stated in our introduction section, we have been unable to identify</w:t>
+      </w:r>
+      <w:r>
+        <w:t xml:space="preserve"> </w:t>
+      </w:r>
+      <w:r>
+        <w:t xml:space="preserve">exactly where the data were collected and how it was gathered. The</w:t>
+      </w:r>
+      <w:r>
+        <w:t xml:space="preserve"> </w:t>
+      </w:r>
+      <w:r>
+        <w:t xml:space="preserve">values for stress level and sleep duration were also based on a</w:t>
+      </w:r>
+      <w:r>
+        <w:t xml:space="preserve"> </w:t>
+      </w:r>
+      <w:r>
+        <w:t xml:space="preserve">subjective rating given by each participant in the study; this could</w:t>
+      </w:r>
+      <w:r>
+        <w:t xml:space="preserve"> </w:t>
+      </w:r>
+      <w:r>
+        <w:t xml:space="preserve">introduce individual bias to the data and prevent an objective</w:t>
+      </w:r>
+      <w:r>
+        <w:t xml:space="preserve"> </w:t>
+      </w:r>
+      <w:r>
+        <w:t xml:space="preserve">evaluation of the effect of these variables. An inherent limitation in</w:t>
+      </w:r>
+      <w:r>
+        <w:t xml:space="preserve"> </w:t>
+      </w:r>
+      <w:r>
+        <w:t xml:space="preserve">RF models is difficulty of interpretation; we attempted to minimize this</w:t>
+      </w:r>
+      <w:r>
+        <w:t xml:space="preserve"> </w:t>
+      </w:r>
+      <w:r>
+        <w:t xml:space="preserve">by creating easy to read tables and graphs for the results. Future</w:t>
+      </w:r>
+      <w:r>
+        <w:t xml:space="preserve"> </w:t>
+      </w:r>
+      <w:r>
+        <w:t xml:space="preserve">analyses would benefit from more detailed meta data and a better</w:t>
+      </w:r>
+      <w:r>
+        <w:t xml:space="preserve"> </w:t>
+      </w:r>
+      <w:r>
+        <w:t xml:space="preserve">understanding of the experimental design that generated our</w:t>
+      </w:r>
+      <w:r>
+        <w:t xml:space="preserve"> </w:t>
+      </w:r>
+      <w:r>
+        <w:t xml:space="preserve">observations.</w:t>
+      </w:r>
+    </w:p>
+    <w:p>
+      <w:pPr>
+        <w:pStyle w:val="BodyText"/>
+      </w:pPr>
+      <w:r>
+        <w:t xml:space="preserve">The strengths of our analysis lie in the easily interpretation of our</w:t>
+      </w:r>
+      <w:r>
+        <w:t xml:space="preserve"> </w:t>
+      </w:r>
+      <w:r>
+        <w:t xml:space="preserve">GLMs and the predictive power of an RF model. We were able to clearly</w:t>
+      </w:r>
+      <w:r>
+        <w:t xml:space="preserve"> </w:t>
+      </w:r>
+      <w:r>
+        <w:t xml:space="preserve">display and quantify the relationships between our predictors and sleep</w:t>
+      </w:r>
+      <w:r>
+        <w:t xml:space="preserve"> </w:t>
+      </w:r>
+      <w:r>
+        <w:t xml:space="preserve">quality, answering our question about each variable’s effect on our</w:t>
+      </w:r>
+      <w:r>
+        <w:t xml:space="preserve"> </w:t>
+      </w:r>
+      <w:r>
+        <w:t xml:space="preserve">outcome of interest. We were also able to create a powerful RF model</w:t>
+      </w:r>
+      <w:r>
+        <w:t xml:space="preserve"> </w:t>
+      </w:r>
+      <w:r>
+        <w:t xml:space="preserve">that explained nearly all of the variation in our data as well as a</w:t>
+      </w:r>
+      <w:r>
+        <w:t xml:space="preserve"> </w:t>
+      </w:r>
+      <w:r>
+        <w:t xml:space="preserve">ranking of each variable’s impact on sleep quality. Fitting our RF model</w:t>
+      </w:r>
+      <w:r>
+        <w:t xml:space="preserve"> </w:t>
+      </w:r>
+      <w:r>
+        <w:t xml:space="preserve">with CV allowed us to train the model to create predictions for</w:t>
+      </w:r>
+      <w:r>
+        <w:t xml:space="preserve"> </w:t>
+      </w:r>
+      <w:r>
+        <w:t xml:space="preserve">“</w:t>
+      </w:r>
+      <w:r>
+        <w:t xml:space="preserve">unseen</w:t>
+      </w:r>
+      <w:r>
+        <w:t xml:space="preserve">”</w:t>
+      </w:r>
+      <w:r>
+        <w:t xml:space="preserve"> </w:t>
+      </w:r>
+      <w:r>
+        <w:t xml:space="preserve">data as well.</w:t>
+      </w:r>
+    </w:p>
+    <w:bookmarkEnd w:id="59"/>
+    <w:bookmarkStart w:id="60" w:name="conclusion"/>
     <w:p>
       <w:pPr>
         <w:pStyle w:val="Heading2"/>
       </w:pPr>
       <w:r>
-        <w:t xml:space="preserve">5.1 Summary</w:t>
+        <w:t xml:space="preserve">5.3 Conclusion</w:t>
       </w:r>
     </w:p>
     <w:p>
@@ -2225,81 +2746,61 @@
         <w:pStyle w:val="FirstParagraph"/>
       </w:pPr>
       <w:r>
-        <w:rPr>
-          <w:iCs/>
-          <w:i/>
-        </w:rPr>
-        <w:t xml:space="preserve">PART 5</w:t>
-      </w:r>
-    </w:p>
-    <w:bookmarkEnd w:id="52"/>
-    <w:bookmarkStart w:id="53" w:name="strengths-and-limitations"/>
-    <w:p>
-      <w:pPr>
-        <w:pStyle w:val="Heading2"/>
-      </w:pPr>
-      <w:r>
-        <w:t xml:space="preserve">5.2 Strengths and Limitations</w:t>
-      </w:r>
-    </w:p>
-    <w:p>
-      <w:pPr>
-        <w:pStyle w:val="FirstParagraph"/>
-      </w:pPr>
-      <w:r>
-        <w:rPr>
-          <w:iCs/>
-          <w:i/>
-        </w:rPr>
-        <w:t xml:space="preserve">PART 5</w:t>
-      </w:r>
-    </w:p>
-    <w:p>
-      <w:pPr>
-        <w:pStyle w:val="BodyText"/>
-      </w:pPr>
-      <w:r>
-        <w:rPr>
-          <w:iCs/>
-          <w:i/>
-        </w:rPr>
-        <w:t xml:space="preserve">Include that all parameters were self-reported and thus subjected to</w:t>
-      </w:r>
-      <w:r>
-        <w:rPr>
-          <w:iCs/>
-          <w:i/>
-        </w:rPr>
-        <w:t xml:space="preserve"> </w:t>
-      </w:r>
-      <w:r>
-        <w:rPr>
-          <w:iCs/>
-          <w:i/>
-        </w:rPr>
-        <w:t xml:space="preserve">bias</w:t>
-      </w:r>
-    </w:p>
-    <w:bookmarkEnd w:id="53"/>
-    <w:bookmarkStart w:id="54" w:name="conclusion"/>
-    <w:p>
-      <w:pPr>
-        <w:pStyle w:val="Heading2"/>
-      </w:pPr>
-      <w:r>
-        <w:t xml:space="preserve">5.3 Conclusion</w:t>
-      </w:r>
-    </w:p>
-    <w:p>
-      <w:pPr>
-        <w:pStyle w:val="FirstParagraph"/>
-      </w:pPr>
-      <w:r>
-        <w:rPr>
-          <w:iCs/>
-          <w:i/>
-        </w:rPr>
-        <w:t xml:space="preserve">PART 5</w:t>
+        <w:t xml:space="preserve">Overall, while our study limitations prevent us from generalizing the</w:t>
+      </w:r>
+      <w:r>
+        <w:t xml:space="preserve"> </w:t>
+      </w:r>
+      <w:r>
+        <w:t xml:space="preserve">findings of this analysis broadly, we were able to clearly answer our</w:t>
+      </w:r>
+      <w:r>
+        <w:t xml:space="preserve"> </w:t>
+      </w:r>
+      <w:r>
+        <w:t xml:space="preserve">questions about the data. Our findings supported our hypotheses about</w:t>
+      </w:r>
+      <w:r>
+        <w:t xml:space="preserve"> </w:t>
+      </w:r>
+      <w:r>
+        <w:t xml:space="preserve">the effects of each predictor on sleep quality. However, our hypothesis</w:t>
+      </w:r>
+      <w:r>
+        <w:t xml:space="preserve"> </w:t>
+      </w:r>
+      <w:r>
+        <w:t xml:space="preserve">about which variables would be the most important was not supported by</w:t>
+      </w:r>
+      <w:r>
+        <w:t xml:space="preserve"> </w:t>
+      </w:r>
+      <w:r>
+        <w:t xml:space="preserve">the analysis. Instead, we determined that stress level, sleep duration,</w:t>
+      </w:r>
+      <w:r>
+        <w:t xml:space="preserve"> </w:t>
+      </w:r>
+      <w:r>
+        <w:t xml:space="preserve">and age were the most important predictors for our outcome of interest.</w:t>
+      </w:r>
+      <w:r>
+        <w:t xml:space="preserve"> </w:t>
+      </w:r>
+      <w:r>
+        <w:t xml:space="preserve">Ultimately, the results indicate that the sleep quality of this study’s</w:t>
+      </w:r>
+      <w:r>
+        <w:t xml:space="preserve"> </w:t>
+      </w:r>
+      <w:r>
+        <w:t xml:space="preserve">participants is impacted disproportionately by an assortment of</w:t>
+      </w:r>
+      <w:r>
+        <w:t xml:space="preserve"> </w:t>
+      </w:r>
+      <w:r>
+        <w:t xml:space="preserve">variables dealing with physical, mental, and environmental factors.</w:t>
       </w:r>
     </w:p>
     <w:p>
@@ -2307,9 +2808,9 @@
         <w:br w:type="page"/>
       </w:r>
     </w:p>
-    <w:bookmarkEnd w:id="54"/>
-    <w:bookmarkEnd w:id="55"/>
-    <w:bookmarkStart w:id="56" w:name="references"/>
+    <w:bookmarkEnd w:id="60"/>
+    <w:bookmarkEnd w:id="61"/>
+    <w:bookmarkStart w:id="62" w:name="references"/>
     <w:p>
       <w:pPr>
         <w:pStyle w:val="Heading1"/>
@@ -2390,7 +2891,79 @@
         <w:t xml:space="preserve">score)</w:t>
       </w:r>
     </w:p>
-    <w:bookmarkEnd w:id="56"/>
+    <w:p>
+      <w:pPr>
+        <w:pStyle w:val="BodyText"/>
+      </w:pPr>
+      <w:r>
+        <w:t xml:space="preserve">https://www.ncbi.nlm.nih.gov/pmc/articles/PMC8345503/ –&gt; blood</w:t>
+      </w:r>
+      <w:r>
+        <w:t xml:space="preserve"> </w:t>
+      </w:r>
+      <w:r>
+        <w:t xml:space="preserve">pressure and sleep</w:t>
+      </w:r>
+    </w:p>
+    <w:p>
+      <w:pPr>
+        <w:pStyle w:val="BodyText"/>
+      </w:pPr>
+      <w:r>
+        <w:t xml:space="preserve">https://www.ncbi.nlm.nih.gov/pmc/articles/PMC9815923/#:~:text=Patients%20with%20hypertension%20commonly%20complain,an%20increased%20risk%20of%20insomnia.</w:t>
+      </w:r>
+      <w:r>
+        <w:t xml:space="preserve"> </w:t>
+      </w:r>
+      <w:r>
+        <w:t xml:space="preserve">–&gt; hypertension and insomnia</w:t>
+      </w:r>
+    </w:p>
+    <w:p>
+      <w:pPr>
+        <w:pStyle w:val="BodyText"/>
+      </w:pPr>
+      <w:r>
+        <w:t xml:space="preserve">https://www.apa.org/news/press/releases/stress/2013/sleep –&gt; sleep</w:t>
+      </w:r>
+      <w:r>
+        <w:t xml:space="preserve"> </w:t>
+      </w:r>
+      <w:r>
+        <w:t xml:space="preserve">duration &amp; stress on sleep quality</w:t>
+      </w:r>
+    </w:p>
+    <w:p>
+      <w:pPr>
+        <w:pStyle w:val="BodyText"/>
+      </w:pPr>
+      <w:r>
+        <w:t xml:space="preserve">https://www.ncbi.nlm.nih.gov/pmc/articles/PMC10503965/#:~:text=Regular%20physical%20activity%20can%20lead,managing%20sleep%20disorders%20like%20insomnia.</w:t>
+      </w:r>
+      <w:r>
+        <w:t xml:space="preserve"> </w:t>
+      </w:r>
+      <w:r>
+        <w:t xml:space="preserve">–&gt; physical activity and sleep quality</w:t>
+      </w:r>
+    </w:p>
+    <w:p>
+      <w:pPr>
+        <w:pStyle w:val="BodyText"/>
+      </w:pPr>
+      <w:r>
+        <w:t xml:space="preserve">https://www.heart.org/en/health-topics/high-blood-pressure</w:t>
+      </w:r>
+    </w:p>
+    <w:p>
+      <w:pPr>
+        <w:pStyle w:val="BodyText"/>
+      </w:pPr>
+      <w:r>
+        <w:t xml:space="preserve">https://www.10000steps.org.au/articles/healthy-lifestyles/counting-steps/#:~:text=The%20following%20pedometer%20indices%20have%20been%20developed%20to,day%205%20Highly%20active%20is%20more%20than%2012%2C500</w:t>
+      </w:r>
+    </w:p>
+    <w:bookmarkEnd w:id="62"/>
     <w:sectPr/>
   </w:body>
 </w:document>

</xml_diff>

<commit_message>
Supplementary file and table modifications
Formatted the supplementary file and cleaned the linear model table in the manuscript.
</commit_message>
<xml_diff>
--- a/products/manuscript/Manuscript.docx
+++ b/products/manuscript/Manuscript.docx
@@ -124,37 +124,31 @@
         <w:pStyle w:val="FirstParagraph"/>
       </w:pPr>
       <w:r>
-        <w:t xml:space="preserve">For our project, we obtained a dataset from</w:t>
-      </w:r>
-      <w:r>
-        <w:t xml:space="preserve"> </w:t>
-      </w:r>
-      <w:r>
-        <w:t xml:space="preserve">Kaggle.com containing 373 observations of</w:t>
-      </w:r>
-      <w:r>
-        <w:t xml:space="preserve"> </w:t>
-      </w:r>
-      <w:r>
-        <w:t xml:space="preserve">13 variables from a study on different factors that may affect sleep</w:t>
-      </w:r>
-      <w:r>
-        <w:t xml:space="preserve"> </w:t>
-      </w:r>
-      <w:r>
-        <w:t xml:space="preserve">quality. Variables of interest from the study included physical activity</w:t>
-      </w:r>
-      <w:r>
-        <w:t xml:space="preserve"> </w:t>
-      </w:r>
-      <w:r>
-        <w:t xml:space="preserve">level, age, sex, occupation, stress, gender, BMI, blood pressure, and</w:t>
-      </w:r>
-      <w:r>
-        <w:t xml:space="preserve"> </w:t>
-      </w:r>
-      <w:r>
-        <w:t xml:space="preserve">sleep duration. In</w:t>
+        <w:t xml:space="preserve">For our project, we obtained a dataset from Kaggle.com containing 373</w:t>
+      </w:r>
+      <w:r>
+        <w:t xml:space="preserve"> </w:t>
+      </w:r>
+      <w:r>
+        <w:t xml:space="preserve">observations of 13 variables from a study on different factors that may</w:t>
+      </w:r>
+      <w:r>
+        <w:t xml:space="preserve"> </w:t>
+      </w:r>
+      <w:r>
+        <w:t xml:space="preserve">affect sleep quality. Variables of interest from the study included</w:t>
+      </w:r>
+      <w:r>
+        <w:t xml:space="preserve"> </w:t>
+      </w:r>
+      <w:r>
+        <w:t xml:space="preserve">physical activity level, age, sex, occupation, stress, gender, BMI,</w:t>
+      </w:r>
+      <w:r>
+        <w:t xml:space="preserve"> </w:t>
+      </w:r>
+      <w:r>
+        <w:t xml:space="preserve">blood pressure, and sleep duration. In</w:t>
       </w:r>
       <w:r>
         <w:t xml:space="preserve"> </w:t>
@@ -171,55 +165,61 @@
         <w:t xml:space="preserve"> </w:t>
       </w:r>
       <w:r>
-        <w:t xml:space="preserve">(version 4.3.1), we used a combination of packages to create models</w:t>
-      </w:r>
-      <w:r>
-        <w:t xml:space="preserve"> </w:t>
-      </w:r>
-      <w:r>
-        <w:t xml:space="preserve">suitable for answering our primary question: which variables are most</w:t>
-      </w:r>
-      <w:r>
-        <w:t xml:space="preserve"> </w:t>
-      </w:r>
-      <w:r>
-        <w:t xml:space="preserve">important for determining an individual’s sleep quality and what effect</w:t>
-      </w:r>
-      <w:r>
-        <w:t xml:space="preserve"> </w:t>
-      </w:r>
-      <w:r>
-        <w:t xml:space="preserve">do they have? After conducting an exploratory data analysis (EDA) we</w:t>
-      </w:r>
-      <w:r>
-        <w:t xml:space="preserve"> </w:t>
-      </w:r>
-      <w:r>
-        <w:t xml:space="preserve">hypothesized that stress, sleep duration, and occupation would have the</w:t>
-      </w:r>
-      <w:r>
-        <w:t xml:space="preserve"> </w:t>
-      </w:r>
-      <w:r>
-        <w:t xml:space="preserve">largest impact on sleep quality. We believed that stress and sleep</w:t>
-      </w:r>
-      <w:r>
-        <w:t xml:space="preserve"> </w:t>
-      </w:r>
-      <w:r>
-        <w:t xml:space="preserve">quality would be negatively correlated, sleep duration and quality would</w:t>
-      </w:r>
-      <w:r>
-        <w:t xml:space="preserve"> </w:t>
-      </w:r>
-      <w:r>
-        <w:t xml:space="preserve">be positively correlated, and that jobs with longer or more variable</w:t>
-      </w:r>
-      <w:r>
-        <w:t xml:space="preserve"> </w:t>
-      </w:r>
-      <w:r>
-        <w:t xml:space="preserve">hours would negatively affect sleep quality.</w:t>
+        <w:t xml:space="preserve">(version 4.3.1),</w:t>
+      </w:r>
+      <w:r>
+        <w:t xml:space="preserve"> </w:t>
+      </w:r>
+      <w:r>
+        <w:t xml:space="preserve">we used a combination of packages to create models suitable for</w:t>
+      </w:r>
+      <w:r>
+        <w:t xml:space="preserve"> </w:t>
+      </w:r>
+      <w:r>
+        <w:t xml:space="preserve">answering our primary question: which variables are most important for</w:t>
+      </w:r>
+      <w:r>
+        <w:t xml:space="preserve"> </w:t>
+      </w:r>
+      <w:r>
+        <w:t xml:space="preserve">determining an individual’s sleep quality and what effect do they have?</w:t>
+      </w:r>
+      <w:r>
+        <w:t xml:space="preserve"> </w:t>
+      </w:r>
+      <w:r>
+        <w:t xml:space="preserve">After conducting an exploratory data analysis (EDA) we hypothesized that</w:t>
+      </w:r>
+      <w:r>
+        <w:t xml:space="preserve"> </w:t>
+      </w:r>
+      <w:r>
+        <w:t xml:space="preserve">stress, sleep duration, and occupation would have the largest impact on</w:t>
+      </w:r>
+      <w:r>
+        <w:t xml:space="preserve"> </w:t>
+      </w:r>
+      <w:r>
+        <w:t xml:space="preserve">sleep quality. We believed that stress and sleep quality would be</w:t>
+      </w:r>
+      <w:r>
+        <w:t xml:space="preserve"> </w:t>
+      </w:r>
+      <w:r>
+        <w:t xml:space="preserve">negatively correlated, sleep duration and quality would be positively</w:t>
+      </w:r>
+      <w:r>
+        <w:t xml:space="preserve"> </w:t>
+      </w:r>
+      <w:r>
+        <w:t xml:space="preserve">correlated, and that jobs with longer or more variable hours would</w:t>
+      </w:r>
+      <w:r>
+        <w:t xml:space="preserve"> </w:t>
+      </w:r>
+      <w:r>
+        <w:t xml:space="preserve">negatively affect sleep quality.</w:t>
       </w:r>
     </w:p>
     <w:p>
@@ -664,19 +664,19 @@
         <w:t xml:space="preserve"> </w:t>
       </w:r>
       <w:r>
-        <w:t xml:space="preserve">where increased stress levels negatively impact sleep quality. We expect to see</w:t>
-      </w:r>
-      <w:r>
-        <w:t xml:space="preserve"> </w:t>
-      </w:r>
-      <w:r>
-        <w:t xml:space="preserve">a positive association between increasing physical activity levels and</w:t>
-      </w:r>
-      <w:r>
-        <w:t xml:space="preserve"> </w:t>
-      </w:r>
-      <w:r>
-        <w:t xml:space="preserve">sleep quality until the point of</w:t>
+        <w:t xml:space="preserve">where increased stress levels negatively impact sleep quality. We expect</w:t>
+      </w:r>
+      <w:r>
+        <w:t xml:space="preserve"> </w:t>
+      </w:r>
+      <w:r>
+        <w:t xml:space="preserve">to see a positive association between increasing physical activity</w:t>
+      </w:r>
+      <w:r>
+        <w:t xml:space="preserve"> </w:t>
+      </w:r>
+      <w:r>
+        <w:t xml:space="preserve">levels and sleep quality until the point of</w:t>
       </w:r>
       <w:r>
         <w:t xml:space="preserve"> </w:t>
@@ -901,7 +901,19 @@
           <w:rPr>
             <w:rStyle w:val="Hyperlink"/>
           </w:rPr>
-          <w:t xml:space="preserve">10,000 steps</w:t>
+          <w:t xml:space="preserve">10,000</w:t>
+        </w:r>
+        <w:r>
+          <w:rPr>
+            <w:rStyle w:val="Hyperlink"/>
+          </w:rPr>
+          <w:t xml:space="preserve"> </w:t>
+        </w:r>
+        <w:r>
+          <w:rPr>
+            <w:rStyle w:val="Hyperlink"/>
+          </w:rPr>
+          <w:t xml:space="preserve">steps</w:t>
         </w:r>
       </w:hyperlink>
       <w:r>
@@ -2206,14 +2218,14 @@
       <w:r>
         <w:drawing>
           <wp:inline>
-            <wp:extent cx="5334000" cy="4985144"/>
+            <wp:extent cx="5334000" cy="6322193"/>
             <wp:effectExtent b="0" l="0" r="0" t="0"/>
-            <wp:docPr descr="Table 1: The results of our GLMs. The “term” column identifies the category/variable being analyzed. The “model” column identifies the predictors used to fit each model. The “statistic” column is a relative measure of the strength of the relationship between each predictor and sleep quality. The “estimate” column shows the predicted change in sleep quality score as a result of each associated predictor." title="" id="50" name="Picture"/>
+            <wp:docPr descr="Table 1: The results of our GLMs. The “term” column identifies the category/variable being analyzed. The “model” column identifies the predictors used to fit each model. The “statistic” column is a relative measure of the strength of the relationship between each predictor and sleep quality. The “estimate” column shows the predicted change in sleep quality score as a result of each associated predictor. Each reference category that is used for categorical variables is included next to the term in parentheses (e.g. Reference: Female)." title="" id="50" name="Picture"/>
             <a:graphic>
               <a:graphicData uri="http://schemas.openxmlformats.org/drawingml/2006/picture">
                 <pic:pic>
                   <pic:nvPicPr>
-                    <pic:cNvPr descr="images/table.png" id="51" name="Picture"/>
+                    <pic:cNvPr descr="images/table-01.png" id="51" name="Picture"/>
                     <pic:cNvPicPr>
                       <a:picLocks noChangeArrowheads="1" noChangeAspect="1"/>
                     </pic:cNvPicPr>
@@ -2227,7 +2239,7 @@
                   <pic:spPr bwMode="auto">
                     <a:xfrm>
                       <a:off x="0" y="0"/>
-                      <a:ext cx="5334000" cy="4985144"/>
+                      <a:ext cx="5334000" cy="6322193"/>
                     </a:xfrm>
                     <a:prstGeom prst="rect">
                       <a:avLst/>
@@ -2353,13 +2365,19 @@
         <w:t xml:space="preserve"> </w:t>
       </w:r>
       <w:r>
-        <w:t xml:space="preserve">quality score as a result of each associated</w:t>
-      </w:r>
-      <w:r>
-        <w:t xml:space="preserve"> </w:t>
-      </w:r>
-      <w:r>
-        <w:t xml:space="preserve">predictor.</w:t>
+        <w:t xml:space="preserve">quality score as a result of each associated predictor. Each reference</w:t>
+      </w:r>
+      <w:r>
+        <w:t xml:space="preserve"> </w:t>
+      </w:r>
+      <w:r>
+        <w:t xml:space="preserve">category that is used for categorical variables is included next to the</w:t>
+      </w:r>
+      <w:r>
+        <w:t xml:space="preserve"> </w:t>
+      </w:r>
+      <w:r>
+        <w:t xml:space="preserve">term in parentheses (e.g. Reference: Female).</w:t>
       </w:r>
     </w:p>
     <w:p>
@@ -2427,13 +2445,7 @@
         <w:t xml:space="preserve"> </w:t>
       </w:r>
       <w:r>
-        <w:t xml:space="preserve">reference category (e.g. the intercept for the Gender model represents</w:t>
-      </w:r>
-      <w:r>
-        <w:t xml:space="preserve"> </w:t>
-      </w:r>
-      <w:r>
-        <w:t xml:space="preserve">the expected sleep quality score for females).</w:t>
+        <w:t xml:space="preserve">reference category that the others are being compared to.</w:t>
       </w:r>
     </w:p>
     <w:bookmarkEnd w:id="52"/>
@@ -2877,31 +2889,37 @@
         <w:t xml:space="preserve"> </w:t>
       </w:r>
       <w:r>
-        <w:t xml:space="preserve">by creating easy to read tables and graphs for the results.</w:t>
-      </w:r>
-      <w:r>
-        <w:t xml:space="preserve"> </w:t>
-      </w:r>
-      <w:r>
-        <w:t xml:space="preserve">We chose not to split our data into a train/test split due to the small number of observations and presence of rare values in our data. We believe that fitting using CV minimized the downsides of this. Future</w:t>
-      </w:r>
-      <w:r>
-        <w:t xml:space="preserve"> </w:t>
-      </w:r>
-      <w:r>
-        <w:t xml:space="preserve">analyses would benefit from more detailed meta data and a better</w:t>
-      </w:r>
-      <w:r>
-        <w:t xml:space="preserve"> </w:t>
-      </w:r>
-      <w:r>
-        <w:t xml:space="preserve">understanding of the experimental design that generated our</w:t>
-      </w:r>
-      <w:r>
-        <w:t xml:space="preserve"> </w:t>
-      </w:r>
-      <w:r>
-        <w:t xml:space="preserve">observations.</w:t>
+        <w:t xml:space="preserve">by creating easy to read tables and graphs for the results. We chose not</w:t>
+      </w:r>
+      <w:r>
+        <w:t xml:space="preserve"> </w:t>
+      </w:r>
+      <w:r>
+        <w:t xml:space="preserve">to split our data into a train/test split due to the small number of</w:t>
+      </w:r>
+      <w:r>
+        <w:t xml:space="preserve"> </w:t>
+      </w:r>
+      <w:r>
+        <w:t xml:space="preserve">observations and presence of rare values in our data. We believe that</w:t>
+      </w:r>
+      <w:r>
+        <w:t xml:space="preserve"> </w:t>
+      </w:r>
+      <w:r>
+        <w:t xml:space="preserve">fitting using CV minimized the downsides of this. Future analyses would</w:t>
+      </w:r>
+      <w:r>
+        <w:t xml:space="preserve"> </w:t>
+      </w:r>
+      <w:r>
+        <w:t xml:space="preserve">benefit from more detailed meta data and a better understanding of the</w:t>
+      </w:r>
+      <w:r>
+        <w:t xml:space="preserve"> </w:t>
+      </w:r>
+      <w:r>
+        <w:t xml:space="preserve">experimental design that generated our observations.</w:t>
       </w:r>
     </w:p>
     <w:p>

</xml_diff>

<commit_message>
pushing for zane to look
</commit_message>
<xml_diff>
--- a/products/manuscript/Manuscript.docx
+++ b/products/manuscript/Manuscript.docx
@@ -1396,6 +1396,38 @@
       </w:r>
       <w:r>
         <w:t xml:space="preserve">data to predict on an unseen dataset.</w:t>
+      </w:r>
+    </w:p>
+    <w:p>
+      <w:pPr>
+        <w:pStyle w:val="BodyText"/>
+      </w:pPr>
+      <w:r>
+        <w:t xml:space="preserve">For our LASSO Regression model, used a 5-fold Cross-Validation repeated 5 times</w:t>
+      </w:r>
+      <w:r>
+        <w:t xml:space="preserve"> </w:t>
+      </w:r>
+      <w:r>
+        <w:t xml:space="preserve">to train our data. We used a tuning parameters and penalties within the tuning</w:t>
+      </w:r>
+      <w:r>
+        <w:t xml:space="preserve"> </w:t>
+      </w:r>
+      <w:r>
+        <w:t xml:space="preserve">grid. Using a regularization method for this analysis was something we were</w:t>
+      </w:r>
+      <w:r>
+        <w:t xml:space="preserve"> </w:t>
+      </w:r>
+      <w:r>
+        <w:t xml:space="preserve">concerned about due to the high level of correlation between predictors;</w:t>
+      </w:r>
+      <w:r>
+        <w:t xml:space="preserve"> </w:t>
+      </w:r>
+      <w:r>
+        <w:t xml:space="preserve">however, we wanted to include it to ensure a more robust analysis of our data.</w:t>
       </w:r>
     </w:p>
     <w:bookmarkEnd w:id="33"/>
@@ -1742,7 +1774,7 @@
     </w:p>
     <w:bookmarkEnd w:id="35"/>
     <w:bookmarkEnd w:id="36"/>
-    <w:bookmarkStart w:id="60" w:name="results-4"/>
+    <w:bookmarkStart w:id="66" w:name="results-4"/>
     <w:p>
       <w:pPr>
         <w:pStyle w:val="Heading1"/>
@@ -1751,7 +1783,7 @@
         <w:t xml:space="preserve">4. Results (4)</w:t>
       </w:r>
     </w:p>
-    <w:bookmarkStart w:id="52" w:name="outcomes-of-interest"/>
+    <w:bookmarkStart w:id="58" w:name="outcomes-of-interest"/>
     <w:p>
       <w:pPr>
         <w:pStyle w:val="Heading2"/>
@@ -2218,20 +2250,176 @@
       <w:r>
         <w:drawing>
           <wp:inline>
-            <wp:extent cx="5334000" cy="6322193"/>
+            <wp:extent cx="5334000" cy="3295804"/>
             <wp:effectExtent b="0" l="0" r="0" t="0"/>
-            <wp:docPr descr="Table 1: The results of our GLMs. The “term” column identifies the category/variable being analyzed. The “model” column identifies the predictors used to fit each model. The “statistic” column is a relative measure of the strength of the relationship between each predictor and sleep quality. The “estimate” column shows the predicted change in sleep quality score as a result of each associated predictor. Each reference category that is used for categorical variables is included next to the term in parentheses (e.g. Reference: Female)." title="" id="50" name="Picture"/>
+            <wp:docPr descr="Figure 6: LASSO Tuning Results" title="" id="50" name="Picture"/>
             <a:graphic>
               <a:graphicData uri="http://schemas.openxmlformats.org/drawingml/2006/picture">
                 <pic:pic>
                   <pic:nvPicPr>
-                    <pic:cNvPr descr="images/table-01.png" id="51" name="Picture"/>
+                    <pic:cNvPr descr="images/lasso_tuneresults.png" id="51" name="Picture"/>
                     <pic:cNvPicPr>
                       <a:picLocks noChangeArrowheads="1" noChangeAspect="1"/>
                     </pic:cNvPicPr>
                   </pic:nvPicPr>
                   <pic:blipFill>
                     <a:blip r:embed="rId49"/>
+                    <a:stretch>
+                      <a:fillRect/>
+                    </a:stretch>
+                  </pic:blipFill>
+                  <pic:spPr bwMode="auto">
+                    <a:xfrm>
+                      <a:off x="0" y="0"/>
+                      <a:ext cx="5334000" cy="3295804"/>
+                    </a:xfrm>
+                    <a:prstGeom prst="rect">
+                      <a:avLst/>
+                    </a:prstGeom>
+                    <a:noFill/>
+                    <a:ln w="9525">
+                      <a:noFill/>
+                      <a:headEnd/>
+                      <a:tailEnd/>
+                    </a:ln>
+                  </pic:spPr>
+                </pic:pic>
+              </a:graphicData>
+            </a:graphic>
+          </wp:inline>
+        </w:drawing>
+      </w:r>
+    </w:p>
+    <w:p>
+      <w:pPr>
+        <w:pStyle w:val="ImageCaption"/>
+      </w:pPr>
+      <w:r>
+        <w:t xml:space="preserve">Figure 6: LASSO Tuning Results</w:t>
+      </w:r>
+    </w:p>
+    <w:p>
+      <w:pPr>
+        <w:pStyle w:val="BodyText"/>
+      </w:pPr>
+      <w:r>
+        <w:t xml:space="preserve">Figure 6 suggests that regularization may not be the best fit for our data.</w:t>
+      </w:r>
+      <w:r>
+        <w:t xml:space="preserve"> </w:t>
+      </w:r>
+      <w:r>
+        <w:t xml:space="preserve">Though the RMSE values are small, we should be careful in analyzing this model</w:t>
+      </w:r>
+      <w:r>
+        <w:t xml:space="preserve"> </w:t>
+      </w:r>
+      <w:r>
+        <w:t xml:space="preserve">due to the high level of correlation and collinearity between variables.</w:t>
+      </w:r>
+    </w:p>
+    <w:p>
+      <w:pPr>
+        <w:pStyle w:val="CaptionedFigure"/>
+      </w:pPr>
+      <w:r>
+        <w:drawing>
+          <wp:inline>
+            <wp:extent cx="5334000" cy="3295804"/>
+            <wp:effectExtent b="0" l="0" r="0" t="0"/>
+            <wp:docPr descr="Figure 7: The observed vs. predicted values for our “LASSO Model." title="" id="53" name="Picture"/>
+            <a:graphic>
+              <a:graphicData uri="http://schemas.openxmlformats.org/drawingml/2006/picture">
+                <pic:pic>
+                  <pic:nvPicPr>
+                    <pic:cNvPr descr="images/lasso_obsvpred.png" id="54" name="Picture"/>
+                    <pic:cNvPicPr>
+                      <a:picLocks noChangeArrowheads="1" noChangeAspect="1"/>
+                    </pic:cNvPicPr>
+                  </pic:nvPicPr>
+                  <pic:blipFill>
+                    <a:blip r:embed="rId52"/>
+                    <a:stretch>
+                      <a:fillRect/>
+                    </a:stretch>
+                  </pic:blipFill>
+                  <pic:spPr bwMode="auto">
+                    <a:xfrm>
+                      <a:off x="0" y="0"/>
+                      <a:ext cx="5334000" cy="3295804"/>
+                    </a:xfrm>
+                    <a:prstGeom prst="rect">
+                      <a:avLst/>
+                    </a:prstGeom>
+                    <a:noFill/>
+                    <a:ln w="9525">
+                      <a:noFill/>
+                      <a:headEnd/>
+                      <a:tailEnd/>
+                    </a:ln>
+                  </pic:spPr>
+                </pic:pic>
+              </a:graphicData>
+            </a:graphic>
+          </wp:inline>
+        </w:drawing>
+      </w:r>
+    </w:p>
+    <w:p>
+      <w:pPr>
+        <w:pStyle w:val="ImageCaption"/>
+      </w:pPr>
+      <w:r>
+        <w:t xml:space="preserve">Figure 7: The observed vs. predicted values for our</w:t>
+      </w:r>
+      <w:r>
+        <w:t xml:space="preserve"> </w:t>
+      </w:r>
+      <w:r>
+        <w:t xml:space="preserve">“LASSO Model.</w:t>
+      </w:r>
+    </w:p>
+    <w:p>
+      <w:pPr>
+        <w:pStyle w:val="BodyText"/>
+      </w:pPr>
+      <w:r>
+        <w:t xml:space="preserve">We can see in Figure 7 that the LASSO Model did decently well predicting on</w:t>
+      </w:r>
+      <w:r>
+        <w:t xml:space="preserve"> </w:t>
+      </w:r>
+      <w:r>
+        <w:t xml:space="preserve">the new data. The LASSO model can sufficiently predict sleep quality using</w:t>
+      </w:r>
+      <w:r>
+        <w:t xml:space="preserve"> </w:t>
+      </w:r>
+      <w:r>
+        <w:t xml:space="preserve">unseen data.</w:t>
+      </w:r>
+    </w:p>
+    <w:p>
+      <w:pPr>
+        <w:pStyle w:val="CaptionedFigure"/>
+      </w:pPr>
+      <w:r>
+        <w:drawing>
+          <wp:inline>
+            <wp:extent cx="5334000" cy="6322193"/>
+            <wp:effectExtent b="0" l="0" r="0" t="0"/>
+            <wp:docPr descr="Table 1: The results of our GLMs. The “term” column identifies the category/variable being analyzed. The “model” column identifies the predictors used to fit each model. The “statistic” column is a relative measure of the strength of the relationship between each predictor and sleep quality. The “estimate” column shows the predicted change in sleep quality score as a result of each associated predictor. Each reference category that is used for categorical variables is included next to the term in parentheses (e.g. Reference: Female)." title="" id="56" name="Picture"/>
+            <a:graphic>
+              <a:graphicData uri="http://schemas.openxmlformats.org/drawingml/2006/picture">
+                <pic:pic>
+                  <pic:nvPicPr>
+                    <pic:cNvPr descr="images/table-01.png" id="57" name="Picture"/>
+                    <pic:cNvPicPr>
+                      <a:picLocks noChangeArrowheads="1" noChangeAspect="1"/>
+                    </pic:cNvPicPr>
+                  </pic:nvPicPr>
+                  <pic:blipFill>
+                    <a:blip r:embed="rId55"/>
                     <a:stretch>
                       <a:fillRect/>
                     </a:stretch>
@@ -2448,8 +2636,8 @@
         <w:t xml:space="preserve">reference category that the others are being compared to.</w:t>
       </w:r>
     </w:p>
-    <w:bookmarkEnd w:id="52"/>
-    <w:bookmarkStart w:id="59" w:name="machine-learning-models"/>
+    <w:bookmarkEnd w:id="58"/>
+    <w:bookmarkStart w:id="65" w:name="machine-learning-models"/>
     <w:p>
       <w:pPr>
         <w:pStyle w:val="Heading2"/>
@@ -2499,18 +2687,18 @@
           <wp:inline>
             <wp:extent cx="5313145" cy="3647974"/>
             <wp:effectExtent b="0" l="0" r="0" t="0"/>
-            <wp:docPr descr="Figure 6: The ranking of each variable’s importance in determining sleep quality according to our Random Forest model." title="" id="54" name="Picture"/>
+            <wp:docPr descr="Figure 8: The ranking of each variable’s importance in determining sleep quality according to our Random Forest model." title="" id="60" name="Picture"/>
             <a:graphic>
               <a:graphicData uri="http://schemas.openxmlformats.org/drawingml/2006/picture">
                 <pic:pic>
                   <pic:nvPicPr>
-                    <pic:cNvPr descr="images/variableimportance.png" id="55" name="Picture"/>
+                    <pic:cNvPr descr="images/variableimportance.png" id="61" name="Picture"/>
                     <pic:cNvPicPr>
                       <a:picLocks noChangeArrowheads="1" noChangeAspect="1"/>
                     </pic:cNvPicPr>
                   </pic:nvPicPr>
                   <pic:blipFill>
-                    <a:blip r:embed="rId53"/>
+                    <a:blip r:embed="rId59"/>
                     <a:stretch>
                       <a:fillRect/>
                     </a:stretch>
@@ -2542,7 +2730,7 @@
         <w:pStyle w:val="ImageCaption"/>
       </w:pPr>
       <w:r>
-        <w:t xml:space="preserve">Figure 6: The ranking of each variable’s importance in determining</w:t>
+        <w:t xml:space="preserve">Figure 8: The ranking of each variable’s importance in determining</w:t>
       </w:r>
       <w:r>
         <w:t xml:space="preserve"> </w:t>
@@ -2562,7 +2750,7 @@
         <w:pStyle w:val="BodyText"/>
       </w:pPr>
       <w:r>
-        <w:t xml:space="preserve">As seen in figure 6, Sleep Duration, Stress Level, and Age had the</w:t>
+        <w:t xml:space="preserve">As seen in Figure 8, Sleep Duration, Stress Level, and Age had the</w:t>
       </w:r>
       <w:r>
         <w:t xml:space="preserve"> </w:t>
@@ -2592,18 +2780,18 @@
           <wp:inline>
             <wp:extent cx="4857750" cy="3329766"/>
             <wp:effectExtent b="0" l="0" r="0" t="0"/>
-            <wp:docPr descr="Table 2: A comparison of the RMSE and R-squared values generated by the null and RF models. The null model has no R-squared value due to its method of generating predictions." title="" id="57" name="Picture"/>
+            <wp:docPr descr="Table 2: A comparison of the RMSE and R-squared values generated by the null and RF models. The null model has no R-squared value due to its method of generating predictions." title="" id="63" name="Picture"/>
             <a:graphic>
               <a:graphicData uri="http://schemas.openxmlformats.org/drawingml/2006/picture">
                 <pic:pic>
                   <pic:nvPicPr>
-                    <pic:cNvPr descr="images/metric_table.png" id="58" name="Picture"/>
+                    <pic:cNvPr descr="images/metric_table.png" id="64" name="Picture"/>
                     <pic:cNvPicPr>
                       <a:picLocks noChangeArrowheads="1" noChangeAspect="1"/>
                     </pic:cNvPicPr>
                   </pic:nvPicPr>
                   <pic:blipFill>
-                    <a:blip r:embed="rId56"/>
+                    <a:blip r:embed="rId62"/>
                     <a:stretch>
                       <a:fillRect/>
                     </a:stretch>
@@ -2682,9 +2870,9 @@
         <w:t xml:space="preserve">predicted values.</w:t>
       </w:r>
     </w:p>
-    <w:bookmarkEnd w:id="59"/>
-    <w:bookmarkEnd w:id="60"/>
-    <w:bookmarkStart w:id="64" w:name="discussion-5"/>
+    <w:bookmarkEnd w:id="65"/>
+    <w:bookmarkEnd w:id="66"/>
+    <w:bookmarkStart w:id="70" w:name="discussion-5"/>
     <w:p>
       <w:pPr>
         <w:pStyle w:val="Heading1"/>
@@ -2693,7 +2881,7 @@
         <w:t xml:space="preserve">5. Discussion (5)</w:t>
       </w:r>
     </w:p>
-    <w:bookmarkStart w:id="61" w:name="summary"/>
+    <w:bookmarkStart w:id="67" w:name="summary"/>
     <w:p>
       <w:pPr>
         <w:pStyle w:val="Heading2"/>
@@ -2791,7 +2979,25 @@
         <w:t xml:space="preserve"> </w:t>
       </w:r>
       <w:r>
-        <w:t xml:space="preserve">progressed in our MADA course.</w:t>
+        <w:t xml:space="preserve">progressed in our MADA course. Our RF model performed better than the LASSO</w:t>
+      </w:r>
+      <w:r>
+        <w:t xml:space="preserve"> </w:t>
+      </w:r>
+      <w:r>
+        <w:t xml:space="preserve">model, which was to be expected. We struggled to create a variable importance</w:t>
+      </w:r>
+      <w:r>
+        <w:t xml:space="preserve"> </w:t>
+      </w:r>
+      <w:r>
+        <w:t xml:space="preserve">plot for the LASSO model, which could be due to sensitive parameters and</w:t>
+      </w:r>
+      <w:r>
+        <w:t xml:space="preserve"> </w:t>
+      </w:r>
+      <w:r>
+        <w:t xml:space="preserve">tuning penalties.</w:t>
       </w:r>
     </w:p>
     <w:p>
@@ -2826,8 +3032,8 @@
         <w:t xml:space="preserve">was positively correlated, and stress level was negatively correlated.</w:t>
       </w:r>
     </w:p>
-    <w:bookmarkEnd w:id="61"/>
-    <w:bookmarkStart w:id="62" w:name="strengths-and-limitations"/>
+    <w:bookmarkEnd w:id="67"/>
+    <w:bookmarkStart w:id="68" w:name="strengths-and-limitations"/>
     <w:p>
       <w:pPr>
         <w:pStyle w:val="Heading2"/>
@@ -2927,6 +3133,32 @@
         <w:pStyle w:val="BodyText"/>
       </w:pPr>
       <w:r>
+        <w:t xml:space="preserve">Additionally, while we conducted a LASSO regression model and received favorable</w:t>
+      </w:r>
+      <w:r>
+        <w:t xml:space="preserve"> </w:t>
+      </w:r>
+      <w:r>
+        <w:t xml:space="preserve">results, regularization methods are difficult to conduct and interpret when</w:t>
+      </w:r>
+      <w:r>
+        <w:t xml:space="preserve"> </w:t>
+      </w:r>
+      <w:r>
+        <w:t xml:space="preserve">predictors are highly correlated. The penalty paramaters appeared to be too</w:t>
+      </w:r>
+      <w:r>
+        <w:t xml:space="preserve"> </w:t>
+      </w:r>
+      <w:r>
+        <w:t xml:space="preserve">sensitive and were affected by the collinearity between predictors.</w:t>
+      </w:r>
+    </w:p>
+    <w:p>
+      <w:pPr>
+        <w:pStyle w:val="BodyText"/>
+      </w:pPr>
+      <w:r>
         <w:t xml:space="preserve">The strengths of our analysis lie in the easily interpretation of our</w:t>
       </w:r>
       <w:r>
@@ -2990,8 +3222,8 @@
         <w:t xml:space="preserve">data as well.</w:t>
       </w:r>
     </w:p>
-    <w:bookmarkEnd w:id="62"/>
-    <w:bookmarkStart w:id="63" w:name="conclusion"/>
+    <w:bookmarkEnd w:id="68"/>
+    <w:bookmarkStart w:id="69" w:name="conclusion"/>
     <w:p>
       <w:pPr>
         <w:pStyle w:val="Heading2"/>
@@ -3067,9 +3299,9 @@
         <w:br w:type="page"/>
       </w:r>
     </w:p>
-    <w:bookmarkEnd w:id="63"/>
-    <w:bookmarkEnd w:id="64"/>
-    <w:bookmarkStart w:id="65" w:name="references"/>
+    <w:bookmarkEnd w:id="69"/>
+    <w:bookmarkEnd w:id="70"/>
+    <w:bookmarkStart w:id="71" w:name="references"/>
     <w:p>
       <w:pPr>
         <w:pStyle w:val="Heading1"/>
@@ -3078,7 +3310,7 @@
         <w:t xml:space="preserve">6. References</w:t>
       </w:r>
     </w:p>
-    <w:bookmarkEnd w:id="65"/>
+    <w:bookmarkEnd w:id="71"/>
     <w:sectPr/>
   </w:body>
 </w:document>

</xml_diff>